<commit_message>
Update to user testing
</commit_message>
<xml_diff>
--- a/Deliverables/Usability Testing.docx
+++ b/Deliverables/Usability Testing.docx
@@ -95,21 +95,8 @@
             <w:tcW w:w="2254" w:type="dxa"/>
           </w:tcPr>
           <w:p>
-            <w:proofErr w:type="spellStart"/>
-            <w:r>
-              <w:t>Alicja</w:t>
-            </w:r>
-            <w:proofErr w:type="spellEnd"/>
-            <w:r>
-              <w:t xml:space="preserve"> </w:t>
-            </w:r>
-            <w:proofErr w:type="spellStart"/>
-            <w:r>
-              <w:t>Kutek</w:t>
-            </w:r>
-            <w:proofErr w:type="spellEnd"/>
-            <w:r>
-              <w:t xml:space="preserve"> (alk36)</w:t>
+            <w:r>
+              <w:t>Alicja Kutek (alk36)</w:t>
             </w:r>
           </w:p>
         </w:tc>
@@ -135,36 +122,15 @@
               <w:cnfStyle w:val="000000000000" w:firstRow="0" w:lastRow="0" w:firstColumn="0" w:lastColumn="0" w:oddVBand="0" w:evenVBand="0" w:oddHBand="0" w:evenHBand="0" w:firstRowFirstColumn="0" w:firstRowLastColumn="0" w:lastRowFirstColumn="0" w:lastRowLastColumn="0"/>
             </w:pPr>
             <w:r>
-              <w:t>English Speaker; Computer User; Creative Arts Student</w:t>
-            </w:r>
-          </w:p>
-        </w:tc>
-        <w:tc>
-          <w:tcPr>
-            <w:tcW w:w="2254" w:type="dxa"/>
-          </w:tcPr>
+              <w:t>English Speaker</w:t>
+            </w:r>
+          </w:p>
           <w:p>
             <w:pPr>
               <w:cnfStyle w:val="000000000000" w:firstRow="0" w:lastRow="0" w:firstColumn="0" w:lastColumn="0" w:oddVBand="0" w:evenVBand="0" w:oddHBand="0" w:evenHBand="0" w:firstRowFirstColumn="0" w:firstRowLastColumn="0" w:lastRowFirstColumn="0" w:lastRowLastColumn="0"/>
             </w:pPr>
             <w:r>
-              <w:t>29/04/2019</w:t>
-            </w:r>
-          </w:p>
-        </w:tc>
-      </w:tr>
-      <w:tr>
-        <w:tc>
-          <w:tcPr>
-            <w:cnfStyle w:val="001000000000" w:firstRow="0" w:lastRow="0" w:firstColumn="1" w:lastColumn="0" w:oddVBand="0" w:evenVBand="0" w:oddHBand="0" w:evenHBand="0" w:firstRowFirstColumn="0" w:firstRowLastColumn="0" w:lastRowFirstColumn="0" w:lastRowLastColumn="0"/>
-            <w:tcW w:w="2254" w:type="dxa"/>
-          </w:tcPr>
-          <w:p>
-            <w:r>
-              <w:t>Bram West</w:t>
-            </w:r>
-            <w:r>
-              <w:t>on</w:t>
+              <w:t>Computer User Creative Arts Student</w:t>
             </w:r>
           </w:p>
         </w:tc>
@@ -177,7 +143,32 @@
               <w:cnfStyle w:val="000000000000" w:firstRow="0" w:lastRow="0" w:firstColumn="0" w:lastColumn="0" w:oddVBand="0" w:evenVBand="0" w:oddHBand="0" w:evenHBand="0" w:firstRowFirstColumn="0" w:firstRowLastColumn="0" w:lastRowFirstColumn="0" w:lastRowLastColumn="0"/>
             </w:pPr>
             <w:r>
-              <w:t>Hugh Owen Library</w:t>
+              <w:t>29/04/2019</w:t>
+            </w:r>
+          </w:p>
+        </w:tc>
+      </w:tr>
+      <w:tr>
+        <w:tc>
+          <w:tcPr>
+            <w:cnfStyle w:val="001000000000" w:firstRow="0" w:lastRow="0" w:firstColumn="1" w:lastColumn="0" w:oddVBand="0" w:evenVBand="0" w:oddHBand="0" w:evenHBand="0" w:firstRowFirstColumn="0" w:firstRowLastColumn="0" w:lastRowFirstColumn="0" w:lastRowLastColumn="0"/>
+            <w:tcW w:w="2254" w:type="dxa"/>
+          </w:tcPr>
+          <w:p>
+            <w:r>
+              <w:t>Bram West</w:t>
+            </w:r>
+            <w:r>
+              <w:t>on</w:t>
+            </w:r>
+            <w:r>
+              <w:t xml:space="preserve"> (</w:t>
+            </w:r>
+            <w:r>
+              <w:t>brw17</w:t>
+            </w:r>
+            <w:r>
+              <w:t>)</w:t>
             </w:r>
           </w:p>
         </w:tc>
@@ -190,15 +181,23 @@
               <w:cnfStyle w:val="000000000000" w:firstRow="0" w:lastRow="0" w:firstColumn="0" w:lastColumn="0" w:oddVBand="0" w:evenVBand="0" w:oddHBand="0" w:evenHBand="0" w:firstRowFirstColumn="0" w:firstRowLastColumn="0" w:lastRowFirstColumn="0" w:lastRowLastColumn="0"/>
             </w:pPr>
             <w:r>
-              <w:t>English Speak;</w:t>
-            </w:r>
-          </w:p>
+              <w:t>Hugh Owen Library</w:t>
+            </w:r>
+          </w:p>
+        </w:tc>
+        <w:tc>
+          <w:tcPr>
+            <w:tcW w:w="2254" w:type="dxa"/>
+          </w:tcPr>
           <w:p>
             <w:pPr>
               <w:cnfStyle w:val="000000000000" w:firstRow="0" w:lastRow="0" w:firstColumn="0" w:lastColumn="0" w:oddVBand="0" w:evenVBand="0" w:oddHBand="0" w:evenHBand="0" w:firstRowFirstColumn="0" w:firstRowLastColumn="0" w:lastRowFirstColumn="0" w:lastRowLastColumn="0"/>
             </w:pPr>
             <w:r>
-              <w:t>Computer User;</w:t>
+              <w:t>English Speak</w:t>
+            </w:r>
+            <w:r>
+              <w:t>er</w:t>
             </w:r>
           </w:p>
           <w:p>
@@ -206,33 +205,23 @@
               <w:cnfStyle w:val="000000000000" w:firstRow="0" w:lastRow="0" w:firstColumn="0" w:lastColumn="0" w:oddVBand="0" w:evenVBand="0" w:oddHBand="0" w:evenHBand="0" w:firstRowFirstColumn="0" w:firstRowLastColumn="0" w:lastRowFirstColumn="0" w:lastRowLastColumn="0"/>
             </w:pPr>
             <w:r>
-              <w:t xml:space="preserve">Computer Science </w:t>
-            </w:r>
-            <w:proofErr w:type="spellStart"/>
-            <w:r>
-              <w:t>Studnt</w:t>
-            </w:r>
-            <w:proofErr w:type="spellEnd"/>
-          </w:p>
-        </w:tc>
-        <w:tc>
-          <w:tcPr>
-            <w:tcW w:w="2254" w:type="dxa"/>
-          </w:tcPr>
+              <w:t>Computer User</w:t>
+            </w:r>
+          </w:p>
           <w:p>
             <w:pPr>
               <w:cnfStyle w:val="000000000000" w:firstRow="0" w:lastRow="0" w:firstColumn="0" w:lastColumn="0" w:oddVBand="0" w:evenVBand="0" w:oddHBand="0" w:evenHBand="0" w:firstRowFirstColumn="0" w:firstRowLastColumn="0" w:lastRowFirstColumn="0" w:lastRowLastColumn="0"/>
             </w:pPr>
-          </w:p>
-        </w:tc>
-      </w:tr>
-      <w:tr>
-        <w:tc>
-          <w:tcPr>
-            <w:cnfStyle w:val="001000000000" w:firstRow="0" w:lastRow="0" w:firstColumn="1" w:lastColumn="0" w:oddVBand="0" w:evenVBand="0" w:oddHBand="0" w:evenHBand="0" w:firstRowFirstColumn="0" w:firstRowLastColumn="0" w:lastRowFirstColumn="0" w:lastRowLastColumn="0"/>
-            <w:tcW w:w="2254" w:type="dxa"/>
-          </w:tcPr>
-          <w:p/>
+            <w:r>
+              <w:t>Computer Science Stud</w:t>
+            </w:r>
+            <w:r>
+              <w:t>e</w:t>
+            </w:r>
+            <w:r>
+              <w:t>nt</w:t>
+            </w:r>
+          </w:p>
         </w:tc>
         <w:tc>
           <w:tcPr>
@@ -242,6 +231,22 @@
             <w:pPr>
               <w:cnfStyle w:val="000000000000" w:firstRow="0" w:lastRow="0" w:firstColumn="0" w:lastColumn="0" w:oddVBand="0" w:evenVBand="0" w:oddHBand="0" w:evenHBand="0" w:firstRowFirstColumn="0" w:firstRowLastColumn="0" w:lastRowFirstColumn="0" w:lastRowLastColumn="0"/>
             </w:pPr>
+            <w:r>
+              <w:t>29/04/2019</w:t>
+            </w:r>
+          </w:p>
+        </w:tc>
+      </w:tr>
+      <w:tr>
+        <w:tc>
+          <w:tcPr>
+            <w:cnfStyle w:val="001000000000" w:firstRow="0" w:lastRow="0" w:firstColumn="1" w:lastColumn="0" w:oddVBand="0" w:evenVBand="0" w:oddHBand="0" w:evenHBand="0" w:firstRowFirstColumn="0" w:firstRowLastColumn="0" w:lastRowFirstColumn="0" w:lastRowLastColumn="0"/>
+            <w:tcW w:w="2254" w:type="dxa"/>
+          </w:tcPr>
+          <w:p>
+            <w:r>
+              <w:t>Ben Rowlands (ber17)</w:t>
+            </w:r>
           </w:p>
         </w:tc>
         <w:tc>
@@ -252,6 +257,9 @@
             <w:pPr>
               <w:cnfStyle w:val="000000000000" w:firstRow="0" w:lastRow="0" w:firstColumn="0" w:lastColumn="0" w:oddVBand="0" w:evenVBand="0" w:oddHBand="0" w:evenHBand="0" w:firstRowFirstColumn="0" w:firstRowLastColumn="0" w:lastRowFirstColumn="0" w:lastRowLastColumn="0"/>
             </w:pPr>
+            <w:r>
+              <w:t>Hugh Owen Library</w:t>
+            </w:r>
           </w:p>
         </w:tc>
         <w:tc>
@@ -262,6 +270,202 @@
             <w:pPr>
               <w:cnfStyle w:val="000000000000" w:firstRow="0" w:lastRow="0" w:firstColumn="0" w:lastColumn="0" w:oddVBand="0" w:evenVBand="0" w:oddHBand="0" w:evenHBand="0" w:firstRowFirstColumn="0" w:firstRowLastColumn="0" w:lastRowFirstColumn="0" w:lastRowLastColumn="0"/>
             </w:pPr>
+            <w:r>
+              <w:t>English</w:t>
+            </w:r>
+          </w:p>
+          <w:p>
+            <w:pPr>
+              <w:cnfStyle w:val="000000000000" w:firstRow="0" w:lastRow="0" w:firstColumn="0" w:lastColumn="0" w:oddVBand="0" w:evenVBand="0" w:oddHBand="0" w:evenHBand="0" w:firstRowFirstColumn="0" w:firstRowLastColumn="0" w:lastRowFirstColumn="0" w:lastRowLastColumn="0"/>
+            </w:pPr>
+            <w:r>
+              <w:t>English Speaker</w:t>
+            </w:r>
+            <w:r>
+              <w:t xml:space="preserve"> Computer User</w:t>
+            </w:r>
+          </w:p>
+          <w:p>
+            <w:pPr>
+              <w:cnfStyle w:val="000000000000" w:firstRow="0" w:lastRow="0" w:firstColumn="0" w:lastColumn="0" w:oddVBand="0" w:evenVBand="0" w:oddHBand="0" w:evenHBand="0" w:firstRowFirstColumn="0" w:firstRowLastColumn="0" w:lastRowFirstColumn="0" w:lastRowLastColumn="0"/>
+            </w:pPr>
+            <w:r>
+              <w:t>Business Management Student</w:t>
+            </w:r>
+          </w:p>
+        </w:tc>
+        <w:tc>
+          <w:tcPr>
+            <w:tcW w:w="2254" w:type="dxa"/>
+          </w:tcPr>
+          <w:p>
+            <w:pPr>
+              <w:cnfStyle w:val="000000000000" w:firstRow="0" w:lastRow="0" w:firstColumn="0" w:lastColumn="0" w:oddVBand="0" w:evenVBand="0" w:oddHBand="0" w:evenHBand="0" w:firstRowFirstColumn="0" w:firstRowLastColumn="0" w:lastRowFirstColumn="0" w:lastRowLastColumn="0"/>
+            </w:pPr>
+            <w:r>
+              <w:t>29/04/2019</w:t>
+            </w:r>
+          </w:p>
+        </w:tc>
+      </w:tr>
+      <w:tr>
+        <w:tc>
+          <w:tcPr>
+            <w:cnfStyle w:val="001000000000" w:firstRow="0" w:lastRow="0" w:firstColumn="1" w:lastColumn="0" w:oddVBand="0" w:evenVBand="0" w:oddHBand="0" w:evenHBand="0" w:firstRowFirstColumn="0" w:firstRowLastColumn="0" w:lastRowFirstColumn="0" w:lastRowLastColumn="0"/>
+            <w:tcW w:w="2254" w:type="dxa"/>
+          </w:tcPr>
+          <w:p>
+            <w:r>
+              <w:t xml:space="preserve">Joasia Syposz </w:t>
+            </w:r>
+            <w:r>
+              <w:t>(</w:t>
+            </w:r>
+            <w:r>
+              <w:t>Jos70</w:t>
+            </w:r>
+            <w:r>
+              <w:t>)</w:t>
+            </w:r>
+          </w:p>
+        </w:tc>
+        <w:tc>
+          <w:tcPr>
+            <w:tcW w:w="2254" w:type="dxa"/>
+          </w:tcPr>
+          <w:p>
+            <w:pPr>
+              <w:cnfStyle w:val="000000000000" w:firstRow="0" w:lastRow="0" w:firstColumn="0" w:lastColumn="0" w:oddVBand="0" w:evenVBand="0" w:oddHBand="0" w:evenHBand="0" w:firstRowFirstColumn="0" w:firstRowLastColumn="0" w:lastRowFirstColumn="0" w:lastRowLastColumn="0"/>
+            </w:pPr>
+            <w:r>
+              <w:t>Hugh Owen Library</w:t>
+            </w:r>
+          </w:p>
+        </w:tc>
+        <w:tc>
+          <w:tcPr>
+            <w:tcW w:w="2254" w:type="dxa"/>
+          </w:tcPr>
+          <w:p>
+            <w:pPr>
+              <w:cnfStyle w:val="000000000000" w:firstRow="0" w:lastRow="0" w:firstColumn="0" w:lastColumn="0" w:oddVBand="0" w:evenVBand="0" w:oddHBand="0" w:evenHBand="0" w:firstRowFirstColumn="0" w:firstRowLastColumn="0" w:lastRowFirstColumn="0" w:lastRowLastColumn="0"/>
+            </w:pPr>
+            <w:r>
+              <w:t>English</w:t>
+            </w:r>
+          </w:p>
+          <w:p>
+            <w:pPr>
+              <w:cnfStyle w:val="000000000000" w:firstRow="0" w:lastRow="0" w:firstColumn="0" w:lastColumn="0" w:oddVBand="0" w:evenVBand="0" w:oddHBand="0" w:evenHBand="0" w:firstRowFirstColumn="0" w:firstRowLastColumn="0" w:lastRowFirstColumn="0" w:lastRowLastColumn="0"/>
+            </w:pPr>
+            <w:r>
+              <w:t>Speaker English</w:t>
+            </w:r>
+          </w:p>
+          <w:p>
+            <w:pPr>
+              <w:cnfStyle w:val="000000000000" w:firstRow="0" w:lastRow="0" w:firstColumn="0" w:lastColumn="0" w:oddVBand="0" w:evenVBand="0" w:oddHBand="0" w:evenHBand="0" w:firstRowFirstColumn="0" w:firstRowLastColumn="0" w:lastRowFirstColumn="0" w:lastRowLastColumn="0"/>
+            </w:pPr>
+            <w:r>
+              <w:t>Computer User</w:t>
+            </w:r>
+          </w:p>
+          <w:p>
+            <w:pPr>
+              <w:cnfStyle w:val="000000000000" w:firstRow="0" w:lastRow="0" w:firstColumn="0" w:lastColumn="0" w:oddVBand="0" w:evenVBand="0" w:oddHBand="0" w:evenHBand="0" w:firstRowFirstColumn="0" w:firstRowLastColumn="0" w:lastRowFirstColumn="0" w:lastRowLastColumn="0"/>
+            </w:pPr>
+            <w:r>
+              <w:t>Languages student</w:t>
+            </w:r>
+          </w:p>
+        </w:tc>
+        <w:tc>
+          <w:tcPr>
+            <w:tcW w:w="2254" w:type="dxa"/>
+          </w:tcPr>
+          <w:p>
+            <w:pPr>
+              <w:cnfStyle w:val="000000000000" w:firstRow="0" w:lastRow="0" w:firstColumn="0" w:lastColumn="0" w:oddVBand="0" w:evenVBand="0" w:oddHBand="0" w:evenHBand="0" w:firstRowFirstColumn="0" w:firstRowLastColumn="0" w:lastRowFirstColumn="0" w:lastRowLastColumn="0"/>
+            </w:pPr>
+            <w:r>
+              <w:t>29/04/2019</w:t>
+            </w:r>
+          </w:p>
+        </w:tc>
+      </w:tr>
+      <w:tr>
+        <w:tc>
+          <w:tcPr>
+            <w:cnfStyle w:val="001000000000" w:firstRow="0" w:lastRow="0" w:firstColumn="1" w:lastColumn="0" w:oddVBand="0" w:evenVBand="0" w:oddHBand="0" w:evenHBand="0" w:firstRowFirstColumn="0" w:firstRowLastColumn="0" w:lastRowFirstColumn="0" w:lastRowLastColumn="0"/>
+            <w:tcW w:w="2254" w:type="dxa"/>
+          </w:tcPr>
+          <w:p>
+            <w:r>
+              <w:t>Gwil</w:t>
+            </w:r>
+            <w:r>
+              <w:t>ym Griffith (gsg3)</w:t>
+            </w:r>
+          </w:p>
+        </w:tc>
+        <w:tc>
+          <w:tcPr>
+            <w:tcW w:w="2254" w:type="dxa"/>
+          </w:tcPr>
+          <w:p>
+            <w:pPr>
+              <w:cnfStyle w:val="000000000000" w:firstRow="0" w:lastRow="0" w:firstColumn="0" w:lastColumn="0" w:oddVBand="0" w:evenVBand="0" w:oddHBand="0" w:evenHBand="0" w:firstRowFirstColumn="0" w:firstRowLastColumn="0" w:lastRowFirstColumn="0" w:lastRowLastColumn="0"/>
+            </w:pPr>
+            <w:r>
+              <w:t>Hugh Owen Library</w:t>
+            </w:r>
+          </w:p>
+        </w:tc>
+        <w:tc>
+          <w:tcPr>
+            <w:tcW w:w="2254" w:type="dxa"/>
+          </w:tcPr>
+          <w:p>
+            <w:pPr>
+              <w:cnfStyle w:val="000000000000" w:firstRow="0" w:lastRow="0" w:firstColumn="0" w:lastColumn="0" w:oddVBand="0" w:evenVBand="0" w:oddHBand="0" w:evenHBand="0" w:firstRowFirstColumn="0" w:firstRowLastColumn="0" w:lastRowFirstColumn="0" w:lastRowLastColumn="0"/>
+            </w:pPr>
+            <w:r>
+              <w:t>English</w:t>
+            </w:r>
+          </w:p>
+          <w:p>
+            <w:pPr>
+              <w:cnfStyle w:val="000000000000" w:firstRow="0" w:lastRow="0" w:firstColumn="0" w:lastColumn="0" w:oddVBand="0" w:evenVBand="0" w:oddHBand="0" w:evenHBand="0" w:firstRowFirstColumn="0" w:firstRowLastColumn="0" w:lastRowFirstColumn="0" w:lastRowLastColumn="0"/>
+            </w:pPr>
+            <w:r>
+              <w:t>English Speaker</w:t>
+            </w:r>
+          </w:p>
+          <w:p>
+            <w:pPr>
+              <w:cnfStyle w:val="000000000000" w:firstRow="0" w:lastRow="0" w:firstColumn="0" w:lastColumn="0" w:oddVBand="0" w:evenVBand="0" w:oddHBand="0" w:evenHBand="0" w:firstRowFirstColumn="0" w:firstRowLastColumn="0" w:lastRowFirstColumn="0" w:lastRowLastColumn="0"/>
+            </w:pPr>
+            <w:r>
+              <w:t>Computer User</w:t>
+            </w:r>
+          </w:p>
+          <w:p>
+            <w:pPr>
+              <w:cnfStyle w:val="000000000000" w:firstRow="0" w:lastRow="0" w:firstColumn="0" w:lastColumn="0" w:oddVBand="0" w:evenVBand="0" w:oddHBand="0" w:evenHBand="0" w:firstRowFirstColumn="0" w:firstRowLastColumn="0" w:lastRowFirstColumn="0" w:lastRowLastColumn="0"/>
+            </w:pPr>
+          </w:p>
+        </w:tc>
+        <w:tc>
+          <w:tcPr>
+            <w:tcW w:w="2254" w:type="dxa"/>
+          </w:tcPr>
+          <w:p>
+            <w:pPr>
+              <w:cnfStyle w:val="000000000000" w:firstRow="0" w:lastRow="0" w:firstColumn="0" w:lastColumn="0" w:oddVBand="0" w:evenVBand="0" w:oddHBand="0" w:evenHBand="0" w:firstRowFirstColumn="0" w:firstRowLastColumn="0" w:lastRowFirstColumn="0" w:lastRowLastColumn="0"/>
+            </w:pPr>
+            <w:r>
+              <w:t>29/04/2019</w:t>
+            </w:r>
           </w:p>
         </w:tc>
       </w:tr>
@@ -459,6 +663,7 @@
         </w:numPr>
       </w:pPr>
       <w:r>
+        <w:lastRenderedPageBreak/>
         <w:t>View the feedback for the first slide of a lecture as bar graphs</w:t>
       </w:r>
     </w:p>
@@ -555,7 +760,6 @@
         <w:pStyle w:val="Heading1"/>
       </w:pPr>
       <w:r>
-        <w:lastRenderedPageBreak/>
         <w:t>Test Feedback</w:t>
       </w:r>
     </w:p>
@@ -649,21 +853,11 @@
       <w:pPr>
         <w:pStyle w:val="Heading2"/>
       </w:pPr>
-      <w:proofErr w:type="spellStart"/>
       <w:r>
-        <w:t>Alicja</w:t>
+        <w:t>Alicja Kutek – 29/04/2019</w:t>
       </w:r>
-      <w:proofErr w:type="spellEnd"/>
       <w:r>
-        <w:t xml:space="preserve"> </w:t>
-      </w:r>
-      <w:proofErr w:type="spellStart"/>
-      <w:r>
-        <w:t>Kutek</w:t>
-      </w:r>
-      <w:proofErr w:type="spellEnd"/>
-      <w:r>
-        <w:t xml:space="preserve"> – 29/04/2019</w:t>
+        <w:t xml:space="preserve"> - Desktop</w:t>
       </w:r>
     </w:p>
     <w:tbl>
@@ -674,11 +868,11 @@
       </w:tblPr>
       <w:tblGrid>
         <w:gridCol w:w="615"/>
-        <w:gridCol w:w="1362"/>
+        <w:gridCol w:w="1361"/>
         <w:gridCol w:w="1989"/>
-        <w:gridCol w:w="1766"/>
-        <w:gridCol w:w="1802"/>
-        <w:gridCol w:w="2384"/>
+        <w:gridCol w:w="1760"/>
+        <w:gridCol w:w="1792"/>
+        <w:gridCol w:w="2401"/>
       </w:tblGrid>
       <w:tr>
         <w:tc>
@@ -776,10 +970,7 @@
               </w:numPr>
             </w:pPr>
             <w:r>
-              <w:t>Optional extra explanation</w:t>
-            </w:r>
-            <w:r>
-              <w:t xml:space="preserve"> needed</w:t>
+              <w:t>Optional extra explanation needed</w:t>
             </w:r>
           </w:p>
           <w:p>
@@ -854,11 +1045,9 @@
             <w:r>
               <w:t xml:space="preserve">Confused by how many slides I should put </w:t>
             </w:r>
-            <w:proofErr w:type="spellStart"/>
-            <w:r>
-              <w:t>im</w:t>
-            </w:r>
-            <w:proofErr w:type="spellEnd"/>
+            <w:r>
+              <w:t>I’m</w:t>
+            </w:r>
             <w:r>
               <w:t xml:space="preserve"> not sure in the very </w:t>
             </w:r>
@@ -902,13 +1091,7 @@
               </w:numPr>
             </w:pPr>
             <w:r>
-              <w:t>Didn</w:t>
-            </w:r>
-            <w:r>
-              <w:t>’</w:t>
-            </w:r>
-            <w:r>
-              <w:t>t know I had to click row to highlight session for use; maybe have a prompt</w:t>
+              <w:t>Didn’t know I had to click row to highlight session for use; maybe have a prompt</w:t>
             </w:r>
           </w:p>
         </w:tc>
@@ -957,15 +1140,16 @@
               </w:numPr>
             </w:pPr>
             <w:r>
-              <w:t xml:space="preserve">If only one session maybe </w:t>
-            </w:r>
-            <w:proofErr w:type="gramStart"/>
-            <w:r>
-              <w:t>highlight</w:t>
-            </w:r>
-            <w:proofErr w:type="gramEnd"/>
-            <w:r>
-              <w:t xml:space="preserve"> it</w:t>
+              <w:t>If only one session</w:t>
+            </w:r>
+            <w:r>
+              <w:t xml:space="preserve"> is there</w:t>
+            </w:r>
+            <w:r>
+              <w:t xml:space="preserve"> </w:t>
+            </w:r>
+            <w:r>
+              <w:t>should highlight it automatically?</w:t>
             </w:r>
           </w:p>
         </w:tc>
@@ -1064,7 +1248,11 @@
           </w:p>
           <w:p>
             <w:r>
-              <w:t>Need a prompt of its success and a description of its use</w:t>
+              <w:t xml:space="preserve">Need a prompt of its success and a </w:t>
+            </w:r>
+            <w:r>
+              <w:lastRenderedPageBreak/>
+              <w:t>description of its use</w:t>
             </w:r>
           </w:p>
           <w:p/>
@@ -1075,10 +1263,12 @@
           </w:tcPr>
           <w:p>
             <w:r>
-              <w:t xml:space="preserve">Didn’t know merge had </w:t>
-            </w:r>
-            <w:r>
-              <w:t>finished unsure when I had completed the task</w:t>
+              <w:lastRenderedPageBreak/>
+              <w:t xml:space="preserve">Didn’t know merge had finished unsure when I had </w:t>
+            </w:r>
+            <w:r>
+              <w:lastRenderedPageBreak/>
+              <w:t>completed the task</w:t>
             </w:r>
             <w:r>
               <w:t>.</w:t>
@@ -1091,6 +1281,7 @@
           </w:tcPr>
           <w:p>
             <w:r>
+              <w:lastRenderedPageBreak/>
               <w:t>No</w:t>
             </w:r>
           </w:p>
@@ -1213,11 +1404,7 @@
           </w:tcPr>
           <w:p>
             <w:r>
-              <w:t xml:space="preserve">Couldn’t see where the link to </w:t>
-            </w:r>
-            <w:r>
-              <w:lastRenderedPageBreak/>
-              <w:t>the pdf file might be. Assumed it might be near the rest of the lecture details but what was there was ‘</w:t>
+              <w:t>Couldn’t see where the link to the pdf file might be. Assumed it might be near the rest of the lecture details but what was there was ‘</w:t>
             </w:r>
             <w:r>
               <w:t>Extract</w:t>
@@ -1261,7 +1448,6 @@
           </w:tcPr>
           <w:p>
             <w:r>
-              <w:lastRenderedPageBreak/>
               <w:t>No</w:t>
             </w:r>
           </w:p>
@@ -1272,11 +1458,7 @@
           </w:tcPr>
           <w:p>
             <w:r>
-              <w:t xml:space="preserve">If uploading slides why have extract from pdf </w:t>
-            </w:r>
-            <w:r>
-              <w:lastRenderedPageBreak/>
-              <w:t>manually why not jus</w:t>
+              <w:t>If uploading slides why have extract from pdf manually why not jus</w:t>
             </w:r>
             <w:r>
               <w:t>t</w:t>
@@ -1294,7 +1476,6 @@
           </w:tcPr>
           <w:p>
             <w:r>
-              <w:lastRenderedPageBreak/>
               <w:t>7</w:t>
             </w:r>
           </w:p>
@@ -1357,6 +1538,7 @@
           </w:tcPr>
           <w:p>
             <w:r>
+              <w:lastRenderedPageBreak/>
               <w:t>8</w:t>
             </w:r>
           </w:p>
@@ -1409,11 +1591,9 @@
             <w:r>
               <w:t xml:space="preserve">Unsure if questions and feedback forms are </w:t>
             </w:r>
-            <w:proofErr w:type="gramStart"/>
-            <w:r>
-              <w:t>completely separate</w:t>
-            </w:r>
-            <w:proofErr w:type="gramEnd"/>
+            <w:r>
+              <w:t>separate</w:t>
+            </w:r>
             <w:r>
               <w:t xml:space="preserve"> thing or if submitted as one?</w:t>
             </w:r>
@@ -1557,7 +1737,6 @@
           </w:tcPr>
           <w:p>
             <w:r>
-              <w:lastRenderedPageBreak/>
               <w:t>11</w:t>
             </w:r>
           </w:p>
@@ -1616,7 +1795,14 @@
     </w:tbl>
     <w:p/>
     <w:p/>
-    <w:p/>
+    <w:p>
+      <w:pPr>
+        <w:pStyle w:val="Heading2"/>
+      </w:pPr>
+      <w:r>
+        <w:t>Bram Weston – 29/04/2019 - Mobile</w:t>
+      </w:r>
+    </w:p>
     <w:tbl>
       <w:tblPr>
         <w:tblStyle w:val="TableGrid"/>
@@ -1634,7 +1820,7 @@
       <w:tr>
         <w:tc>
           <w:tcPr>
-            <w:tcW w:w="615" w:type="dxa"/>
+            <w:tcW w:w="616" w:type="dxa"/>
           </w:tcPr>
           <w:p>
             <w:r>
@@ -1644,7 +1830,7 @@
         </w:tc>
         <w:tc>
           <w:tcPr>
-            <w:tcW w:w="1365" w:type="dxa"/>
+            <w:tcW w:w="1359" w:type="dxa"/>
           </w:tcPr>
           <w:p>
             <w:r>
@@ -1654,7 +1840,7 @@
         </w:tc>
         <w:tc>
           <w:tcPr>
-            <w:tcW w:w="1896" w:type="dxa"/>
+            <w:tcW w:w="1863" w:type="dxa"/>
           </w:tcPr>
           <w:p>
             <w:r>
@@ -1664,7 +1850,7 @@
         </w:tc>
         <w:tc>
           <w:tcPr>
-            <w:tcW w:w="1789" w:type="dxa"/>
+            <w:tcW w:w="1760" w:type="dxa"/>
           </w:tcPr>
           <w:p>
             <w:r>
@@ -1674,7 +1860,7 @@
         </w:tc>
         <w:tc>
           <w:tcPr>
-            <w:tcW w:w="1843" w:type="dxa"/>
+            <w:tcW w:w="1954" w:type="dxa"/>
           </w:tcPr>
           <w:p>
             <w:r>
@@ -1684,7 +1870,7 @@
         </w:tc>
         <w:tc>
           <w:tcPr>
-            <w:tcW w:w="2410" w:type="dxa"/>
+            <w:tcW w:w="2366" w:type="dxa"/>
           </w:tcPr>
           <w:p>
             <w:r>
@@ -1696,7 +1882,7 @@
       <w:tr>
         <w:tc>
           <w:tcPr>
-            <w:tcW w:w="615" w:type="dxa"/>
+            <w:tcW w:w="616" w:type="dxa"/>
           </w:tcPr>
           <w:p>
             <w:r>
@@ -1706,7 +1892,7 @@
         </w:tc>
         <w:tc>
           <w:tcPr>
-            <w:tcW w:w="1365" w:type="dxa"/>
+            <w:tcW w:w="1359" w:type="dxa"/>
           </w:tcPr>
           <w:p>
             <w:r>
@@ -1716,24 +1902,25 @@
         </w:tc>
         <w:tc>
           <w:tcPr>
-            <w:tcW w:w="1896" w:type="dxa"/>
-          </w:tcPr>
-          <w:p>
-            <w:r>
-              <w:t>No</w:t>
-            </w:r>
-          </w:p>
-        </w:tc>
-        <w:tc>
-          <w:tcPr>
-            <w:tcW w:w="1789" w:type="dxa"/>
-          </w:tcPr>
-          <w:p>
-            <w:proofErr w:type="spellStart"/>
-            <w:r>
-              <w:t>Cymraey</w:t>
-            </w:r>
-            <w:proofErr w:type="spellEnd"/>
+            <w:tcW w:w="1863" w:type="dxa"/>
+          </w:tcPr>
+          <w:p>
+            <w:r>
+              <w:t>No</w:t>
+            </w:r>
+          </w:p>
+        </w:tc>
+        <w:tc>
+          <w:tcPr>
+            <w:tcW w:w="1760" w:type="dxa"/>
+          </w:tcPr>
+          <w:p>
+            <w:r>
+              <w:t>Cymrae</w:t>
+            </w:r>
+            <w:r>
+              <w:t>g</w:t>
+            </w:r>
             <w:r>
               <w:t xml:space="preserve"> button covering create button on create new lecture </w:t>
             </w:r>
@@ -1741,17 +1928,17 @@
         </w:tc>
         <w:tc>
           <w:tcPr>
-            <w:tcW w:w="1843" w:type="dxa"/>
-          </w:tcPr>
-          <w:p>
-            <w:r>
-              <w:t>No</w:t>
-            </w:r>
-          </w:p>
-        </w:tc>
-        <w:tc>
-          <w:tcPr>
-            <w:tcW w:w="2410" w:type="dxa"/>
+            <w:tcW w:w="1954" w:type="dxa"/>
+          </w:tcPr>
+          <w:p>
+            <w:r>
+              <w:t>No</w:t>
+            </w:r>
+          </w:p>
+        </w:tc>
+        <w:tc>
+          <w:tcPr>
+            <w:tcW w:w="2366" w:type="dxa"/>
           </w:tcPr>
           <w:p>
             <w:r>
@@ -1763,7 +1950,7 @@
       <w:tr>
         <w:tc>
           <w:tcPr>
-            <w:tcW w:w="615" w:type="dxa"/>
+            <w:tcW w:w="616" w:type="dxa"/>
           </w:tcPr>
           <w:p>
             <w:r>
@@ -1773,7 +1960,7 @@
         </w:tc>
         <w:tc>
           <w:tcPr>
-            <w:tcW w:w="1365" w:type="dxa"/>
+            <w:tcW w:w="1359" w:type="dxa"/>
           </w:tcPr>
           <w:p>
             <w:r>
@@ -1783,17 +1970,17 @@
         </w:tc>
         <w:tc>
           <w:tcPr>
-            <w:tcW w:w="1896" w:type="dxa"/>
-          </w:tcPr>
-          <w:p>
-            <w:r>
-              <w:t>No</w:t>
-            </w:r>
-          </w:p>
-        </w:tc>
-        <w:tc>
-          <w:tcPr>
-            <w:tcW w:w="1789" w:type="dxa"/>
+            <w:tcW w:w="1863" w:type="dxa"/>
+          </w:tcPr>
+          <w:p>
+            <w:r>
+              <w:t>No</w:t>
+            </w:r>
+          </w:p>
+        </w:tc>
+        <w:tc>
+          <w:tcPr>
+            <w:tcW w:w="1760" w:type="dxa"/>
           </w:tcPr>
           <w:p>
             <w:r>
@@ -1803,7 +1990,7 @@
         </w:tc>
         <w:tc>
           <w:tcPr>
-            <w:tcW w:w="1843" w:type="dxa"/>
+            <w:tcW w:w="1954" w:type="dxa"/>
           </w:tcPr>
           <w:p>
             <w:pPr>
@@ -1817,6 +2004,1488 @@
               <w:t>Completely unsure of how to create the session in the first place – work flow not obvious</w:t>
             </w:r>
           </w:p>
+        </w:tc>
+        <w:tc>
+          <w:tcPr>
+            <w:tcW w:w="2366" w:type="dxa"/>
+          </w:tcPr>
+          <w:p>
+            <w:r>
+              <w:t>None</w:t>
+            </w:r>
+          </w:p>
+        </w:tc>
+      </w:tr>
+      <w:tr>
+        <w:tc>
+          <w:tcPr>
+            <w:tcW w:w="616" w:type="dxa"/>
+          </w:tcPr>
+          <w:p>
+            <w:r>
+              <w:t>3</w:t>
+            </w:r>
+          </w:p>
+        </w:tc>
+        <w:tc>
+          <w:tcPr>
+            <w:tcW w:w="1359" w:type="dxa"/>
+          </w:tcPr>
+          <w:p>
+            <w:r>
+              <w:t>Completed</w:t>
+            </w:r>
+          </w:p>
+        </w:tc>
+        <w:tc>
+          <w:tcPr>
+            <w:tcW w:w="1863" w:type="dxa"/>
+          </w:tcPr>
+          <w:p>
+            <w:r>
+              <w:t>No</w:t>
+            </w:r>
+          </w:p>
+        </w:tc>
+        <w:tc>
+          <w:tcPr>
+            <w:tcW w:w="1760" w:type="dxa"/>
+          </w:tcPr>
+          <w:p>
+            <w:r>
+              <w:t>No</w:t>
+            </w:r>
+          </w:p>
+        </w:tc>
+        <w:tc>
+          <w:tcPr>
+            <w:tcW w:w="1954" w:type="dxa"/>
+          </w:tcPr>
+          <w:p>
+            <w:pPr>
+              <w:ind w:left="360"/>
+            </w:pPr>
+            <w:r>
+              <w:t>No</w:t>
+            </w:r>
+          </w:p>
+        </w:tc>
+        <w:tc>
+          <w:tcPr>
+            <w:tcW w:w="2366" w:type="dxa"/>
+          </w:tcPr>
+          <w:p>
+            <w:r>
+              <w:t>Position of button sometimes blocking content</w:t>
+            </w:r>
+          </w:p>
+        </w:tc>
+      </w:tr>
+      <w:tr>
+        <w:tc>
+          <w:tcPr>
+            <w:tcW w:w="616" w:type="dxa"/>
+          </w:tcPr>
+          <w:p>
+            <w:r>
+              <w:t>4</w:t>
+            </w:r>
+          </w:p>
+        </w:tc>
+        <w:tc>
+          <w:tcPr>
+            <w:tcW w:w="1359" w:type="dxa"/>
+          </w:tcPr>
+          <w:p>
+            <w:r>
+              <w:t>Completed</w:t>
+            </w:r>
+          </w:p>
+        </w:tc>
+        <w:tc>
+          <w:tcPr>
+            <w:tcW w:w="1863" w:type="dxa"/>
+          </w:tcPr>
+          <w:p>
+            <w:r>
+              <w:t>No</w:t>
+            </w:r>
+          </w:p>
+        </w:tc>
+        <w:tc>
+          <w:tcPr>
+            <w:tcW w:w="1760" w:type="dxa"/>
+          </w:tcPr>
+          <w:p>
+            <w:r>
+              <w:t>No</w:t>
+            </w:r>
+          </w:p>
+        </w:tc>
+        <w:tc>
+          <w:tcPr>
+            <w:tcW w:w="1954" w:type="dxa"/>
+          </w:tcPr>
+          <w:p>
+            <w:r>
+              <w:t>No</w:t>
+            </w:r>
+          </w:p>
+        </w:tc>
+        <w:tc>
+          <w:tcPr>
+            <w:tcW w:w="2366" w:type="dxa"/>
+          </w:tcPr>
+          <w:p>
+            <w:r>
+              <w:t>None</w:t>
+            </w:r>
+          </w:p>
+        </w:tc>
+      </w:tr>
+      <w:tr>
+        <w:tc>
+          <w:tcPr>
+            <w:tcW w:w="616" w:type="dxa"/>
+          </w:tcPr>
+          <w:p>
+            <w:r>
+              <w:t>5</w:t>
+            </w:r>
+          </w:p>
+        </w:tc>
+        <w:tc>
+          <w:tcPr>
+            <w:tcW w:w="1359" w:type="dxa"/>
+          </w:tcPr>
+          <w:p>
+            <w:r>
+              <w:t>Completed</w:t>
+            </w:r>
+          </w:p>
+        </w:tc>
+        <w:tc>
+          <w:tcPr>
+            <w:tcW w:w="1863" w:type="dxa"/>
+          </w:tcPr>
+          <w:p>
+            <w:r>
+              <w:t>Looking towards session action panel for link to feedback.</w:t>
+            </w:r>
+          </w:p>
+          <w:p>
+            <w:r>
+              <w:t>Not obvious link to feedback</w:t>
+            </w:r>
+          </w:p>
+          <w:p/>
+        </w:tc>
+        <w:tc>
+          <w:tcPr>
+            <w:tcW w:w="1760" w:type="dxa"/>
+          </w:tcPr>
+          <w:p>
+            <w:r>
+              <w:t>No</w:t>
+            </w:r>
+          </w:p>
+        </w:tc>
+        <w:tc>
+          <w:tcPr>
+            <w:tcW w:w="1954" w:type="dxa"/>
+          </w:tcPr>
+          <w:p>
+            <w:r>
+              <w:t>No</w:t>
+            </w:r>
+          </w:p>
+        </w:tc>
+        <w:tc>
+          <w:tcPr>
+            <w:tcW w:w="2366" w:type="dxa"/>
+          </w:tcPr>
+          <w:p>
+            <w:r>
+              <w:t xml:space="preserve">Possibly automatically load the first charts without the need to click on a session (or remove highlighting and add a prompt) </w:t>
+            </w:r>
+          </w:p>
+        </w:tc>
+      </w:tr>
+      <w:tr>
+        <w:tc>
+          <w:tcPr>
+            <w:tcW w:w="616" w:type="dxa"/>
+          </w:tcPr>
+          <w:p>
+            <w:r>
+              <w:t>6</w:t>
+            </w:r>
+          </w:p>
+        </w:tc>
+        <w:tc>
+          <w:tcPr>
+            <w:tcW w:w="1359" w:type="dxa"/>
+          </w:tcPr>
+          <w:p>
+            <w:r>
+              <w:t>Completed</w:t>
+            </w:r>
+          </w:p>
+        </w:tc>
+        <w:tc>
+          <w:tcPr>
+            <w:tcW w:w="1863" w:type="dxa"/>
+          </w:tcPr>
+          <w:p>
+            <w:r>
+              <w:t>Move PDF link down near lecture detail it took a bit longer to find it in the navigation bar.</w:t>
+            </w:r>
+          </w:p>
+        </w:tc>
+        <w:tc>
+          <w:tcPr>
+            <w:tcW w:w="1760" w:type="dxa"/>
+          </w:tcPr>
+          <w:p>
+            <w:r>
+              <w:t>No</w:t>
+            </w:r>
+          </w:p>
+        </w:tc>
+        <w:tc>
+          <w:tcPr>
+            <w:tcW w:w="1954" w:type="dxa"/>
+          </w:tcPr>
+          <w:p>
+            <w:r>
+              <w:t>No</w:t>
+            </w:r>
+          </w:p>
+        </w:tc>
+        <w:tc>
+          <w:tcPr>
+            <w:tcW w:w="2366" w:type="dxa"/>
+          </w:tcPr>
+          <w:p>
+            <w:r>
+              <w:t>None</w:t>
+            </w:r>
+          </w:p>
+        </w:tc>
+      </w:tr>
+      <w:tr>
+        <w:tc>
+          <w:tcPr>
+            <w:tcW w:w="616" w:type="dxa"/>
+          </w:tcPr>
+          <w:p>
+            <w:r>
+              <w:lastRenderedPageBreak/>
+              <w:t>7</w:t>
+            </w:r>
+          </w:p>
+        </w:tc>
+        <w:tc>
+          <w:tcPr>
+            <w:tcW w:w="1359" w:type="dxa"/>
+          </w:tcPr>
+          <w:p>
+            <w:r>
+              <w:t>Completed</w:t>
+            </w:r>
+          </w:p>
+        </w:tc>
+        <w:tc>
+          <w:tcPr>
+            <w:tcW w:w="1863" w:type="dxa"/>
+          </w:tcPr>
+          <w:p>
+            <w:r>
+              <w:t>No</w:t>
+            </w:r>
+          </w:p>
+        </w:tc>
+        <w:tc>
+          <w:tcPr>
+            <w:tcW w:w="1760" w:type="dxa"/>
+          </w:tcPr>
+          <w:p>
+            <w:r>
+              <w:t>No</w:t>
+            </w:r>
+          </w:p>
+        </w:tc>
+        <w:tc>
+          <w:tcPr>
+            <w:tcW w:w="1954" w:type="dxa"/>
+          </w:tcPr>
+          <w:p>
+            <w:r>
+              <w:t>No</w:t>
+            </w:r>
+          </w:p>
+        </w:tc>
+        <w:tc>
+          <w:tcPr>
+            <w:tcW w:w="2366" w:type="dxa"/>
+          </w:tcPr>
+          <w:p>
+            <w:r>
+              <w:t>None</w:t>
+            </w:r>
+          </w:p>
+        </w:tc>
+      </w:tr>
+      <w:tr>
+        <w:tc>
+          <w:tcPr>
+            <w:tcW w:w="616" w:type="dxa"/>
+          </w:tcPr>
+          <w:p>
+            <w:r>
+              <w:t>8</w:t>
+            </w:r>
+          </w:p>
+        </w:tc>
+        <w:tc>
+          <w:tcPr>
+            <w:tcW w:w="1359" w:type="dxa"/>
+          </w:tcPr>
+          <w:p>
+            <w:r>
+              <w:t>Completed</w:t>
+            </w:r>
+          </w:p>
+        </w:tc>
+        <w:tc>
+          <w:tcPr>
+            <w:tcW w:w="1863" w:type="dxa"/>
+          </w:tcPr>
+          <w:p>
+            <w:r>
+              <w:t>No</w:t>
+            </w:r>
+          </w:p>
+        </w:tc>
+        <w:tc>
+          <w:tcPr>
+            <w:tcW w:w="1760" w:type="dxa"/>
+          </w:tcPr>
+          <w:p>
+            <w:r>
+              <w:t>No</w:t>
+            </w:r>
+          </w:p>
+        </w:tc>
+        <w:tc>
+          <w:tcPr>
+            <w:tcW w:w="1954" w:type="dxa"/>
+          </w:tcPr>
+          <w:p>
+            <w:r>
+              <w:t>No</w:t>
+            </w:r>
+          </w:p>
+        </w:tc>
+        <w:tc>
+          <w:tcPr>
+            <w:tcW w:w="2366" w:type="dxa"/>
+          </w:tcPr>
+          <w:p>
+            <w:r>
+              <w:t>None</w:t>
+            </w:r>
+          </w:p>
+        </w:tc>
+      </w:tr>
+      <w:tr>
+        <w:tc>
+          <w:tcPr>
+            <w:tcW w:w="616" w:type="dxa"/>
+          </w:tcPr>
+          <w:p>
+            <w:r>
+              <w:t>9</w:t>
+            </w:r>
+          </w:p>
+        </w:tc>
+        <w:tc>
+          <w:tcPr>
+            <w:tcW w:w="1359" w:type="dxa"/>
+          </w:tcPr>
+          <w:p>
+            <w:r>
+              <w:t>Completed</w:t>
+            </w:r>
+          </w:p>
+        </w:tc>
+        <w:tc>
+          <w:tcPr>
+            <w:tcW w:w="1863" w:type="dxa"/>
+          </w:tcPr>
+          <w:p>
+            <w:r>
+              <w:t>No</w:t>
+            </w:r>
+          </w:p>
+        </w:tc>
+        <w:tc>
+          <w:tcPr>
+            <w:tcW w:w="1760" w:type="dxa"/>
+          </w:tcPr>
+          <w:p>
+            <w:r>
+              <w:t>No</w:t>
+            </w:r>
+          </w:p>
+        </w:tc>
+        <w:tc>
+          <w:tcPr>
+            <w:tcW w:w="1954" w:type="dxa"/>
+          </w:tcPr>
+          <w:p>
+            <w:r>
+              <w:t>No</w:t>
+            </w:r>
+          </w:p>
+        </w:tc>
+        <w:tc>
+          <w:tcPr>
+            <w:tcW w:w="2366" w:type="dxa"/>
+          </w:tcPr>
+          <w:p>
+            <w:r>
+              <w:t>None</w:t>
+            </w:r>
+          </w:p>
+        </w:tc>
+      </w:tr>
+      <w:tr>
+        <w:tc>
+          <w:tcPr>
+            <w:tcW w:w="616" w:type="dxa"/>
+          </w:tcPr>
+          <w:p>
+            <w:r>
+              <w:t>10</w:t>
+            </w:r>
+          </w:p>
+        </w:tc>
+        <w:tc>
+          <w:tcPr>
+            <w:tcW w:w="1359" w:type="dxa"/>
+          </w:tcPr>
+          <w:p>
+            <w:r>
+              <w:t>Completed</w:t>
+            </w:r>
+          </w:p>
+        </w:tc>
+        <w:tc>
+          <w:tcPr>
+            <w:tcW w:w="1863" w:type="dxa"/>
+          </w:tcPr>
+          <w:p>
+            <w:r>
+              <w:t>No</w:t>
+            </w:r>
+          </w:p>
+        </w:tc>
+        <w:tc>
+          <w:tcPr>
+            <w:tcW w:w="1760" w:type="dxa"/>
+          </w:tcPr>
+          <w:p>
+            <w:r>
+              <w:t>No</w:t>
+            </w:r>
+          </w:p>
+        </w:tc>
+        <w:tc>
+          <w:tcPr>
+            <w:tcW w:w="1954" w:type="dxa"/>
+          </w:tcPr>
+          <w:p>
+            <w:r>
+              <w:t>No</w:t>
+            </w:r>
+          </w:p>
+        </w:tc>
+        <w:tc>
+          <w:tcPr>
+            <w:tcW w:w="2366" w:type="dxa"/>
+          </w:tcPr>
+          <w:p>
+            <w:r>
+              <w:t>None</w:t>
+            </w:r>
+          </w:p>
+        </w:tc>
+      </w:tr>
+      <w:tr>
+        <w:tc>
+          <w:tcPr>
+            <w:tcW w:w="616" w:type="dxa"/>
+          </w:tcPr>
+          <w:p>
+            <w:r>
+              <w:t>11</w:t>
+            </w:r>
+          </w:p>
+        </w:tc>
+        <w:tc>
+          <w:tcPr>
+            <w:tcW w:w="1359" w:type="dxa"/>
+          </w:tcPr>
+          <w:p>
+            <w:r>
+              <w:t>Completed</w:t>
+            </w:r>
+          </w:p>
+        </w:tc>
+        <w:tc>
+          <w:tcPr>
+            <w:tcW w:w="1863" w:type="dxa"/>
+          </w:tcPr>
+          <w:p>
+            <w:r>
+              <w:t>No</w:t>
+            </w:r>
+          </w:p>
+        </w:tc>
+        <w:tc>
+          <w:tcPr>
+            <w:tcW w:w="1760" w:type="dxa"/>
+          </w:tcPr>
+          <w:p>
+            <w:r>
+              <w:t>No</w:t>
+            </w:r>
+          </w:p>
+        </w:tc>
+        <w:tc>
+          <w:tcPr>
+            <w:tcW w:w="1954" w:type="dxa"/>
+          </w:tcPr>
+          <w:p>
+            <w:r>
+              <w:t>No</w:t>
+            </w:r>
+          </w:p>
+        </w:tc>
+        <w:tc>
+          <w:tcPr>
+            <w:tcW w:w="2366" w:type="dxa"/>
+          </w:tcPr>
+          <w:p>
+            <w:r>
+              <w:t>None</w:t>
+            </w:r>
+          </w:p>
+        </w:tc>
+      </w:tr>
+    </w:tbl>
+    <w:p/>
+    <w:p>
+      <w:pPr>
+        <w:pStyle w:val="Heading2"/>
+      </w:pPr>
+      <w:r>
+        <w:t>Ben Rowlands – 29/04/2019 – Desktop</w:t>
+      </w:r>
+    </w:p>
+    <w:tbl>
+      <w:tblPr>
+        <w:tblStyle w:val="TableGrid"/>
+        <w:tblW w:w="9918" w:type="dxa"/>
+        <w:tblLook w:val="04A0" w:firstRow="1" w:lastRow="0" w:firstColumn="1" w:lastColumn="0" w:noHBand="0" w:noVBand="1"/>
+      </w:tblPr>
+      <w:tblGrid>
+        <w:gridCol w:w="615"/>
+        <w:gridCol w:w="1365"/>
+        <w:gridCol w:w="1896"/>
+        <w:gridCol w:w="1789"/>
+        <w:gridCol w:w="1843"/>
+        <w:gridCol w:w="2410"/>
+      </w:tblGrid>
+      <w:tr>
+        <w:tc>
+          <w:tcPr>
+            <w:tcW w:w="615" w:type="dxa"/>
+          </w:tcPr>
+          <w:p>
+            <w:r>
+              <w:t xml:space="preserve">Task </w:t>
+            </w:r>
+          </w:p>
+        </w:tc>
+        <w:tc>
+          <w:tcPr>
+            <w:tcW w:w="1365" w:type="dxa"/>
+          </w:tcPr>
+          <w:p>
+            <w:r>
+              <w:t>Success Rate</w:t>
+            </w:r>
+          </w:p>
+        </w:tc>
+        <w:tc>
+          <w:tcPr>
+            <w:tcW w:w="1896" w:type="dxa"/>
+          </w:tcPr>
+          <w:p>
+            <w:r>
+              <w:t>Minor Usability Issues</w:t>
+            </w:r>
+          </w:p>
+        </w:tc>
+        <w:tc>
+          <w:tcPr>
+            <w:tcW w:w="1789" w:type="dxa"/>
+          </w:tcPr>
+          <w:p>
+            <w:r>
+              <w:t>Serious Usability Issues</w:t>
+            </w:r>
+          </w:p>
+        </w:tc>
+        <w:tc>
+          <w:tcPr>
+            <w:tcW w:w="1843" w:type="dxa"/>
+          </w:tcPr>
+          <w:p>
+            <w:r>
+              <w:t>Critical Usability Issues</w:t>
+            </w:r>
+          </w:p>
+        </w:tc>
+        <w:tc>
+          <w:tcPr>
+            <w:tcW w:w="2410" w:type="dxa"/>
+          </w:tcPr>
+          <w:p>
+            <w:r>
+              <w:t>Notes and Comments</w:t>
+            </w:r>
+          </w:p>
+        </w:tc>
+      </w:tr>
+      <w:tr>
+        <w:tc>
+          <w:tcPr>
+            <w:tcW w:w="615" w:type="dxa"/>
+          </w:tcPr>
+          <w:p>
+            <w:r>
+              <w:t>1</w:t>
+            </w:r>
+          </w:p>
+        </w:tc>
+        <w:tc>
+          <w:tcPr>
+            <w:tcW w:w="1365" w:type="dxa"/>
+          </w:tcPr>
+          <w:p>
+            <w:r>
+              <w:t>Complete</w:t>
+            </w:r>
+            <w:r>
+              <w:t>d</w:t>
+            </w:r>
+          </w:p>
+        </w:tc>
+        <w:tc>
+          <w:tcPr>
+            <w:tcW w:w="1896" w:type="dxa"/>
+          </w:tcPr>
+          <w:p>
+            <w:r>
+              <w:t>Maybe Make it explicit that only accepts pdfs I was thinking I might want to upload a file of a different type</w:t>
+            </w:r>
+          </w:p>
+        </w:tc>
+        <w:tc>
+          <w:tcPr>
+            <w:tcW w:w="1789" w:type="dxa"/>
+          </w:tcPr>
+          <w:p>
+            <w:r>
+              <w:t>No</w:t>
+            </w:r>
+          </w:p>
+        </w:tc>
+        <w:tc>
+          <w:tcPr>
+            <w:tcW w:w="1843" w:type="dxa"/>
+          </w:tcPr>
+          <w:p>
+            <w:r>
+              <w:t>No</w:t>
+            </w:r>
+          </w:p>
+        </w:tc>
+        <w:tc>
+          <w:tcPr>
+            <w:tcW w:w="2410" w:type="dxa"/>
+          </w:tcPr>
+          <w:p>
+            <w:r>
+              <w:t>None</w:t>
+            </w:r>
+          </w:p>
+        </w:tc>
+      </w:tr>
+      <w:tr>
+        <w:tc>
+          <w:tcPr>
+            <w:tcW w:w="615" w:type="dxa"/>
+          </w:tcPr>
+          <w:p>
+            <w:r>
+              <w:t>2</w:t>
+            </w:r>
+          </w:p>
+        </w:tc>
+        <w:tc>
+          <w:tcPr>
+            <w:tcW w:w="1365" w:type="dxa"/>
+          </w:tcPr>
+          <w:p>
+            <w:r>
+              <w:t>Completed</w:t>
+            </w:r>
+          </w:p>
+        </w:tc>
+        <w:tc>
+          <w:tcPr>
+            <w:tcW w:w="1896" w:type="dxa"/>
+          </w:tcPr>
+          <w:p>
+            <w:r>
+              <w:t>Took a moment to realise that had to click on session row/tab to bring up options. But once first clicked on it was obvious after that.</w:t>
+            </w:r>
+          </w:p>
+        </w:tc>
+        <w:tc>
+          <w:tcPr>
+            <w:tcW w:w="1789" w:type="dxa"/>
+          </w:tcPr>
+          <w:p>
+            <w:r>
+              <w:t xml:space="preserve">Someone </w:t>
+            </w:r>
+            <w:r>
+              <w:t>else’s</w:t>
+            </w:r>
+            <w:r>
+              <w:t xml:space="preserve"> questions appeared when creating my new feedback session</w:t>
+            </w:r>
+          </w:p>
+        </w:tc>
+        <w:tc>
+          <w:tcPr>
+            <w:tcW w:w="1843" w:type="dxa"/>
+          </w:tcPr>
+          <w:p>
+            <w:r>
+              <w:t>No</w:t>
+            </w:r>
+          </w:p>
+        </w:tc>
+        <w:tc>
+          <w:tcPr>
+            <w:tcW w:w="2410" w:type="dxa"/>
+          </w:tcPr>
+          <w:p>
+            <w:r>
+              <w:t>None</w:t>
+            </w:r>
+          </w:p>
+        </w:tc>
+      </w:tr>
+      <w:tr>
+        <w:tc>
+          <w:tcPr>
+            <w:tcW w:w="615" w:type="dxa"/>
+          </w:tcPr>
+          <w:p>
+            <w:r>
+              <w:t>3</w:t>
+            </w:r>
+          </w:p>
+        </w:tc>
+        <w:tc>
+          <w:tcPr>
+            <w:tcW w:w="1365" w:type="dxa"/>
+          </w:tcPr>
+          <w:p>
+            <w:r>
+              <w:t>Completed</w:t>
+            </w:r>
+          </w:p>
+        </w:tc>
+        <w:tc>
+          <w:tcPr>
+            <w:tcW w:w="1896" w:type="dxa"/>
+          </w:tcPr>
+          <w:p>
+            <w:r>
+              <w:t>No</w:t>
+            </w:r>
+          </w:p>
+        </w:tc>
+        <w:tc>
+          <w:tcPr>
+            <w:tcW w:w="1789" w:type="dxa"/>
+          </w:tcPr>
+          <w:p>
+            <w:r>
+              <w:t>No</w:t>
+            </w:r>
+          </w:p>
+        </w:tc>
+        <w:tc>
+          <w:tcPr>
+            <w:tcW w:w="1843" w:type="dxa"/>
+          </w:tcPr>
+          <w:p>
+            <w:r>
+              <w:t>No</w:t>
+            </w:r>
+          </w:p>
+        </w:tc>
+        <w:tc>
+          <w:tcPr>
+            <w:tcW w:w="2410" w:type="dxa"/>
+          </w:tcPr>
+          <w:p>
+            <w:r>
+              <w:t>None</w:t>
+            </w:r>
+          </w:p>
+        </w:tc>
+      </w:tr>
+      <w:tr>
+        <w:tc>
+          <w:tcPr>
+            <w:tcW w:w="615" w:type="dxa"/>
+          </w:tcPr>
+          <w:p>
+            <w:r>
+              <w:t>4</w:t>
+            </w:r>
+          </w:p>
+        </w:tc>
+        <w:tc>
+          <w:tcPr>
+            <w:tcW w:w="1365" w:type="dxa"/>
+          </w:tcPr>
+          <w:p>
+            <w:r>
+              <w:t>Completed</w:t>
+            </w:r>
+          </w:p>
+        </w:tc>
+        <w:tc>
+          <w:tcPr>
+            <w:tcW w:w="1896" w:type="dxa"/>
+          </w:tcPr>
+          <w:p>
+            <w:r>
+              <w:t>No</w:t>
+            </w:r>
+          </w:p>
+        </w:tc>
+        <w:tc>
+          <w:tcPr>
+            <w:tcW w:w="1789" w:type="dxa"/>
+          </w:tcPr>
+          <w:p>
+            <w:r>
+              <w:t>No</w:t>
+            </w:r>
+          </w:p>
+        </w:tc>
+        <w:tc>
+          <w:tcPr>
+            <w:tcW w:w="1843" w:type="dxa"/>
+          </w:tcPr>
+          <w:p>
+            <w:r>
+              <w:t>No</w:t>
+            </w:r>
+          </w:p>
+        </w:tc>
+        <w:tc>
+          <w:tcPr>
+            <w:tcW w:w="2410" w:type="dxa"/>
+          </w:tcPr>
+          <w:p>
+            <w:r>
+              <w:t>None</w:t>
+            </w:r>
+          </w:p>
+        </w:tc>
+      </w:tr>
+      <w:tr>
+        <w:tc>
+          <w:tcPr>
+            <w:tcW w:w="615" w:type="dxa"/>
+          </w:tcPr>
+          <w:p>
+            <w:r>
+              <w:t>5</w:t>
+            </w:r>
+          </w:p>
+        </w:tc>
+        <w:tc>
+          <w:tcPr>
+            <w:tcW w:w="1365" w:type="dxa"/>
+          </w:tcPr>
+          <w:p>
+            <w:r>
+              <w:t>Completed</w:t>
+            </w:r>
+          </w:p>
+        </w:tc>
+        <w:tc>
+          <w:tcPr>
+            <w:tcW w:w="1896" w:type="dxa"/>
+          </w:tcPr>
+          <w:p>
+            <w:r>
+              <w:t>No</w:t>
+            </w:r>
+          </w:p>
+        </w:tc>
+        <w:tc>
+          <w:tcPr>
+            <w:tcW w:w="1789" w:type="dxa"/>
+          </w:tcPr>
+          <w:p>
+            <w:r>
+              <w:t>No</w:t>
+            </w:r>
+          </w:p>
+        </w:tc>
+        <w:tc>
+          <w:tcPr>
+            <w:tcW w:w="1843" w:type="dxa"/>
+          </w:tcPr>
+          <w:p>
+            <w:r>
+              <w:t>N</w:t>
+            </w:r>
+            <w:r>
+              <w:t>o</w:t>
+            </w:r>
+          </w:p>
+        </w:tc>
+        <w:tc>
+          <w:tcPr>
+            <w:tcW w:w="2410" w:type="dxa"/>
+          </w:tcPr>
+          <w:p>
+            <w:r>
+              <w:t xml:space="preserve">Expecting some feedback or visual to display immediately upon entering feedback page not an issue but </w:t>
+            </w:r>
+            <w:r>
+              <w:t>split-second</w:t>
+            </w:r>
+            <w:r>
+              <w:t xml:space="preserve"> delay</w:t>
+            </w:r>
+          </w:p>
+        </w:tc>
+      </w:tr>
+      <w:tr>
+        <w:tc>
+          <w:tcPr>
+            <w:tcW w:w="615" w:type="dxa"/>
+          </w:tcPr>
+          <w:p>
+            <w:r>
+              <w:t>6</w:t>
+            </w:r>
+          </w:p>
+        </w:tc>
+        <w:tc>
+          <w:tcPr>
+            <w:tcW w:w="1365" w:type="dxa"/>
+          </w:tcPr>
+          <w:p>
+            <w:r>
+              <w:t>Completed</w:t>
+            </w:r>
+          </w:p>
+        </w:tc>
+        <w:tc>
+          <w:tcPr>
+            <w:tcW w:w="1896" w:type="dxa"/>
+          </w:tcPr>
+          <w:p>
+            <w:r>
+              <w:t>No</w:t>
+            </w:r>
+          </w:p>
+        </w:tc>
+        <w:tc>
+          <w:tcPr>
+            <w:tcW w:w="1789" w:type="dxa"/>
+          </w:tcPr>
+          <w:p>
+            <w:r>
+              <w:t>No</w:t>
+            </w:r>
+          </w:p>
+        </w:tc>
+        <w:tc>
+          <w:tcPr>
+            <w:tcW w:w="1843" w:type="dxa"/>
+          </w:tcPr>
+          <w:p>
+            <w:r>
+              <w:t>No</w:t>
+            </w:r>
+          </w:p>
+        </w:tc>
+        <w:tc>
+          <w:tcPr>
+            <w:tcW w:w="2410" w:type="dxa"/>
+          </w:tcPr>
+          <w:p>
+            <w:r>
+              <w:t>None</w:t>
+            </w:r>
+          </w:p>
+        </w:tc>
+      </w:tr>
+      <w:tr>
+        <w:tc>
+          <w:tcPr>
+            <w:tcW w:w="615" w:type="dxa"/>
+          </w:tcPr>
+          <w:p>
+            <w:r>
+              <w:t>7</w:t>
+            </w:r>
+          </w:p>
+        </w:tc>
+        <w:tc>
+          <w:tcPr>
+            <w:tcW w:w="1365" w:type="dxa"/>
+          </w:tcPr>
+          <w:p>
+            <w:r>
+              <w:t>Completed</w:t>
+            </w:r>
+          </w:p>
+        </w:tc>
+        <w:tc>
+          <w:tcPr>
+            <w:tcW w:w="1896" w:type="dxa"/>
+          </w:tcPr>
+          <w:p>
+            <w:r>
+              <w:t>No</w:t>
+            </w:r>
+          </w:p>
+        </w:tc>
+        <w:tc>
+          <w:tcPr>
+            <w:tcW w:w="1789" w:type="dxa"/>
+          </w:tcPr>
+          <w:p>
+            <w:r>
+              <w:t>No</w:t>
+            </w:r>
+          </w:p>
+        </w:tc>
+        <w:tc>
+          <w:tcPr>
+            <w:tcW w:w="1843" w:type="dxa"/>
+          </w:tcPr>
+          <w:p>
+            <w:r>
+              <w:t>No</w:t>
+            </w:r>
+          </w:p>
+        </w:tc>
+        <w:tc>
+          <w:tcPr>
+            <w:tcW w:w="2410" w:type="dxa"/>
+          </w:tcPr>
+          <w:p>
+            <w:r>
+              <w:t xml:space="preserve">Couldn’t search for a while because did not alert me to extra spaces I couldn’t see. Either strip spaces off the end or alert me to the </w:t>
+            </w:r>
+            <w:proofErr w:type="spellStart"/>
+            <w:r>
+              <w:t>isue</w:t>
+            </w:r>
+            <w:proofErr w:type="spellEnd"/>
+          </w:p>
+        </w:tc>
+      </w:tr>
+      <w:tr>
+        <w:tc>
+          <w:tcPr>
+            <w:tcW w:w="615" w:type="dxa"/>
+          </w:tcPr>
+          <w:p>
+            <w:r>
+              <w:t>8</w:t>
+            </w:r>
+          </w:p>
+        </w:tc>
+        <w:tc>
+          <w:tcPr>
+            <w:tcW w:w="1365" w:type="dxa"/>
+          </w:tcPr>
+          <w:p>
+            <w:r>
+              <w:t>Completed</w:t>
+            </w:r>
+          </w:p>
+        </w:tc>
+        <w:tc>
+          <w:tcPr>
+            <w:tcW w:w="1896" w:type="dxa"/>
+          </w:tcPr>
+          <w:p>
+            <w:r>
+              <w:t>No</w:t>
+            </w:r>
+          </w:p>
+        </w:tc>
+        <w:tc>
+          <w:tcPr>
+            <w:tcW w:w="1789" w:type="dxa"/>
+          </w:tcPr>
+          <w:p>
+            <w:r>
+              <w:t>No</w:t>
+            </w:r>
+          </w:p>
+        </w:tc>
+        <w:tc>
+          <w:tcPr>
+            <w:tcW w:w="1843" w:type="dxa"/>
+          </w:tcPr>
+          <w:p>
+            <w:r>
+              <w:t>No</w:t>
+            </w:r>
+          </w:p>
+        </w:tc>
+        <w:tc>
+          <w:tcPr>
+            <w:tcW w:w="2410" w:type="dxa"/>
+          </w:tcPr>
+          <w:p>
+            <w:r>
+              <w:t>None</w:t>
+            </w:r>
+          </w:p>
+        </w:tc>
+      </w:tr>
+      <w:tr>
+        <w:tc>
+          <w:tcPr>
+            <w:tcW w:w="615" w:type="dxa"/>
+          </w:tcPr>
+          <w:p>
+            <w:r>
+              <w:t>9</w:t>
+            </w:r>
+          </w:p>
+        </w:tc>
+        <w:tc>
+          <w:tcPr>
+            <w:tcW w:w="1365" w:type="dxa"/>
+          </w:tcPr>
+          <w:p>
+            <w:r>
+              <w:t>Completed</w:t>
+            </w:r>
+          </w:p>
+        </w:tc>
+        <w:tc>
+          <w:tcPr>
+            <w:tcW w:w="1896" w:type="dxa"/>
+          </w:tcPr>
+          <w:p>
+            <w:r>
+              <w:t>No</w:t>
+            </w:r>
+          </w:p>
+        </w:tc>
+        <w:tc>
+          <w:tcPr>
+            <w:tcW w:w="1789" w:type="dxa"/>
+          </w:tcPr>
+          <w:p>
+            <w:r>
+              <w:t>No</w:t>
+            </w:r>
+          </w:p>
+        </w:tc>
+        <w:tc>
+          <w:tcPr>
+            <w:tcW w:w="1843" w:type="dxa"/>
+          </w:tcPr>
+          <w:p>
+            <w:r>
+              <w:t>No</w:t>
+            </w:r>
+          </w:p>
+        </w:tc>
+        <w:tc>
+          <w:tcPr>
+            <w:tcW w:w="2410" w:type="dxa"/>
+          </w:tcPr>
+          <w:p>
+            <w:r>
+              <w:t>None</w:t>
+            </w:r>
+          </w:p>
+        </w:tc>
+      </w:tr>
+      <w:tr>
+        <w:tc>
+          <w:tcPr>
+            <w:tcW w:w="615" w:type="dxa"/>
+          </w:tcPr>
+          <w:p>
+            <w:r>
+              <w:t>10</w:t>
+            </w:r>
+          </w:p>
+        </w:tc>
+        <w:tc>
+          <w:tcPr>
+            <w:tcW w:w="1365" w:type="dxa"/>
+          </w:tcPr>
+          <w:p>
+            <w:r>
+              <w:t>Completed</w:t>
+            </w:r>
+          </w:p>
+        </w:tc>
+        <w:tc>
+          <w:tcPr>
+            <w:tcW w:w="1896" w:type="dxa"/>
+          </w:tcPr>
+          <w:p>
+            <w:r>
+              <w:t>No</w:t>
+            </w:r>
+          </w:p>
+        </w:tc>
+        <w:tc>
+          <w:tcPr>
+            <w:tcW w:w="1789" w:type="dxa"/>
+          </w:tcPr>
+          <w:p>
+            <w:r>
+              <w:t>No</w:t>
+            </w:r>
+          </w:p>
+        </w:tc>
+        <w:tc>
+          <w:tcPr>
+            <w:tcW w:w="1843" w:type="dxa"/>
+          </w:tcPr>
+          <w:p>
+            <w:r>
+              <w:t>No</w:t>
+            </w:r>
+          </w:p>
+        </w:tc>
+        <w:tc>
+          <w:tcPr>
+            <w:tcW w:w="2410" w:type="dxa"/>
+          </w:tcPr>
+          <w:p>
+            <w:r>
+              <w:t>None</w:t>
+            </w:r>
+          </w:p>
+        </w:tc>
+      </w:tr>
+      <w:tr>
+        <w:tc>
+          <w:tcPr>
+            <w:tcW w:w="615" w:type="dxa"/>
+          </w:tcPr>
+          <w:p>
+            <w:r>
+              <w:t>11</w:t>
+            </w:r>
+          </w:p>
+        </w:tc>
+        <w:tc>
+          <w:tcPr>
+            <w:tcW w:w="1365" w:type="dxa"/>
+          </w:tcPr>
+          <w:p>
+            <w:r>
+              <w:t>Completed</w:t>
+            </w:r>
+          </w:p>
+        </w:tc>
+        <w:tc>
+          <w:tcPr>
+            <w:tcW w:w="1896" w:type="dxa"/>
+          </w:tcPr>
+          <w:p>
+            <w:r>
+              <w:t>No</w:t>
+            </w:r>
+          </w:p>
+        </w:tc>
+        <w:tc>
+          <w:tcPr>
+            <w:tcW w:w="1789" w:type="dxa"/>
+          </w:tcPr>
+          <w:p>
+            <w:r>
+              <w:t>No</w:t>
+            </w:r>
+          </w:p>
+        </w:tc>
+        <w:tc>
+          <w:tcPr>
+            <w:tcW w:w="1843" w:type="dxa"/>
+          </w:tcPr>
+          <w:p>
+            <w:r>
+              <w:t>No</w:t>
+            </w:r>
+          </w:p>
+        </w:tc>
+        <w:tc>
+          <w:tcPr>
+            <w:tcW w:w="2410" w:type="dxa"/>
+          </w:tcPr>
+          <w:p>
+            <w:r>
+              <w:t>None</w:t>
+            </w:r>
+          </w:p>
+        </w:tc>
+      </w:tr>
+    </w:tbl>
+    <w:p/>
+    <w:p>
+      <w:pPr>
+        <w:pStyle w:val="Heading2"/>
+      </w:pPr>
+      <w:r>
+        <w:t>Joasia Syposz</w:t>
+      </w:r>
+      <w:r>
+        <w:t xml:space="preserve"> – 29/04/2019 - Mobile</w:t>
+      </w:r>
+    </w:p>
+    <w:tbl>
+      <w:tblPr>
+        <w:tblStyle w:val="TableGrid"/>
+        <w:tblW w:w="9918" w:type="dxa"/>
+        <w:tblLook w:val="04A0" w:firstRow="1" w:lastRow="0" w:firstColumn="1" w:lastColumn="0" w:noHBand="0" w:noVBand="1"/>
+      </w:tblPr>
+      <w:tblGrid>
+        <w:gridCol w:w="615"/>
+        <w:gridCol w:w="1257"/>
+        <w:gridCol w:w="2512"/>
+        <w:gridCol w:w="2472"/>
+        <w:gridCol w:w="1288"/>
+        <w:gridCol w:w="1774"/>
+      </w:tblGrid>
+      <w:tr>
+        <w:tc>
+          <w:tcPr>
+            <w:tcW w:w="615" w:type="dxa"/>
+          </w:tcPr>
+          <w:p>
+            <w:r>
+              <w:t xml:space="preserve">Task </w:t>
+            </w:r>
+          </w:p>
+        </w:tc>
+        <w:tc>
+          <w:tcPr>
+            <w:tcW w:w="1365" w:type="dxa"/>
+          </w:tcPr>
+          <w:p>
+            <w:r>
+              <w:t>Success Rate</w:t>
+            </w:r>
+          </w:p>
+        </w:tc>
+        <w:tc>
+          <w:tcPr>
+            <w:tcW w:w="1896" w:type="dxa"/>
+          </w:tcPr>
+          <w:p>
+            <w:r>
+              <w:t>Minor Usability Issues</w:t>
+            </w:r>
+          </w:p>
+        </w:tc>
+        <w:tc>
+          <w:tcPr>
+            <w:tcW w:w="1789" w:type="dxa"/>
+          </w:tcPr>
+          <w:p>
+            <w:r>
+              <w:t>Serious Usability Issues</w:t>
+            </w:r>
+          </w:p>
+        </w:tc>
+        <w:tc>
+          <w:tcPr>
+            <w:tcW w:w="1843" w:type="dxa"/>
+          </w:tcPr>
+          <w:p>
+            <w:r>
+              <w:t>Critical Usability Issues</w:t>
+            </w:r>
+          </w:p>
+        </w:tc>
+        <w:tc>
+          <w:tcPr>
+            <w:tcW w:w="2410" w:type="dxa"/>
+          </w:tcPr>
+          <w:p>
+            <w:r>
+              <w:t>Notes and Comments</w:t>
+            </w:r>
+          </w:p>
+        </w:tc>
+      </w:tr>
+      <w:tr>
+        <w:tc>
+          <w:tcPr>
+            <w:tcW w:w="615" w:type="dxa"/>
+          </w:tcPr>
+          <w:p>
+            <w:r>
+              <w:lastRenderedPageBreak/>
+              <w:t>1</w:t>
+            </w:r>
+          </w:p>
+        </w:tc>
+        <w:tc>
+          <w:tcPr>
+            <w:tcW w:w="1365" w:type="dxa"/>
+          </w:tcPr>
+          <w:p/>
+        </w:tc>
+        <w:tc>
+          <w:tcPr>
+            <w:tcW w:w="1896" w:type="dxa"/>
+          </w:tcPr>
           <w:p>
             <w:pPr>
               <w:pStyle w:val="ListParagraph"/>
@@ -1826,9 +3495,38 @@
               </w:numPr>
             </w:pPr>
             <w:r>
-              <w:t>Control Panel did not show up when session was created</w:t>
-            </w:r>
-          </w:p>
+              <w:t>Not clear file upload is option add prompt</w:t>
+            </w:r>
+          </w:p>
+          <w:p>
+            <w:pPr>
+              <w:pStyle w:val="ListParagraph"/>
+              <w:numPr>
+                <w:ilvl w:val="0"/>
+                <w:numId w:val="8"/>
+              </w:numPr>
+            </w:pPr>
+            <w:proofErr w:type="spellStart"/>
+            <w:r>
+              <w:t>Cymreag</w:t>
+            </w:r>
+            <w:proofErr w:type="spellEnd"/>
+            <w:r>
+              <w:t xml:space="preserve"> button has blocked the create lecture button on mobile causing </w:t>
+            </w:r>
+          </w:p>
+        </w:tc>
+        <w:tc>
+          <w:tcPr>
+            <w:tcW w:w="1789" w:type="dxa"/>
+          </w:tcPr>
+          <w:p/>
+        </w:tc>
+        <w:tc>
+          <w:tcPr>
+            <w:tcW w:w="1843" w:type="dxa"/>
+          </w:tcPr>
+          <w:p/>
         </w:tc>
         <w:tc>
           <w:tcPr>
@@ -1836,7 +3534,7 @@
           </w:tcPr>
           <w:p>
             <w:r>
-              <w:t>None</w:t>
+              <w:t>I recommend using asterisk for easily displaying mandatory fields</w:t>
             </w:r>
           </w:p>
         </w:tc>
@@ -1848,6 +3546,94 @@
           </w:tcPr>
           <w:p>
             <w:r>
+              <w:t>2</w:t>
+            </w:r>
+          </w:p>
+        </w:tc>
+        <w:tc>
+          <w:tcPr>
+            <w:tcW w:w="1365" w:type="dxa"/>
+          </w:tcPr>
+          <w:p>
+            <w:r>
+              <w:t>Failed</w:t>
+            </w:r>
+          </w:p>
+        </w:tc>
+        <w:tc>
+          <w:tcPr>
+            <w:tcW w:w="1896" w:type="dxa"/>
+          </w:tcPr>
+          <w:p>
+            <w:pPr>
+              <w:pStyle w:val="ListParagraph"/>
+              <w:numPr>
+                <w:ilvl w:val="0"/>
+                <w:numId w:val="9"/>
+              </w:numPr>
+            </w:pPr>
+            <w:r>
+              <w:t xml:space="preserve">Use of search bar for finding help or links – the search is only for searching through lectures </w:t>
+            </w:r>
+            <w:r>
+              <w:t>therefore</w:t>
+            </w:r>
+            <w:r>
+              <w:t xml:space="preserve"> make it clear that is the case</w:t>
+            </w:r>
+          </w:p>
+        </w:tc>
+        <w:tc>
+          <w:tcPr>
+            <w:tcW w:w="1789" w:type="dxa"/>
+          </w:tcPr>
+          <w:p>
+            <w:pPr>
+              <w:pStyle w:val="ListParagraph"/>
+              <w:numPr>
+                <w:ilvl w:val="0"/>
+                <w:numId w:val="9"/>
+              </w:numPr>
+            </w:pPr>
+            <w:r>
+              <w:t xml:space="preserve">No obvious change clicking create feedback </w:t>
+            </w:r>
+            <w:r>
+              <w:t>session because</w:t>
+            </w:r>
+            <w:r>
+              <w:t xml:space="preserve"> changes to page were not visible upon click action</w:t>
+            </w:r>
+          </w:p>
+        </w:tc>
+        <w:tc>
+          <w:tcPr>
+            <w:tcW w:w="1843" w:type="dxa"/>
+          </w:tcPr>
+          <w:p>
+            <w:r>
+              <w:t>No</w:t>
+            </w:r>
+          </w:p>
+        </w:tc>
+        <w:tc>
+          <w:tcPr>
+            <w:tcW w:w="2410" w:type="dxa"/>
+          </w:tcPr>
+          <w:p>
+            <w:r>
+              <w:t>Idea some overlay icon to prompt user to scroll down would have made it easier</w:t>
+            </w:r>
+          </w:p>
+        </w:tc>
+      </w:tr>
+      <w:tr>
+        <w:tc>
+          <w:tcPr>
+            <w:tcW w:w="615" w:type="dxa"/>
+          </w:tcPr>
+          <w:p>
+            <w:r>
               <w:t>3</w:t>
             </w:r>
           </w:p>
@@ -1887,10 +3673,186 @@
             <w:tcW w:w="1843" w:type="dxa"/>
           </w:tcPr>
           <w:p>
+            <w:r>
+              <w:t>No</w:t>
+            </w:r>
+          </w:p>
+        </w:tc>
+        <w:tc>
+          <w:tcPr>
+            <w:tcW w:w="2410" w:type="dxa"/>
+          </w:tcPr>
+          <w:p>
+            <w:r>
+              <w:t>None</w:t>
+            </w:r>
+          </w:p>
+        </w:tc>
+      </w:tr>
+      <w:tr>
+        <w:tc>
+          <w:tcPr>
+            <w:tcW w:w="615" w:type="dxa"/>
+          </w:tcPr>
+          <w:p>
+            <w:r>
+              <w:t>4</w:t>
+            </w:r>
+          </w:p>
+        </w:tc>
+        <w:tc>
+          <w:tcPr>
+            <w:tcW w:w="1365" w:type="dxa"/>
+          </w:tcPr>
+          <w:p>
+            <w:r>
+              <w:t>Completed</w:t>
+            </w:r>
+          </w:p>
+        </w:tc>
+        <w:tc>
+          <w:tcPr>
+            <w:tcW w:w="1896" w:type="dxa"/>
+          </w:tcPr>
+          <w:p>
+            <w:r>
+              <w:t>Easier if check boxes to select and merge sessions this is what I would I would be more used to using.</w:t>
+            </w:r>
+          </w:p>
+          <w:p>
+            <w:r>
+              <w:t xml:space="preserve">It wasn’t obvious with the text of the merge button perhaps a </w:t>
+            </w:r>
+            <w:proofErr w:type="gramStart"/>
+            <w:r>
+              <w:t>more</w:t>
+            </w:r>
+            <w:r>
+              <w:t xml:space="preserve"> </w:t>
+            </w:r>
+            <w:r>
+              <w:t>clear</w:t>
+            </w:r>
+            <w:proofErr w:type="gramEnd"/>
+            <w:r>
+              <w:t xml:space="preserve"> button text sating exactly what two sessions would merge</w:t>
+            </w:r>
+          </w:p>
+        </w:tc>
+        <w:tc>
+          <w:tcPr>
+            <w:tcW w:w="1789" w:type="dxa"/>
+          </w:tcPr>
+          <w:p>
+            <w:r>
+              <w:t>No</w:t>
+            </w:r>
+          </w:p>
+        </w:tc>
+        <w:tc>
+          <w:tcPr>
+            <w:tcW w:w="1843" w:type="dxa"/>
+          </w:tcPr>
+          <w:p>
+            <w:r>
+              <w:t>No</w:t>
+            </w:r>
+          </w:p>
+        </w:tc>
+        <w:tc>
+          <w:tcPr>
+            <w:tcW w:w="2410" w:type="dxa"/>
+          </w:tcPr>
+          <w:p>
+            <w:r>
+              <w:t>None</w:t>
+            </w:r>
+          </w:p>
+        </w:tc>
+      </w:tr>
+      <w:tr>
+        <w:tc>
+          <w:tcPr>
+            <w:tcW w:w="615" w:type="dxa"/>
+          </w:tcPr>
+          <w:p>
+            <w:r>
+              <w:t>5</w:t>
+            </w:r>
+          </w:p>
+        </w:tc>
+        <w:tc>
+          <w:tcPr>
+            <w:tcW w:w="1365" w:type="dxa"/>
+          </w:tcPr>
+          <w:p>
+            <w:r>
+              <w:t>Completed</w:t>
+            </w:r>
+          </w:p>
+        </w:tc>
+        <w:tc>
+          <w:tcPr>
+            <w:tcW w:w="1896" w:type="dxa"/>
+          </w:tcPr>
+          <w:p>
             <w:pPr>
-              <w:ind w:left="360"/>
+              <w:pStyle w:val="ListParagraph"/>
+              <w:numPr>
+                <w:ilvl w:val="0"/>
+                <w:numId w:val="10"/>
+              </w:numPr>
             </w:pPr>
             <w:r>
+              <w:t>Not clear where link is not obvious it’s in navigation bar</w:t>
+            </w:r>
+          </w:p>
+          <w:p>
+            <w:pPr>
+              <w:pStyle w:val="ListParagraph"/>
+              <w:numPr>
+                <w:ilvl w:val="0"/>
+                <w:numId w:val="10"/>
+              </w:numPr>
+            </w:pPr>
+            <w:r>
+              <w:t>Session Table row keeps shifting back after horizontal scroll</w:t>
+            </w:r>
+          </w:p>
+          <w:p>
+            <w:pPr>
+              <w:pStyle w:val="ListParagraph"/>
+              <w:numPr>
+                <w:ilvl w:val="0"/>
+                <w:numId w:val="10"/>
+              </w:numPr>
+            </w:pPr>
+            <w:r>
+              <w:t xml:space="preserve">Instructions on feedback page not noticeable in current form perhaps more </w:t>
+            </w:r>
+            <w:r>
+              <w:lastRenderedPageBreak/>
+              <w:t>colour or better position</w:t>
+            </w:r>
+          </w:p>
+        </w:tc>
+        <w:tc>
+          <w:tcPr>
+            <w:tcW w:w="1789" w:type="dxa"/>
+          </w:tcPr>
+          <w:p>
+            <w:r>
+              <w:lastRenderedPageBreak/>
+              <w:t>No</w:t>
+            </w:r>
+          </w:p>
+        </w:tc>
+        <w:tc>
+          <w:tcPr>
+            <w:tcW w:w="1843" w:type="dxa"/>
+          </w:tcPr>
+          <w:p>
+            <w:r>
               <w:t>No</w:t>
             </w:r>
           </w:p>
@@ -1901,10 +3863,1293 @@
           </w:tcPr>
           <w:p>
             <w:r>
-              <w:t>Position of button sometimes blocking content</w:t>
+              <w:t xml:space="preserve">Remove bar and pie charts </w:t>
+            </w:r>
+            <w:proofErr w:type="spellStart"/>
+            <w:r>
+              <w:t>uintil</w:t>
+            </w:r>
+            <w:proofErr w:type="spellEnd"/>
+            <w:r>
+              <w:t xml:space="preserve"> session highlighted</w:t>
+            </w:r>
+          </w:p>
+          <w:p>
+            <w:r>
+              <w:t>Maybe automatically highlight session on page load</w:t>
+            </w:r>
+          </w:p>
+        </w:tc>
+      </w:tr>
+      <w:tr>
+        <w:tc>
+          <w:tcPr>
+            <w:tcW w:w="615" w:type="dxa"/>
+          </w:tcPr>
+          <w:p>
+            <w:r>
+              <w:t>6</w:t>
+            </w:r>
+          </w:p>
+        </w:tc>
+        <w:tc>
+          <w:tcPr>
+            <w:tcW w:w="1365" w:type="dxa"/>
+          </w:tcPr>
+          <w:p>
+            <w:r>
+              <w:t>Completed</w:t>
+            </w:r>
+          </w:p>
+        </w:tc>
+        <w:tc>
+          <w:tcPr>
+            <w:tcW w:w="1896" w:type="dxa"/>
+          </w:tcPr>
+          <w:p>
+            <w:r>
+              <w:t>No</w:t>
+            </w:r>
+          </w:p>
+        </w:tc>
+        <w:tc>
+          <w:tcPr>
+            <w:tcW w:w="1789" w:type="dxa"/>
+          </w:tcPr>
+          <w:p>
+            <w:r>
+              <w:t>No</w:t>
+            </w:r>
+          </w:p>
+        </w:tc>
+        <w:tc>
+          <w:tcPr>
+            <w:tcW w:w="1843" w:type="dxa"/>
+          </w:tcPr>
+          <w:p>
+            <w:r>
+              <w:t>No</w:t>
+            </w:r>
+          </w:p>
+        </w:tc>
+        <w:tc>
+          <w:tcPr>
+            <w:tcW w:w="2410" w:type="dxa"/>
+          </w:tcPr>
+          <w:p>
+            <w:r>
+              <w:t>Change text to “lecture PDF” because it both covers download and view</w:t>
+            </w:r>
+          </w:p>
+        </w:tc>
+      </w:tr>
+      <w:tr>
+        <w:tc>
+          <w:tcPr>
+            <w:tcW w:w="615" w:type="dxa"/>
+          </w:tcPr>
+          <w:p>
+            <w:r>
+              <w:t>7</w:t>
+            </w:r>
+          </w:p>
+        </w:tc>
+        <w:tc>
+          <w:tcPr>
+            <w:tcW w:w="1365" w:type="dxa"/>
+          </w:tcPr>
+          <w:p>
+            <w:r>
+              <w:t>Completed</w:t>
+            </w:r>
+          </w:p>
+        </w:tc>
+        <w:tc>
+          <w:tcPr>
+            <w:tcW w:w="1896" w:type="dxa"/>
+          </w:tcPr>
+          <w:p>
+            <w:r>
+              <w:t>No</w:t>
+            </w:r>
+          </w:p>
+        </w:tc>
+        <w:tc>
+          <w:tcPr>
+            <w:tcW w:w="1789" w:type="dxa"/>
+          </w:tcPr>
+          <w:p>
+            <w:r>
+              <w:t>No</w:t>
+            </w:r>
+          </w:p>
+        </w:tc>
+        <w:tc>
+          <w:tcPr>
+            <w:tcW w:w="1843" w:type="dxa"/>
+          </w:tcPr>
+          <w:p>
+            <w:r>
+              <w:t>No</w:t>
+            </w:r>
+          </w:p>
+        </w:tc>
+        <w:tc>
+          <w:tcPr>
+            <w:tcW w:w="2410" w:type="dxa"/>
+          </w:tcPr>
+          <w:p>
+            <w:r>
+              <w:t>None</w:t>
+            </w:r>
+          </w:p>
+        </w:tc>
+      </w:tr>
+      <w:tr>
+        <w:tc>
+          <w:tcPr>
+            <w:tcW w:w="615" w:type="dxa"/>
+          </w:tcPr>
+          <w:p>
+            <w:r>
+              <w:t>8</w:t>
+            </w:r>
+          </w:p>
+        </w:tc>
+        <w:tc>
+          <w:tcPr>
+            <w:tcW w:w="1365" w:type="dxa"/>
+          </w:tcPr>
+          <w:p>
+            <w:r>
+              <w:t>Completed</w:t>
+            </w:r>
+          </w:p>
+        </w:tc>
+        <w:tc>
+          <w:tcPr>
+            <w:tcW w:w="1896" w:type="dxa"/>
+          </w:tcPr>
+          <w:p>
+            <w:r>
+              <w:t>No</w:t>
+            </w:r>
+          </w:p>
+        </w:tc>
+        <w:tc>
+          <w:tcPr>
+            <w:tcW w:w="1789" w:type="dxa"/>
+          </w:tcPr>
+          <w:p>
+            <w:r>
+              <w:t>No</w:t>
+            </w:r>
+          </w:p>
+        </w:tc>
+        <w:tc>
+          <w:tcPr>
+            <w:tcW w:w="1843" w:type="dxa"/>
+          </w:tcPr>
+          <w:p>
+            <w:r>
+              <w:t>No</w:t>
+            </w:r>
+          </w:p>
+        </w:tc>
+        <w:tc>
+          <w:tcPr>
+            <w:tcW w:w="2410" w:type="dxa"/>
+          </w:tcPr>
+          <w:p>
+            <w:r>
+              <w:t>Deciding which slide at the end after entering all the feedback may make me have to rethin</w:t>
+            </w:r>
+            <w:r>
+              <w:t>k</w:t>
+            </w:r>
+            <w:r>
+              <w:t xml:space="preserve"> my feedback</w:t>
+            </w:r>
+            <w:r>
+              <w:t xml:space="preserve"> </w:t>
+            </w:r>
+            <w:proofErr w:type="gramStart"/>
+            <w:r>
+              <w:t>choices</w:t>
+            </w:r>
+            <w:proofErr w:type="gramEnd"/>
+            <w:r>
+              <w:t xml:space="preserve"> I recommend putting this first.</w:t>
+            </w:r>
+          </w:p>
+        </w:tc>
+      </w:tr>
+      <w:tr>
+        <w:tc>
+          <w:tcPr>
+            <w:tcW w:w="615" w:type="dxa"/>
+          </w:tcPr>
+          <w:p>
+            <w:r>
+              <w:t>9</w:t>
+            </w:r>
+          </w:p>
+        </w:tc>
+        <w:tc>
+          <w:tcPr>
+            <w:tcW w:w="1365" w:type="dxa"/>
+          </w:tcPr>
+          <w:p>
+            <w:r>
+              <w:t xml:space="preserve">Completed </w:t>
+            </w:r>
+          </w:p>
+        </w:tc>
+        <w:tc>
+          <w:tcPr>
+            <w:tcW w:w="1896" w:type="dxa"/>
+          </w:tcPr>
+          <w:p>
+            <w:r>
+              <w:t xml:space="preserve">Delete button </w:t>
+            </w:r>
+            <w:r>
+              <w:t>slightly</w:t>
+            </w:r>
+            <w:r>
+              <w:t xml:space="preserve"> off page in mobile browser</w:t>
+            </w:r>
+          </w:p>
+        </w:tc>
+        <w:tc>
+          <w:tcPr>
+            <w:tcW w:w="1789" w:type="dxa"/>
+          </w:tcPr>
+          <w:p>
+            <w:r>
+              <w:t>No</w:t>
+            </w:r>
+          </w:p>
+        </w:tc>
+        <w:tc>
+          <w:tcPr>
+            <w:tcW w:w="1843" w:type="dxa"/>
+          </w:tcPr>
+          <w:p>
+            <w:r>
+              <w:t>No</w:t>
+            </w:r>
+          </w:p>
+        </w:tc>
+        <w:tc>
+          <w:tcPr>
+            <w:tcW w:w="2410" w:type="dxa"/>
+          </w:tcPr>
+          <w:p>
+            <w:r>
+              <w:t>None</w:t>
+            </w:r>
+          </w:p>
+        </w:tc>
+      </w:tr>
+      <w:tr>
+        <w:tc>
+          <w:tcPr>
+            <w:tcW w:w="615" w:type="dxa"/>
+          </w:tcPr>
+          <w:p>
+            <w:r>
+              <w:t>10</w:t>
+            </w:r>
+          </w:p>
+        </w:tc>
+        <w:tc>
+          <w:tcPr>
+            <w:tcW w:w="1365" w:type="dxa"/>
+          </w:tcPr>
+          <w:p>
+            <w:r>
+              <w:t>Completed</w:t>
+            </w:r>
+          </w:p>
+        </w:tc>
+        <w:tc>
+          <w:tcPr>
+            <w:tcW w:w="1896" w:type="dxa"/>
+          </w:tcPr>
+          <w:p>
+            <w:r>
+              <w:t>No</w:t>
+            </w:r>
+          </w:p>
+        </w:tc>
+        <w:tc>
+          <w:tcPr>
+            <w:tcW w:w="1789" w:type="dxa"/>
+          </w:tcPr>
+          <w:p>
+            <w:r>
+              <w:t>No</w:t>
+            </w:r>
+          </w:p>
+        </w:tc>
+        <w:tc>
+          <w:tcPr>
+            <w:tcW w:w="1843" w:type="dxa"/>
+          </w:tcPr>
+          <w:p>
+            <w:r>
+              <w:t>No</w:t>
+            </w:r>
+          </w:p>
+        </w:tc>
+        <w:tc>
+          <w:tcPr>
+            <w:tcW w:w="2410" w:type="dxa"/>
+          </w:tcPr>
+          <w:p>
+            <w:r>
+              <w:t>None</w:t>
+            </w:r>
+          </w:p>
+        </w:tc>
+      </w:tr>
+      <w:tr>
+        <w:tc>
+          <w:tcPr>
+            <w:tcW w:w="615" w:type="dxa"/>
+          </w:tcPr>
+          <w:p>
+            <w:r>
+              <w:t>11</w:t>
+            </w:r>
+          </w:p>
+        </w:tc>
+        <w:tc>
+          <w:tcPr>
+            <w:tcW w:w="1365" w:type="dxa"/>
+          </w:tcPr>
+          <w:p>
+            <w:r>
+              <w:t>Completed</w:t>
+            </w:r>
+          </w:p>
+        </w:tc>
+        <w:tc>
+          <w:tcPr>
+            <w:tcW w:w="1896" w:type="dxa"/>
+          </w:tcPr>
+          <w:p>
+            <w:r>
+              <w:t>No</w:t>
+            </w:r>
+          </w:p>
+        </w:tc>
+        <w:tc>
+          <w:tcPr>
+            <w:tcW w:w="1789" w:type="dxa"/>
+          </w:tcPr>
+          <w:p>
+            <w:r>
+              <w:t>No</w:t>
+            </w:r>
+          </w:p>
+        </w:tc>
+        <w:tc>
+          <w:tcPr>
+            <w:tcW w:w="1843" w:type="dxa"/>
+          </w:tcPr>
+          <w:p>
+            <w:r>
+              <w:t>No</w:t>
+            </w:r>
+          </w:p>
+        </w:tc>
+        <w:tc>
+          <w:tcPr>
+            <w:tcW w:w="2410" w:type="dxa"/>
+          </w:tcPr>
+          <w:p>
+            <w:r>
+              <w:t>None</w:t>
+            </w:r>
+          </w:p>
+        </w:tc>
+      </w:tr>
+    </w:tbl>
+    <w:p/>
+    <w:p>
+      <w:pPr>
+        <w:pStyle w:val="Heading2"/>
+      </w:pPr>
+      <w:proofErr w:type="spellStart"/>
+      <w:r>
+        <w:t>Gwi</w:t>
+      </w:r>
+      <w:r>
+        <w:t>l</w:t>
+      </w:r>
+      <w:r>
+        <w:t>l</w:t>
+      </w:r>
+      <w:proofErr w:type="spellEnd"/>
+      <w:r>
+        <w:t xml:space="preserve"> – 29/04/2019 - Desktop</w:t>
+      </w:r>
+    </w:p>
+    <w:tbl>
+      <w:tblPr>
+        <w:tblStyle w:val="TableGrid"/>
+        <w:tblW w:w="9918" w:type="dxa"/>
+        <w:tblLook w:val="04A0" w:firstRow="1" w:lastRow="0" w:firstColumn="1" w:lastColumn="0" w:noHBand="0" w:noVBand="1"/>
+      </w:tblPr>
+      <w:tblGrid>
+        <w:gridCol w:w="616"/>
+        <w:gridCol w:w="1359"/>
+        <w:gridCol w:w="1988"/>
+        <w:gridCol w:w="1766"/>
+        <w:gridCol w:w="1814"/>
+        <w:gridCol w:w="2375"/>
+      </w:tblGrid>
+      <w:tr>
+        <w:tc>
+          <w:tcPr>
+            <w:tcW w:w="615" w:type="dxa"/>
+          </w:tcPr>
+          <w:p>
+            <w:r>
+              <w:t xml:space="preserve">Task </w:t>
+            </w:r>
+          </w:p>
+        </w:tc>
+        <w:tc>
+          <w:tcPr>
+            <w:tcW w:w="1365" w:type="dxa"/>
+          </w:tcPr>
+          <w:p>
+            <w:r>
+              <w:t>Success Rate</w:t>
+            </w:r>
+          </w:p>
+        </w:tc>
+        <w:tc>
+          <w:tcPr>
+            <w:tcW w:w="1896" w:type="dxa"/>
+          </w:tcPr>
+          <w:p>
+            <w:r>
+              <w:t>Minor Usability Issues</w:t>
+            </w:r>
+          </w:p>
+        </w:tc>
+        <w:tc>
+          <w:tcPr>
+            <w:tcW w:w="1789" w:type="dxa"/>
+          </w:tcPr>
+          <w:p>
+            <w:r>
+              <w:t>Serious Usability Issues</w:t>
+            </w:r>
+          </w:p>
+        </w:tc>
+        <w:tc>
+          <w:tcPr>
+            <w:tcW w:w="1843" w:type="dxa"/>
+          </w:tcPr>
+          <w:p>
+            <w:r>
+              <w:t>Critical Usability Issues</w:t>
+            </w:r>
+          </w:p>
+        </w:tc>
+        <w:tc>
+          <w:tcPr>
+            <w:tcW w:w="2410" w:type="dxa"/>
+          </w:tcPr>
+          <w:p>
+            <w:r>
+              <w:t>Notes and Comments</w:t>
+            </w:r>
+          </w:p>
+        </w:tc>
+      </w:tr>
+      <w:tr>
+        <w:tc>
+          <w:tcPr>
+            <w:tcW w:w="615" w:type="dxa"/>
+          </w:tcPr>
+          <w:p>
+            <w:r>
+              <w:t>1</w:t>
+            </w:r>
+          </w:p>
+        </w:tc>
+        <w:tc>
+          <w:tcPr>
+            <w:tcW w:w="1365" w:type="dxa"/>
+          </w:tcPr>
+          <w:p>
+            <w:r>
+              <w:t>Completed</w:t>
+            </w:r>
+          </w:p>
+        </w:tc>
+        <w:tc>
+          <w:tcPr>
+            <w:tcW w:w="1896" w:type="dxa"/>
+          </w:tcPr>
+          <w:p>
+            <w:pPr>
+              <w:pStyle w:val="ListParagraph"/>
+              <w:numPr>
+                <w:ilvl w:val="0"/>
+                <w:numId w:val="11"/>
+              </w:numPr>
+            </w:pPr>
+            <w:r>
+              <w:t>Unclear on what notes field is; what are the notes to be used for students staff</w:t>
+            </w:r>
+            <w:proofErr w:type="gramStart"/>
+            <w:r>
+              <w:t>??..</w:t>
+            </w:r>
+            <w:proofErr w:type="spellStart"/>
+            <w:proofErr w:type="gramEnd"/>
+            <w:r>
+              <w:t>ect</w:t>
+            </w:r>
+            <w:proofErr w:type="spellEnd"/>
+          </w:p>
+          <w:p>
+            <w:pPr>
+              <w:pStyle w:val="ListParagraph"/>
+              <w:numPr>
+                <w:ilvl w:val="0"/>
+                <w:numId w:val="11"/>
+              </w:numPr>
+            </w:pPr>
+            <w:r>
+              <w:t>Choose lecture field is not obvious in its function perhaps the word upload would make it more clear</w:t>
+            </w:r>
+          </w:p>
+          <w:p>
+            <w:pPr>
+              <w:pStyle w:val="ListParagraph"/>
+              <w:numPr>
+                <w:ilvl w:val="0"/>
+                <w:numId w:val="11"/>
+              </w:numPr>
+            </w:pPr>
+          </w:p>
+        </w:tc>
+        <w:tc>
+          <w:tcPr>
+            <w:tcW w:w="1789" w:type="dxa"/>
+          </w:tcPr>
+          <w:p>
+            <w:r>
+              <w:t>No</w:t>
+            </w:r>
+          </w:p>
+        </w:tc>
+        <w:tc>
+          <w:tcPr>
+            <w:tcW w:w="1843" w:type="dxa"/>
+          </w:tcPr>
+          <w:p>
+            <w:r>
+              <w:t>No</w:t>
+            </w:r>
+          </w:p>
+        </w:tc>
+        <w:tc>
+          <w:tcPr>
+            <w:tcW w:w="2410" w:type="dxa"/>
+          </w:tcPr>
+          <w:p>
+            <w:r>
+              <w:t>None</w:t>
+            </w:r>
+          </w:p>
+        </w:tc>
+      </w:tr>
+      <w:tr>
+        <w:tc>
+          <w:tcPr>
+            <w:tcW w:w="615" w:type="dxa"/>
+          </w:tcPr>
+          <w:p>
+            <w:r>
+              <w:t>2</w:t>
+            </w:r>
+          </w:p>
+        </w:tc>
+        <w:tc>
+          <w:tcPr>
+            <w:tcW w:w="1365" w:type="dxa"/>
+          </w:tcPr>
+          <w:p/>
+        </w:tc>
+        <w:tc>
+          <w:tcPr>
+            <w:tcW w:w="1896" w:type="dxa"/>
+          </w:tcPr>
+          <w:p>
+            <w:pPr>
+              <w:pStyle w:val="ListParagraph"/>
+              <w:numPr>
+                <w:ilvl w:val="0"/>
+                <w:numId w:val="12"/>
+              </w:numPr>
+            </w:pPr>
+            <w:r>
+              <w:t xml:space="preserve">Session row looks like field to </w:t>
+            </w:r>
+            <w:r>
+              <w:lastRenderedPageBreak/>
+              <w:t>enter data into perhaps change appearance (colour)</w:t>
+            </w:r>
+          </w:p>
+          <w:p/>
+        </w:tc>
+        <w:tc>
+          <w:tcPr>
+            <w:tcW w:w="1789" w:type="dxa"/>
+          </w:tcPr>
+          <w:p/>
+        </w:tc>
+        <w:tc>
+          <w:tcPr>
+            <w:tcW w:w="1843" w:type="dxa"/>
+          </w:tcPr>
+          <w:p/>
+        </w:tc>
+        <w:tc>
+          <w:tcPr>
+            <w:tcW w:w="2410" w:type="dxa"/>
+          </w:tcPr>
+          <w:p>
+            <w:r>
+              <w:t xml:space="preserve">Going from a list of lectures to the lecture detail page with </w:t>
+            </w:r>
+            <w:r>
+              <w:lastRenderedPageBreak/>
+              <w:t xml:space="preserve">multiple sessions is initially </w:t>
+            </w:r>
+            <w:proofErr w:type="gramStart"/>
+            <w:r>
+              <w:t>confusing ,</w:t>
+            </w:r>
+            <w:proofErr w:type="gramEnd"/>
+            <w:r>
+              <w:t xml:space="preserve"> unsure of why there are multiple sessions able to be created – some </w:t>
+            </w:r>
+            <w:proofErr w:type="spellStart"/>
+            <w:r>
+              <w:t>exaplanation</w:t>
+            </w:r>
+            <w:proofErr w:type="spellEnd"/>
+            <w:r>
+              <w:t xml:space="preserve"> might help but after first success it was clear</w:t>
+            </w:r>
+          </w:p>
+        </w:tc>
+      </w:tr>
+      <w:tr>
+        <w:tc>
+          <w:tcPr>
+            <w:tcW w:w="615" w:type="dxa"/>
+          </w:tcPr>
+          <w:p>
+            <w:r>
+              <w:t>3</w:t>
+            </w:r>
+          </w:p>
+        </w:tc>
+        <w:tc>
+          <w:tcPr>
+            <w:tcW w:w="1365" w:type="dxa"/>
+          </w:tcPr>
+          <w:p>
+            <w:r>
+              <w:t>Completed</w:t>
+            </w:r>
+          </w:p>
+        </w:tc>
+        <w:tc>
+          <w:tcPr>
+            <w:tcW w:w="1896" w:type="dxa"/>
+          </w:tcPr>
+          <w:p>
+            <w:pPr>
+              <w:pStyle w:val="ListParagraph"/>
+              <w:numPr>
+                <w:ilvl w:val="0"/>
+                <w:numId w:val="12"/>
+              </w:numPr>
+            </w:pPr>
+            <w:r>
+              <w:t>Cymraeg button not obvious place usually right top side</w:t>
+            </w:r>
+          </w:p>
+        </w:tc>
+        <w:tc>
+          <w:tcPr>
+            <w:tcW w:w="1789" w:type="dxa"/>
+          </w:tcPr>
+          <w:p>
+            <w:r>
+              <w:t>No</w:t>
+            </w:r>
+          </w:p>
+        </w:tc>
+        <w:tc>
+          <w:tcPr>
+            <w:tcW w:w="1843" w:type="dxa"/>
+          </w:tcPr>
+          <w:p>
+            <w:r>
+              <w:t>No</w:t>
+            </w:r>
+          </w:p>
+        </w:tc>
+        <w:tc>
+          <w:tcPr>
+            <w:tcW w:w="2410" w:type="dxa"/>
+          </w:tcPr>
+          <w:p>
+            <w:r>
+              <w:t>None</w:t>
+            </w:r>
+          </w:p>
+        </w:tc>
+      </w:tr>
+      <w:tr>
+        <w:tc>
+          <w:tcPr>
+            <w:tcW w:w="615" w:type="dxa"/>
+          </w:tcPr>
+          <w:p>
+            <w:r>
+              <w:t>4</w:t>
+            </w:r>
+          </w:p>
+        </w:tc>
+        <w:tc>
+          <w:tcPr>
+            <w:tcW w:w="1365" w:type="dxa"/>
+          </w:tcPr>
+          <w:p>
+            <w:r>
+              <w:t>Completed</w:t>
+            </w:r>
+          </w:p>
+        </w:tc>
+        <w:tc>
+          <w:tcPr>
+            <w:tcW w:w="1896" w:type="dxa"/>
+          </w:tcPr>
+          <w:p>
+            <w:r>
+              <w:t>No</w:t>
+            </w:r>
+          </w:p>
+        </w:tc>
+        <w:tc>
+          <w:tcPr>
+            <w:tcW w:w="1789" w:type="dxa"/>
+          </w:tcPr>
+          <w:p>
+            <w:r>
+              <w:t>No</w:t>
+            </w:r>
+          </w:p>
+        </w:tc>
+        <w:tc>
+          <w:tcPr>
+            <w:tcW w:w="1843" w:type="dxa"/>
+          </w:tcPr>
+          <w:p>
+            <w:r>
+              <w:t>No</w:t>
+            </w:r>
+          </w:p>
+        </w:tc>
+        <w:tc>
+          <w:tcPr>
+            <w:tcW w:w="2410" w:type="dxa"/>
+          </w:tcPr>
+          <w:p>
+            <w:r>
+              <w:t>None</w:t>
+            </w:r>
+          </w:p>
+        </w:tc>
+      </w:tr>
+      <w:tr>
+        <w:tc>
+          <w:tcPr>
+            <w:tcW w:w="615" w:type="dxa"/>
+          </w:tcPr>
+          <w:p>
+            <w:r>
+              <w:t>5</w:t>
+            </w:r>
+          </w:p>
+        </w:tc>
+        <w:tc>
+          <w:tcPr>
+            <w:tcW w:w="1365" w:type="dxa"/>
+          </w:tcPr>
+          <w:p>
+            <w:r>
+              <w:t>Completed</w:t>
+            </w:r>
+          </w:p>
+        </w:tc>
+        <w:tc>
+          <w:tcPr>
+            <w:tcW w:w="1896" w:type="dxa"/>
+          </w:tcPr>
+          <w:p>
+            <w:r>
+              <w:t>No</w:t>
+            </w:r>
+          </w:p>
+        </w:tc>
+        <w:tc>
+          <w:tcPr>
+            <w:tcW w:w="1789" w:type="dxa"/>
+          </w:tcPr>
+          <w:p>
+            <w:r>
+              <w:t>No</w:t>
+            </w:r>
+          </w:p>
+        </w:tc>
+        <w:tc>
+          <w:tcPr>
+            <w:tcW w:w="1843" w:type="dxa"/>
+          </w:tcPr>
+          <w:p>
+            <w:r>
+              <w:t>No</w:t>
+            </w:r>
+          </w:p>
+        </w:tc>
+        <w:tc>
+          <w:tcPr>
+            <w:tcW w:w="2410" w:type="dxa"/>
+          </w:tcPr>
+          <w:p>
+            <w:r>
+              <w:t>None</w:t>
+            </w:r>
+          </w:p>
+        </w:tc>
+      </w:tr>
+      <w:tr>
+        <w:tc>
+          <w:tcPr>
+            <w:tcW w:w="615" w:type="dxa"/>
+          </w:tcPr>
+          <w:p>
+            <w:r>
+              <w:t>6</w:t>
+            </w:r>
+          </w:p>
+        </w:tc>
+        <w:tc>
+          <w:tcPr>
+            <w:tcW w:w="1365" w:type="dxa"/>
+          </w:tcPr>
+          <w:p>
+            <w:r>
+              <w:t>Failed</w:t>
+            </w:r>
+          </w:p>
+        </w:tc>
+        <w:tc>
+          <w:tcPr>
+            <w:tcW w:w="1896" w:type="dxa"/>
+          </w:tcPr>
+          <w:p>
+            <w:r>
+              <w:t>No</w:t>
+            </w:r>
+          </w:p>
+        </w:tc>
+        <w:tc>
+          <w:tcPr>
+            <w:tcW w:w="1789" w:type="dxa"/>
+          </w:tcPr>
+          <w:p>
+            <w:r>
+              <w:t xml:space="preserve">The lecture I created did not have a pdf so I could not find any link </w:t>
+            </w:r>
+            <w:proofErr w:type="spellStart"/>
+            <w:r>
+              <w:t>ot</w:t>
+            </w:r>
+            <w:proofErr w:type="spellEnd"/>
+            <w:r>
+              <w:t xml:space="preserve"> download its pdf. If a lecture does not have a </w:t>
+            </w:r>
+            <w:proofErr w:type="gramStart"/>
+            <w:r>
+              <w:t>pdf</w:t>
+            </w:r>
+            <w:proofErr w:type="gramEnd"/>
+            <w:r>
+              <w:t xml:space="preserve"> make it clear that it does not have one and give me an option to upload one.</w:t>
+            </w:r>
+          </w:p>
+        </w:tc>
+        <w:tc>
+          <w:tcPr>
+            <w:tcW w:w="1843" w:type="dxa"/>
+          </w:tcPr>
+          <w:p>
+            <w:r>
+              <w:t>No</w:t>
+            </w:r>
+          </w:p>
+        </w:tc>
+        <w:tc>
+          <w:tcPr>
+            <w:tcW w:w="2410" w:type="dxa"/>
+          </w:tcPr>
+          <w:p>
+            <w:r>
+              <w:t>None</w:t>
+            </w:r>
+          </w:p>
+        </w:tc>
+      </w:tr>
+      <w:tr>
+        <w:tc>
+          <w:tcPr>
+            <w:tcW w:w="615" w:type="dxa"/>
+          </w:tcPr>
+          <w:p>
+            <w:r>
+              <w:t>7</w:t>
+            </w:r>
+          </w:p>
+        </w:tc>
+        <w:tc>
+          <w:tcPr>
+            <w:tcW w:w="1365" w:type="dxa"/>
+          </w:tcPr>
+          <w:p>
+            <w:r>
+              <w:t>Completed</w:t>
+            </w:r>
+          </w:p>
+        </w:tc>
+        <w:tc>
+          <w:tcPr>
+            <w:tcW w:w="1896" w:type="dxa"/>
+          </w:tcPr>
+          <w:p>
+            <w:r>
+              <w:t>No</w:t>
+            </w:r>
+          </w:p>
+        </w:tc>
+        <w:tc>
+          <w:tcPr>
+            <w:tcW w:w="1789" w:type="dxa"/>
+          </w:tcPr>
+          <w:p>
+            <w:r>
+              <w:t>No</w:t>
+            </w:r>
+          </w:p>
+        </w:tc>
+        <w:tc>
+          <w:tcPr>
+            <w:tcW w:w="1843" w:type="dxa"/>
+          </w:tcPr>
+          <w:p>
+            <w:r>
+              <w:t>No</w:t>
+            </w:r>
+          </w:p>
+        </w:tc>
+        <w:tc>
+          <w:tcPr>
+            <w:tcW w:w="2410" w:type="dxa"/>
+          </w:tcPr>
+          <w:p>
+            <w:r>
+              <w:t>Maybe show can search date also in search box placeholder</w:t>
+            </w:r>
+          </w:p>
+          <w:p>
+            <w:pPr>
+              <w:rPr>
+                <w:i/>
+              </w:rPr>
+            </w:pPr>
+            <w:r>
+              <w:rPr>
+                <w:i/>
+              </w:rPr>
+              <w:t>Note for whole site: idea to move all control to a uniform top section control panel that is constant throughout the site and would make it easier to use instead of different button locations on each page</w:t>
+            </w:r>
+          </w:p>
+        </w:tc>
+      </w:tr>
+      <w:tr>
+        <w:tc>
+          <w:tcPr>
+            <w:tcW w:w="615" w:type="dxa"/>
+          </w:tcPr>
+          <w:p>
+            <w:r>
+              <w:t>8</w:t>
+            </w:r>
+          </w:p>
+        </w:tc>
+        <w:tc>
+          <w:tcPr>
+            <w:tcW w:w="1365" w:type="dxa"/>
+          </w:tcPr>
+          <w:p>
+            <w:r>
+              <w:t>Completed</w:t>
+            </w:r>
+          </w:p>
+        </w:tc>
+        <w:tc>
+          <w:tcPr>
+            <w:tcW w:w="1896" w:type="dxa"/>
+          </w:tcPr>
+          <w:p>
+            <w:r>
+              <w:t>No</w:t>
+            </w:r>
+          </w:p>
+        </w:tc>
+        <w:tc>
+          <w:tcPr>
+            <w:tcW w:w="1789" w:type="dxa"/>
+          </w:tcPr>
+          <w:p>
+            <w:r>
+              <w:t>No</w:t>
+            </w:r>
+          </w:p>
+        </w:tc>
+        <w:tc>
+          <w:tcPr>
+            <w:tcW w:w="1843" w:type="dxa"/>
+          </w:tcPr>
+          <w:p>
+            <w:r>
+              <w:t>No</w:t>
             </w:r>
             <w:bookmarkStart w:id="0" w:name="_GoBack"/>
             <w:bookmarkEnd w:id="0"/>
+            <w:commentRangeStart w:id="1"/>
+            <w:commentRangeEnd w:id="1"/>
+          </w:p>
+        </w:tc>
+        <w:tc>
+          <w:tcPr>
+            <w:tcW w:w="2410" w:type="dxa"/>
+          </w:tcPr>
+          <w:p>
+            <w:r>
+              <w:t>None</w:t>
+            </w:r>
+          </w:p>
+        </w:tc>
+      </w:tr>
+      <w:tr>
+        <w:tc>
+          <w:tcPr>
+            <w:tcW w:w="615" w:type="dxa"/>
+          </w:tcPr>
+          <w:p>
+            <w:r>
+              <w:t>9</w:t>
+            </w:r>
+          </w:p>
+        </w:tc>
+        <w:tc>
+          <w:tcPr>
+            <w:tcW w:w="1365" w:type="dxa"/>
+          </w:tcPr>
+          <w:p>
+            <w:r>
+              <w:t>Completed</w:t>
+            </w:r>
+          </w:p>
+        </w:tc>
+        <w:tc>
+          <w:tcPr>
+            <w:tcW w:w="1896" w:type="dxa"/>
+          </w:tcPr>
+          <w:p>
+            <w:r>
+              <w:t>No</w:t>
+            </w:r>
+          </w:p>
+        </w:tc>
+        <w:tc>
+          <w:tcPr>
+            <w:tcW w:w="1789" w:type="dxa"/>
+          </w:tcPr>
+          <w:p>
+            <w:r>
+              <w:t>No</w:t>
+            </w:r>
+          </w:p>
+        </w:tc>
+        <w:tc>
+          <w:tcPr>
+            <w:tcW w:w="1843" w:type="dxa"/>
+          </w:tcPr>
+          <w:p>
+            <w:r>
+              <w:t>No</w:t>
+            </w:r>
+          </w:p>
+        </w:tc>
+        <w:tc>
+          <w:tcPr>
+            <w:tcW w:w="2410" w:type="dxa"/>
+          </w:tcPr>
+          <w:p>
+            <w:r>
+              <w:t>None</w:t>
+            </w:r>
+          </w:p>
+        </w:tc>
+      </w:tr>
+      <w:tr>
+        <w:tc>
+          <w:tcPr>
+            <w:tcW w:w="615" w:type="dxa"/>
+          </w:tcPr>
+          <w:p>
+            <w:r>
+              <w:t>10</w:t>
+            </w:r>
+          </w:p>
+        </w:tc>
+        <w:tc>
+          <w:tcPr>
+            <w:tcW w:w="1365" w:type="dxa"/>
+          </w:tcPr>
+          <w:p>
+            <w:r>
+              <w:t>Completed</w:t>
+            </w:r>
+          </w:p>
+        </w:tc>
+        <w:tc>
+          <w:tcPr>
+            <w:tcW w:w="1896" w:type="dxa"/>
+          </w:tcPr>
+          <w:p>
+            <w:r>
+              <w:t>No</w:t>
+            </w:r>
+          </w:p>
+        </w:tc>
+        <w:tc>
+          <w:tcPr>
+            <w:tcW w:w="1789" w:type="dxa"/>
+          </w:tcPr>
+          <w:p>
+            <w:r>
+              <w:t>No</w:t>
+            </w:r>
+          </w:p>
+        </w:tc>
+        <w:tc>
+          <w:tcPr>
+            <w:tcW w:w="1843" w:type="dxa"/>
+          </w:tcPr>
+          <w:p>
+            <w:r>
+              <w:t>No</w:t>
+            </w:r>
+          </w:p>
+        </w:tc>
+        <w:tc>
+          <w:tcPr>
+            <w:tcW w:w="2410" w:type="dxa"/>
+          </w:tcPr>
+          <w:p>
+            <w:r>
+              <w:t>None</w:t>
+            </w:r>
+          </w:p>
+        </w:tc>
+      </w:tr>
+      <w:tr>
+        <w:tc>
+          <w:tcPr>
+            <w:tcW w:w="615" w:type="dxa"/>
+          </w:tcPr>
+          <w:p>
+            <w:r>
+              <w:t>11</w:t>
+            </w:r>
+          </w:p>
+        </w:tc>
+        <w:tc>
+          <w:tcPr>
+            <w:tcW w:w="1365" w:type="dxa"/>
+          </w:tcPr>
+          <w:p>
+            <w:r>
+              <w:t>Completed</w:t>
+            </w:r>
+          </w:p>
+        </w:tc>
+        <w:tc>
+          <w:tcPr>
+            <w:tcW w:w="1896" w:type="dxa"/>
+          </w:tcPr>
+          <w:p>
+            <w:r>
+              <w:t>No</w:t>
+            </w:r>
+          </w:p>
+        </w:tc>
+        <w:tc>
+          <w:tcPr>
+            <w:tcW w:w="1789" w:type="dxa"/>
+          </w:tcPr>
+          <w:p>
+            <w:r>
+              <w:t>No</w:t>
+            </w:r>
+          </w:p>
+        </w:tc>
+        <w:tc>
+          <w:tcPr>
+            <w:tcW w:w="1843" w:type="dxa"/>
+          </w:tcPr>
+          <w:p>
+            <w:r>
+              <w:t>No</w:t>
+            </w:r>
+          </w:p>
+        </w:tc>
+        <w:tc>
+          <w:tcPr>
+            <w:tcW w:w="2410" w:type="dxa"/>
+          </w:tcPr>
+          <w:p>
+            <w:r>
+              <w:t>None</w:t>
+            </w:r>
           </w:p>
         </w:tc>
       </w:tr>
@@ -2151,7 +5396,7 @@
   <w:abstractNum w:abstractNumId="2" w15:restartNumberingAfterBreak="0">
     <w:nsid w:val="296A77A5"/>
     <w:multiLevelType w:val="hybridMultilevel"/>
-    <w:tmpl w:val="8A3EF326"/>
+    <w:tmpl w:val="417A58B8"/>
     <w:lvl w:ilvl="0" w:tplc="08090001">
       <w:start w:val="1"/>
       <w:numFmt w:val="bullet"/>
@@ -2262,6 +5507,119 @@
     </w:lvl>
   </w:abstractNum>
   <w:abstractNum w:abstractNumId="3" w15:restartNumberingAfterBreak="0">
+    <w:nsid w:val="2F366B4C"/>
+    <w:multiLevelType w:val="hybridMultilevel"/>
+    <w:tmpl w:val="09A8DECE"/>
+    <w:lvl w:ilvl="0" w:tplc="08090001">
+      <w:start w:val="1"/>
+      <w:numFmt w:val="bullet"/>
+      <w:lvlText w:val=""/>
+      <w:lvlJc w:val="left"/>
+      <w:pPr>
+        <w:ind w:left="720" w:hanging="360"/>
+      </w:pPr>
+      <w:rPr>
+        <w:rFonts w:ascii="Symbol" w:hAnsi="Symbol" w:hint="default"/>
+      </w:rPr>
+    </w:lvl>
+    <w:lvl w:ilvl="1" w:tplc="08090003" w:tentative="1">
+      <w:start w:val="1"/>
+      <w:numFmt w:val="bullet"/>
+      <w:lvlText w:val="o"/>
+      <w:lvlJc w:val="left"/>
+      <w:pPr>
+        <w:ind w:left="1440" w:hanging="360"/>
+      </w:pPr>
+      <w:rPr>
+        <w:rFonts w:ascii="Courier New" w:hAnsi="Courier New" w:cs="Courier New" w:hint="default"/>
+      </w:rPr>
+    </w:lvl>
+    <w:lvl w:ilvl="2" w:tplc="08090005" w:tentative="1">
+      <w:start w:val="1"/>
+      <w:numFmt w:val="bullet"/>
+      <w:lvlText w:val=""/>
+      <w:lvlJc w:val="left"/>
+      <w:pPr>
+        <w:ind w:left="2160" w:hanging="360"/>
+      </w:pPr>
+      <w:rPr>
+        <w:rFonts w:ascii="Wingdings" w:hAnsi="Wingdings" w:hint="default"/>
+      </w:rPr>
+    </w:lvl>
+    <w:lvl w:ilvl="3" w:tplc="08090001" w:tentative="1">
+      <w:start w:val="1"/>
+      <w:numFmt w:val="bullet"/>
+      <w:lvlText w:val=""/>
+      <w:lvlJc w:val="left"/>
+      <w:pPr>
+        <w:ind w:left="2880" w:hanging="360"/>
+      </w:pPr>
+      <w:rPr>
+        <w:rFonts w:ascii="Symbol" w:hAnsi="Symbol" w:hint="default"/>
+      </w:rPr>
+    </w:lvl>
+    <w:lvl w:ilvl="4" w:tplc="08090003" w:tentative="1">
+      <w:start w:val="1"/>
+      <w:numFmt w:val="bullet"/>
+      <w:lvlText w:val="o"/>
+      <w:lvlJc w:val="left"/>
+      <w:pPr>
+        <w:ind w:left="3600" w:hanging="360"/>
+      </w:pPr>
+      <w:rPr>
+        <w:rFonts w:ascii="Courier New" w:hAnsi="Courier New" w:cs="Courier New" w:hint="default"/>
+      </w:rPr>
+    </w:lvl>
+    <w:lvl w:ilvl="5" w:tplc="08090005" w:tentative="1">
+      <w:start w:val="1"/>
+      <w:numFmt w:val="bullet"/>
+      <w:lvlText w:val=""/>
+      <w:lvlJc w:val="left"/>
+      <w:pPr>
+        <w:ind w:left="4320" w:hanging="360"/>
+      </w:pPr>
+      <w:rPr>
+        <w:rFonts w:ascii="Wingdings" w:hAnsi="Wingdings" w:hint="default"/>
+      </w:rPr>
+    </w:lvl>
+    <w:lvl w:ilvl="6" w:tplc="08090001" w:tentative="1">
+      <w:start w:val="1"/>
+      <w:numFmt w:val="bullet"/>
+      <w:lvlText w:val=""/>
+      <w:lvlJc w:val="left"/>
+      <w:pPr>
+        <w:ind w:left="5040" w:hanging="360"/>
+      </w:pPr>
+      <w:rPr>
+        <w:rFonts w:ascii="Symbol" w:hAnsi="Symbol" w:hint="default"/>
+      </w:rPr>
+    </w:lvl>
+    <w:lvl w:ilvl="7" w:tplc="08090003" w:tentative="1">
+      <w:start w:val="1"/>
+      <w:numFmt w:val="bullet"/>
+      <w:lvlText w:val="o"/>
+      <w:lvlJc w:val="left"/>
+      <w:pPr>
+        <w:ind w:left="5760" w:hanging="360"/>
+      </w:pPr>
+      <w:rPr>
+        <w:rFonts w:ascii="Courier New" w:hAnsi="Courier New" w:cs="Courier New" w:hint="default"/>
+      </w:rPr>
+    </w:lvl>
+    <w:lvl w:ilvl="8" w:tplc="08090005" w:tentative="1">
+      <w:start w:val="1"/>
+      <w:numFmt w:val="bullet"/>
+      <w:lvlText w:val=""/>
+      <w:lvlJc w:val="left"/>
+      <w:pPr>
+        <w:ind w:left="6480" w:hanging="360"/>
+      </w:pPr>
+      <w:rPr>
+        <w:rFonts w:ascii="Wingdings" w:hAnsi="Wingdings" w:hint="default"/>
+      </w:rPr>
+    </w:lvl>
+  </w:abstractNum>
+  <w:abstractNum w:abstractNumId="4" w15:restartNumberingAfterBreak="0">
     <w:nsid w:val="31C76D45"/>
     <w:multiLevelType w:val="hybridMultilevel"/>
     <w:tmpl w:val="0B12F378"/>
@@ -2374,7 +5732,7 @@
       </w:rPr>
     </w:lvl>
   </w:abstractNum>
-  <w:abstractNum w:abstractNumId="4" w15:restartNumberingAfterBreak="0">
+  <w:abstractNum w:abstractNumId="5" w15:restartNumberingAfterBreak="0">
     <w:nsid w:val="3F212241"/>
     <w:multiLevelType w:val="hybridMultilevel"/>
     <w:tmpl w:val="A3823870"/>
@@ -2487,7 +5845,120 @@
       </w:rPr>
     </w:lvl>
   </w:abstractNum>
-  <w:abstractNum w:abstractNumId="5" w15:restartNumberingAfterBreak="0">
+  <w:abstractNum w:abstractNumId="6" w15:restartNumberingAfterBreak="0">
+    <w:nsid w:val="4AE16FE2"/>
+    <w:multiLevelType w:val="hybridMultilevel"/>
+    <w:tmpl w:val="07164878"/>
+    <w:lvl w:ilvl="0" w:tplc="08090001">
+      <w:start w:val="1"/>
+      <w:numFmt w:val="bullet"/>
+      <w:lvlText w:val=""/>
+      <w:lvlJc w:val="left"/>
+      <w:pPr>
+        <w:ind w:left="720" w:hanging="360"/>
+      </w:pPr>
+      <w:rPr>
+        <w:rFonts w:ascii="Symbol" w:hAnsi="Symbol" w:hint="default"/>
+      </w:rPr>
+    </w:lvl>
+    <w:lvl w:ilvl="1" w:tplc="08090003" w:tentative="1">
+      <w:start w:val="1"/>
+      <w:numFmt w:val="bullet"/>
+      <w:lvlText w:val="o"/>
+      <w:lvlJc w:val="left"/>
+      <w:pPr>
+        <w:ind w:left="1440" w:hanging="360"/>
+      </w:pPr>
+      <w:rPr>
+        <w:rFonts w:ascii="Courier New" w:hAnsi="Courier New" w:cs="Courier New" w:hint="default"/>
+      </w:rPr>
+    </w:lvl>
+    <w:lvl w:ilvl="2" w:tplc="08090005" w:tentative="1">
+      <w:start w:val="1"/>
+      <w:numFmt w:val="bullet"/>
+      <w:lvlText w:val=""/>
+      <w:lvlJc w:val="left"/>
+      <w:pPr>
+        <w:ind w:left="2160" w:hanging="360"/>
+      </w:pPr>
+      <w:rPr>
+        <w:rFonts w:ascii="Wingdings" w:hAnsi="Wingdings" w:hint="default"/>
+      </w:rPr>
+    </w:lvl>
+    <w:lvl w:ilvl="3" w:tplc="08090001" w:tentative="1">
+      <w:start w:val="1"/>
+      <w:numFmt w:val="bullet"/>
+      <w:lvlText w:val=""/>
+      <w:lvlJc w:val="left"/>
+      <w:pPr>
+        <w:ind w:left="2880" w:hanging="360"/>
+      </w:pPr>
+      <w:rPr>
+        <w:rFonts w:ascii="Symbol" w:hAnsi="Symbol" w:hint="default"/>
+      </w:rPr>
+    </w:lvl>
+    <w:lvl w:ilvl="4" w:tplc="08090003" w:tentative="1">
+      <w:start w:val="1"/>
+      <w:numFmt w:val="bullet"/>
+      <w:lvlText w:val="o"/>
+      <w:lvlJc w:val="left"/>
+      <w:pPr>
+        <w:ind w:left="3600" w:hanging="360"/>
+      </w:pPr>
+      <w:rPr>
+        <w:rFonts w:ascii="Courier New" w:hAnsi="Courier New" w:cs="Courier New" w:hint="default"/>
+      </w:rPr>
+    </w:lvl>
+    <w:lvl w:ilvl="5" w:tplc="08090005" w:tentative="1">
+      <w:start w:val="1"/>
+      <w:numFmt w:val="bullet"/>
+      <w:lvlText w:val=""/>
+      <w:lvlJc w:val="left"/>
+      <w:pPr>
+        <w:ind w:left="4320" w:hanging="360"/>
+      </w:pPr>
+      <w:rPr>
+        <w:rFonts w:ascii="Wingdings" w:hAnsi="Wingdings" w:hint="default"/>
+      </w:rPr>
+    </w:lvl>
+    <w:lvl w:ilvl="6" w:tplc="08090001" w:tentative="1">
+      <w:start w:val="1"/>
+      <w:numFmt w:val="bullet"/>
+      <w:lvlText w:val=""/>
+      <w:lvlJc w:val="left"/>
+      <w:pPr>
+        <w:ind w:left="5040" w:hanging="360"/>
+      </w:pPr>
+      <w:rPr>
+        <w:rFonts w:ascii="Symbol" w:hAnsi="Symbol" w:hint="default"/>
+      </w:rPr>
+    </w:lvl>
+    <w:lvl w:ilvl="7" w:tplc="08090003" w:tentative="1">
+      <w:start w:val="1"/>
+      <w:numFmt w:val="bullet"/>
+      <w:lvlText w:val="o"/>
+      <w:lvlJc w:val="left"/>
+      <w:pPr>
+        <w:ind w:left="5760" w:hanging="360"/>
+      </w:pPr>
+      <w:rPr>
+        <w:rFonts w:ascii="Courier New" w:hAnsi="Courier New" w:cs="Courier New" w:hint="default"/>
+      </w:rPr>
+    </w:lvl>
+    <w:lvl w:ilvl="8" w:tplc="08090005" w:tentative="1">
+      <w:start w:val="1"/>
+      <w:numFmt w:val="bullet"/>
+      <w:lvlText w:val=""/>
+      <w:lvlJc w:val="left"/>
+      <w:pPr>
+        <w:ind w:left="6480" w:hanging="360"/>
+      </w:pPr>
+      <w:rPr>
+        <w:rFonts w:ascii="Wingdings" w:hAnsi="Wingdings" w:hint="default"/>
+      </w:rPr>
+    </w:lvl>
+  </w:abstractNum>
+  <w:abstractNum w:abstractNumId="7" w15:restartNumberingAfterBreak="0">
     <w:nsid w:val="64DF1A0F"/>
     <w:multiLevelType w:val="hybridMultilevel"/>
     <w:tmpl w:val="C09CAC58"/>
@@ -2573,7 +6044,233 @@
       </w:pPr>
     </w:lvl>
   </w:abstractNum>
-  <w:abstractNum w:abstractNumId="6" w15:restartNumberingAfterBreak="0">
+  <w:abstractNum w:abstractNumId="8" w15:restartNumberingAfterBreak="0">
+    <w:nsid w:val="692A41E3"/>
+    <w:multiLevelType w:val="hybridMultilevel"/>
+    <w:tmpl w:val="3F70F658"/>
+    <w:lvl w:ilvl="0" w:tplc="08090001">
+      <w:start w:val="1"/>
+      <w:numFmt w:val="bullet"/>
+      <w:lvlText w:val=""/>
+      <w:lvlJc w:val="left"/>
+      <w:pPr>
+        <w:ind w:left="1440" w:hanging="360"/>
+      </w:pPr>
+      <w:rPr>
+        <w:rFonts w:ascii="Symbol" w:hAnsi="Symbol" w:hint="default"/>
+      </w:rPr>
+    </w:lvl>
+    <w:lvl w:ilvl="1" w:tplc="08090003" w:tentative="1">
+      <w:start w:val="1"/>
+      <w:numFmt w:val="bullet"/>
+      <w:lvlText w:val="o"/>
+      <w:lvlJc w:val="left"/>
+      <w:pPr>
+        <w:ind w:left="2160" w:hanging="360"/>
+      </w:pPr>
+      <w:rPr>
+        <w:rFonts w:ascii="Courier New" w:hAnsi="Courier New" w:cs="Courier New" w:hint="default"/>
+      </w:rPr>
+    </w:lvl>
+    <w:lvl w:ilvl="2" w:tplc="08090005" w:tentative="1">
+      <w:start w:val="1"/>
+      <w:numFmt w:val="bullet"/>
+      <w:lvlText w:val=""/>
+      <w:lvlJc w:val="left"/>
+      <w:pPr>
+        <w:ind w:left="2880" w:hanging="360"/>
+      </w:pPr>
+      <w:rPr>
+        <w:rFonts w:ascii="Wingdings" w:hAnsi="Wingdings" w:hint="default"/>
+      </w:rPr>
+    </w:lvl>
+    <w:lvl w:ilvl="3" w:tplc="08090001" w:tentative="1">
+      <w:start w:val="1"/>
+      <w:numFmt w:val="bullet"/>
+      <w:lvlText w:val=""/>
+      <w:lvlJc w:val="left"/>
+      <w:pPr>
+        <w:ind w:left="3600" w:hanging="360"/>
+      </w:pPr>
+      <w:rPr>
+        <w:rFonts w:ascii="Symbol" w:hAnsi="Symbol" w:hint="default"/>
+      </w:rPr>
+    </w:lvl>
+    <w:lvl w:ilvl="4" w:tplc="08090003" w:tentative="1">
+      <w:start w:val="1"/>
+      <w:numFmt w:val="bullet"/>
+      <w:lvlText w:val="o"/>
+      <w:lvlJc w:val="left"/>
+      <w:pPr>
+        <w:ind w:left="4320" w:hanging="360"/>
+      </w:pPr>
+      <w:rPr>
+        <w:rFonts w:ascii="Courier New" w:hAnsi="Courier New" w:cs="Courier New" w:hint="default"/>
+      </w:rPr>
+    </w:lvl>
+    <w:lvl w:ilvl="5" w:tplc="08090005" w:tentative="1">
+      <w:start w:val="1"/>
+      <w:numFmt w:val="bullet"/>
+      <w:lvlText w:val=""/>
+      <w:lvlJc w:val="left"/>
+      <w:pPr>
+        <w:ind w:left="5040" w:hanging="360"/>
+      </w:pPr>
+      <w:rPr>
+        <w:rFonts w:ascii="Wingdings" w:hAnsi="Wingdings" w:hint="default"/>
+      </w:rPr>
+    </w:lvl>
+    <w:lvl w:ilvl="6" w:tplc="08090001" w:tentative="1">
+      <w:start w:val="1"/>
+      <w:numFmt w:val="bullet"/>
+      <w:lvlText w:val=""/>
+      <w:lvlJc w:val="left"/>
+      <w:pPr>
+        <w:ind w:left="5760" w:hanging="360"/>
+      </w:pPr>
+      <w:rPr>
+        <w:rFonts w:ascii="Symbol" w:hAnsi="Symbol" w:hint="default"/>
+      </w:rPr>
+    </w:lvl>
+    <w:lvl w:ilvl="7" w:tplc="08090003" w:tentative="1">
+      <w:start w:val="1"/>
+      <w:numFmt w:val="bullet"/>
+      <w:lvlText w:val="o"/>
+      <w:lvlJc w:val="left"/>
+      <w:pPr>
+        <w:ind w:left="6480" w:hanging="360"/>
+      </w:pPr>
+      <w:rPr>
+        <w:rFonts w:ascii="Courier New" w:hAnsi="Courier New" w:cs="Courier New" w:hint="default"/>
+      </w:rPr>
+    </w:lvl>
+    <w:lvl w:ilvl="8" w:tplc="08090005" w:tentative="1">
+      <w:start w:val="1"/>
+      <w:numFmt w:val="bullet"/>
+      <w:lvlText w:val=""/>
+      <w:lvlJc w:val="left"/>
+      <w:pPr>
+        <w:ind w:left="7200" w:hanging="360"/>
+      </w:pPr>
+      <w:rPr>
+        <w:rFonts w:ascii="Wingdings" w:hAnsi="Wingdings" w:hint="default"/>
+      </w:rPr>
+    </w:lvl>
+  </w:abstractNum>
+  <w:abstractNum w:abstractNumId="9" w15:restartNumberingAfterBreak="0">
+    <w:nsid w:val="706E73B9"/>
+    <w:multiLevelType w:val="hybridMultilevel"/>
+    <w:tmpl w:val="BEF070CC"/>
+    <w:lvl w:ilvl="0" w:tplc="08090001">
+      <w:start w:val="1"/>
+      <w:numFmt w:val="bullet"/>
+      <w:lvlText w:val=""/>
+      <w:lvlJc w:val="left"/>
+      <w:pPr>
+        <w:ind w:left="720" w:hanging="360"/>
+      </w:pPr>
+      <w:rPr>
+        <w:rFonts w:ascii="Symbol" w:hAnsi="Symbol" w:hint="default"/>
+      </w:rPr>
+    </w:lvl>
+    <w:lvl w:ilvl="1" w:tplc="08090003" w:tentative="1">
+      <w:start w:val="1"/>
+      <w:numFmt w:val="bullet"/>
+      <w:lvlText w:val="o"/>
+      <w:lvlJc w:val="left"/>
+      <w:pPr>
+        <w:ind w:left="1440" w:hanging="360"/>
+      </w:pPr>
+      <w:rPr>
+        <w:rFonts w:ascii="Courier New" w:hAnsi="Courier New" w:cs="Courier New" w:hint="default"/>
+      </w:rPr>
+    </w:lvl>
+    <w:lvl w:ilvl="2" w:tplc="08090005" w:tentative="1">
+      <w:start w:val="1"/>
+      <w:numFmt w:val="bullet"/>
+      <w:lvlText w:val=""/>
+      <w:lvlJc w:val="left"/>
+      <w:pPr>
+        <w:ind w:left="2160" w:hanging="360"/>
+      </w:pPr>
+      <w:rPr>
+        <w:rFonts w:ascii="Wingdings" w:hAnsi="Wingdings" w:hint="default"/>
+      </w:rPr>
+    </w:lvl>
+    <w:lvl w:ilvl="3" w:tplc="08090001" w:tentative="1">
+      <w:start w:val="1"/>
+      <w:numFmt w:val="bullet"/>
+      <w:lvlText w:val=""/>
+      <w:lvlJc w:val="left"/>
+      <w:pPr>
+        <w:ind w:left="2880" w:hanging="360"/>
+      </w:pPr>
+      <w:rPr>
+        <w:rFonts w:ascii="Symbol" w:hAnsi="Symbol" w:hint="default"/>
+      </w:rPr>
+    </w:lvl>
+    <w:lvl w:ilvl="4" w:tplc="08090003" w:tentative="1">
+      <w:start w:val="1"/>
+      <w:numFmt w:val="bullet"/>
+      <w:lvlText w:val="o"/>
+      <w:lvlJc w:val="left"/>
+      <w:pPr>
+        <w:ind w:left="3600" w:hanging="360"/>
+      </w:pPr>
+      <w:rPr>
+        <w:rFonts w:ascii="Courier New" w:hAnsi="Courier New" w:cs="Courier New" w:hint="default"/>
+      </w:rPr>
+    </w:lvl>
+    <w:lvl w:ilvl="5" w:tplc="08090005" w:tentative="1">
+      <w:start w:val="1"/>
+      <w:numFmt w:val="bullet"/>
+      <w:lvlText w:val=""/>
+      <w:lvlJc w:val="left"/>
+      <w:pPr>
+        <w:ind w:left="4320" w:hanging="360"/>
+      </w:pPr>
+      <w:rPr>
+        <w:rFonts w:ascii="Wingdings" w:hAnsi="Wingdings" w:hint="default"/>
+      </w:rPr>
+    </w:lvl>
+    <w:lvl w:ilvl="6" w:tplc="08090001" w:tentative="1">
+      <w:start w:val="1"/>
+      <w:numFmt w:val="bullet"/>
+      <w:lvlText w:val=""/>
+      <w:lvlJc w:val="left"/>
+      <w:pPr>
+        <w:ind w:left="5040" w:hanging="360"/>
+      </w:pPr>
+      <w:rPr>
+        <w:rFonts w:ascii="Symbol" w:hAnsi="Symbol" w:hint="default"/>
+      </w:rPr>
+    </w:lvl>
+    <w:lvl w:ilvl="7" w:tplc="08090003" w:tentative="1">
+      <w:start w:val="1"/>
+      <w:numFmt w:val="bullet"/>
+      <w:lvlText w:val="o"/>
+      <w:lvlJc w:val="left"/>
+      <w:pPr>
+        <w:ind w:left="5760" w:hanging="360"/>
+      </w:pPr>
+      <w:rPr>
+        <w:rFonts w:ascii="Courier New" w:hAnsi="Courier New" w:cs="Courier New" w:hint="default"/>
+      </w:rPr>
+    </w:lvl>
+    <w:lvl w:ilvl="8" w:tplc="08090005" w:tentative="1">
+      <w:start w:val="1"/>
+      <w:numFmt w:val="bullet"/>
+      <w:lvlText w:val=""/>
+      <w:lvlJc w:val="left"/>
+      <w:pPr>
+        <w:ind w:left="6480" w:hanging="360"/>
+      </w:pPr>
+      <w:rPr>
+        <w:rFonts w:ascii="Wingdings" w:hAnsi="Wingdings" w:hint="default"/>
+      </w:rPr>
+    </w:lvl>
+  </w:abstractNum>
+  <w:abstractNum w:abstractNumId="10" w15:restartNumberingAfterBreak="0">
     <w:nsid w:val="7E1E156B"/>
     <w:multiLevelType w:val="hybridMultilevel"/>
     <w:tmpl w:val="D6C029CA"/>
@@ -2686,7 +6383,7 @@
       </w:rPr>
     </w:lvl>
   </w:abstractNum>
-  <w:abstractNum w:abstractNumId="7" w15:restartNumberingAfterBreak="0">
+  <w:abstractNum w:abstractNumId="11" w15:restartNumberingAfterBreak="0">
     <w:nsid w:val="7FA93D87"/>
     <w:multiLevelType w:val="hybridMultilevel"/>
     <w:tmpl w:val="AEC4321A"/>
@@ -2776,10 +6473,10 @@
     </w:lvl>
   </w:abstractNum>
   <w:num w:numId="1">
-    <w:abstractNumId w:val="4"/>
+    <w:abstractNumId w:val="5"/>
   </w:num>
   <w:num w:numId="2">
-    <w:abstractNumId w:val="5"/>
+    <w:abstractNumId w:val="7"/>
   </w:num>
   <w:num w:numId="3">
     <w:abstractNumId w:val="1"/>
@@ -2788,16 +6485,28 @@
     <w:abstractNumId w:val="0"/>
   </w:num>
   <w:num w:numId="5">
-    <w:abstractNumId w:val="6"/>
+    <w:abstractNumId w:val="10"/>
   </w:num>
   <w:num w:numId="6">
-    <w:abstractNumId w:val="3"/>
+    <w:abstractNumId w:val="4"/>
   </w:num>
   <w:num w:numId="7">
-    <w:abstractNumId w:val="7"/>
+    <w:abstractNumId w:val="11"/>
   </w:num>
   <w:num w:numId="8">
     <w:abstractNumId w:val="2"/>
+  </w:num>
+  <w:num w:numId="9">
+    <w:abstractNumId w:val="8"/>
+  </w:num>
+  <w:num w:numId="10">
+    <w:abstractNumId w:val="3"/>
+  </w:num>
+  <w:num w:numId="11">
+    <w:abstractNumId w:val="9"/>
+  </w:num>
+  <w:num w:numId="12">
+    <w:abstractNumId w:val="6"/>
   </w:num>
 </w:numbering>
 </file>
@@ -3418,6 +7127,104 @@
       <w:szCs w:val="26"/>
     </w:rPr>
   </w:style>
+  <w:style w:type="character" w:styleId="CommentReference">
+    <w:name w:val="annotation reference"/>
+    <w:basedOn w:val="DefaultParagraphFont"/>
+    <w:uiPriority w:val="99"/>
+    <w:semiHidden/>
+    <w:unhideWhenUsed/>
+    <w:rsid w:val="00AD3AAF"/>
+    <w:rPr>
+      <w:sz w:val="16"/>
+      <w:szCs w:val="16"/>
+    </w:rPr>
+  </w:style>
+  <w:style w:type="paragraph" w:styleId="CommentText">
+    <w:name w:val="annotation text"/>
+    <w:basedOn w:val="Normal"/>
+    <w:link w:val="CommentTextChar"/>
+    <w:uiPriority w:val="99"/>
+    <w:semiHidden/>
+    <w:unhideWhenUsed/>
+    <w:rsid w:val="00AD3AAF"/>
+    <w:pPr>
+      <w:spacing w:line="240" w:lineRule="auto"/>
+    </w:pPr>
+    <w:rPr>
+      <w:sz w:val="20"/>
+      <w:szCs w:val="20"/>
+    </w:rPr>
+  </w:style>
+  <w:style w:type="character" w:customStyle="1" w:styleId="CommentTextChar">
+    <w:name w:val="Comment Text Char"/>
+    <w:basedOn w:val="DefaultParagraphFont"/>
+    <w:link w:val="CommentText"/>
+    <w:uiPriority w:val="99"/>
+    <w:semiHidden/>
+    <w:rsid w:val="00AD3AAF"/>
+    <w:rPr>
+      <w:sz w:val="20"/>
+      <w:szCs w:val="20"/>
+    </w:rPr>
+  </w:style>
+  <w:style w:type="paragraph" w:styleId="CommentSubject">
+    <w:name w:val="annotation subject"/>
+    <w:basedOn w:val="CommentText"/>
+    <w:next w:val="CommentText"/>
+    <w:link w:val="CommentSubjectChar"/>
+    <w:uiPriority w:val="99"/>
+    <w:semiHidden/>
+    <w:unhideWhenUsed/>
+    <w:rsid w:val="00AD3AAF"/>
+    <w:rPr>
+      <w:b/>
+      <w:bCs/>
+    </w:rPr>
+  </w:style>
+  <w:style w:type="character" w:customStyle="1" w:styleId="CommentSubjectChar">
+    <w:name w:val="Comment Subject Char"/>
+    <w:basedOn w:val="CommentTextChar"/>
+    <w:link w:val="CommentSubject"/>
+    <w:uiPriority w:val="99"/>
+    <w:semiHidden/>
+    <w:rsid w:val="00AD3AAF"/>
+    <w:rPr>
+      <w:b/>
+      <w:bCs/>
+      <w:sz w:val="20"/>
+      <w:szCs w:val="20"/>
+    </w:rPr>
+  </w:style>
+  <w:style w:type="paragraph" w:styleId="BalloonText">
+    <w:name w:val="Balloon Text"/>
+    <w:basedOn w:val="Normal"/>
+    <w:link w:val="BalloonTextChar"/>
+    <w:uiPriority w:val="99"/>
+    <w:semiHidden/>
+    <w:unhideWhenUsed/>
+    <w:rsid w:val="00AD3AAF"/>
+    <w:pPr>
+      <w:spacing w:after="0" w:line="240" w:lineRule="auto"/>
+    </w:pPr>
+    <w:rPr>
+      <w:rFonts w:ascii="Segoe UI" w:hAnsi="Segoe UI" w:cs="Segoe UI"/>
+      <w:sz w:val="18"/>
+      <w:szCs w:val="18"/>
+    </w:rPr>
+  </w:style>
+  <w:style w:type="character" w:customStyle="1" w:styleId="BalloonTextChar">
+    <w:name w:val="Balloon Text Char"/>
+    <w:basedOn w:val="DefaultParagraphFont"/>
+    <w:link w:val="BalloonText"/>
+    <w:uiPriority w:val="99"/>
+    <w:semiHidden/>
+    <w:rsid w:val="00AD3AAF"/>
+    <w:rPr>
+      <w:rFonts w:ascii="Segoe UI" w:hAnsi="Segoe UI" w:cs="Segoe UI"/>
+      <w:sz w:val="18"/>
+      <w:szCs w:val="18"/>
+    </w:rPr>
+  </w:style>
 </w:styles>
 </file>
 

</xml_diff>

<commit_message>
Lot of updates to the final report
</commit_message>
<xml_diff>
--- a/Deliverables/Usability Testing.docx
+++ b/Deliverables/Usability Testing.docx
@@ -7,10 +7,10 @@
         <w:pStyle w:val="Title"/>
       </w:pPr>
       <w:r>
-        <w:t>Usability Testing</w:t>
+        <w:t xml:space="preserve">UI </w:t>
       </w:r>
       <w:r>
-        <w:br/>
+        <w:t>Usability Testing</w:t>
       </w:r>
     </w:p>
     <w:p>
@@ -95,7 +95,15 @@
             <w:tcW w:w="2254" w:type="dxa"/>
           </w:tcPr>
           <w:p>
-            <w:r>
+            <w:pPr>
+              <w:rPr>
+                <w:sz w:val="16"/>
+              </w:rPr>
+            </w:pPr>
+            <w:r>
+              <w:rPr>
+                <w:sz w:val="16"/>
+              </w:rPr>
               <w:t>Alicja Kutek (alk36)</w:t>
             </w:r>
           </w:p>
@@ -107,8 +115,14 @@
           <w:p>
             <w:pPr>
               <w:cnfStyle w:val="000000000000" w:firstRow="0" w:lastRow="0" w:firstColumn="0" w:lastColumn="0" w:oddVBand="0" w:evenVBand="0" w:oddHBand="0" w:evenHBand="0" w:firstRowFirstColumn="0" w:firstRowLastColumn="0" w:lastRowFirstColumn="0" w:lastRowLastColumn="0"/>
+              <w:rPr>
+                <w:sz w:val="16"/>
+              </w:rPr>
             </w:pPr>
             <w:r>
+              <w:rPr>
+                <w:sz w:val="16"/>
+              </w:rPr>
               <w:t>Hugh Owen Library</w:t>
             </w:r>
           </w:p>
@@ -120,16 +134,28 @@
           <w:p>
             <w:pPr>
               <w:cnfStyle w:val="000000000000" w:firstRow="0" w:lastRow="0" w:firstColumn="0" w:lastColumn="0" w:oddVBand="0" w:evenVBand="0" w:oddHBand="0" w:evenHBand="0" w:firstRowFirstColumn="0" w:firstRowLastColumn="0" w:lastRowFirstColumn="0" w:lastRowLastColumn="0"/>
+              <w:rPr>
+                <w:sz w:val="16"/>
+              </w:rPr>
             </w:pPr>
             <w:r>
+              <w:rPr>
+                <w:sz w:val="16"/>
+              </w:rPr>
               <w:t>English Speaker</w:t>
             </w:r>
           </w:p>
           <w:p>
             <w:pPr>
               <w:cnfStyle w:val="000000000000" w:firstRow="0" w:lastRow="0" w:firstColumn="0" w:lastColumn="0" w:oddVBand="0" w:evenVBand="0" w:oddHBand="0" w:evenHBand="0" w:firstRowFirstColumn="0" w:firstRowLastColumn="0" w:lastRowFirstColumn="0" w:lastRowLastColumn="0"/>
+              <w:rPr>
+                <w:sz w:val="16"/>
+              </w:rPr>
             </w:pPr>
             <w:r>
+              <w:rPr>
+                <w:sz w:val="16"/>
+              </w:rPr>
               <w:t>Computer User Creative Arts Student</w:t>
             </w:r>
           </w:p>
@@ -141,8 +167,14 @@
           <w:p>
             <w:pPr>
               <w:cnfStyle w:val="000000000000" w:firstRow="0" w:lastRow="0" w:firstColumn="0" w:lastColumn="0" w:oddVBand="0" w:evenVBand="0" w:oddHBand="0" w:evenHBand="0" w:firstRowFirstColumn="0" w:firstRowLastColumn="0" w:lastRowFirstColumn="0" w:lastRowLastColumn="0"/>
+              <w:rPr>
+                <w:sz w:val="16"/>
+              </w:rPr>
             </w:pPr>
             <w:r>
+              <w:rPr>
+                <w:sz w:val="16"/>
+              </w:rPr>
               <w:t>29/04/2019</w:t>
             </w:r>
           </w:p>
@@ -155,19 +187,39 @@
             <w:tcW w:w="2254" w:type="dxa"/>
           </w:tcPr>
           <w:p>
-            <w:r>
+            <w:pPr>
+              <w:rPr>
+                <w:sz w:val="16"/>
+              </w:rPr>
+            </w:pPr>
+            <w:r>
+              <w:rPr>
+                <w:sz w:val="16"/>
+              </w:rPr>
               <w:t>Bram West</w:t>
             </w:r>
             <w:r>
+              <w:rPr>
+                <w:sz w:val="16"/>
+              </w:rPr>
               <w:t>on</w:t>
             </w:r>
             <w:r>
+              <w:rPr>
+                <w:sz w:val="16"/>
+              </w:rPr>
               <w:t xml:space="preserve"> (</w:t>
             </w:r>
             <w:r>
+              <w:rPr>
+                <w:sz w:val="16"/>
+              </w:rPr>
               <w:t>brw17</w:t>
             </w:r>
             <w:r>
+              <w:rPr>
+                <w:sz w:val="16"/>
+              </w:rPr>
               <w:t>)</w:t>
             </w:r>
           </w:p>
@@ -179,8 +231,14 @@
           <w:p>
             <w:pPr>
               <w:cnfStyle w:val="000000000000" w:firstRow="0" w:lastRow="0" w:firstColumn="0" w:lastColumn="0" w:oddVBand="0" w:evenVBand="0" w:oddHBand="0" w:evenHBand="0" w:firstRowFirstColumn="0" w:firstRowLastColumn="0" w:lastRowFirstColumn="0" w:lastRowLastColumn="0"/>
+              <w:rPr>
+                <w:sz w:val="16"/>
+              </w:rPr>
             </w:pPr>
             <w:r>
+              <w:rPr>
+                <w:sz w:val="16"/>
+              </w:rPr>
               <w:t>Hugh Owen Library</w:t>
             </w:r>
           </w:p>
@@ -192,33 +250,60 @@
           <w:p>
             <w:pPr>
               <w:cnfStyle w:val="000000000000" w:firstRow="0" w:lastRow="0" w:firstColumn="0" w:lastColumn="0" w:oddVBand="0" w:evenVBand="0" w:oddHBand="0" w:evenHBand="0" w:firstRowFirstColumn="0" w:firstRowLastColumn="0" w:lastRowFirstColumn="0" w:lastRowLastColumn="0"/>
+              <w:rPr>
+                <w:sz w:val="16"/>
+              </w:rPr>
             </w:pPr>
             <w:r>
+              <w:rPr>
+                <w:sz w:val="16"/>
+              </w:rPr>
               <w:t>English Speak</w:t>
             </w:r>
             <w:r>
+              <w:rPr>
+                <w:sz w:val="16"/>
+              </w:rPr>
               <w:t>er</w:t>
             </w:r>
           </w:p>
           <w:p>
             <w:pPr>
               <w:cnfStyle w:val="000000000000" w:firstRow="0" w:lastRow="0" w:firstColumn="0" w:lastColumn="0" w:oddVBand="0" w:evenVBand="0" w:oddHBand="0" w:evenHBand="0" w:firstRowFirstColumn="0" w:firstRowLastColumn="0" w:lastRowFirstColumn="0" w:lastRowLastColumn="0"/>
+              <w:rPr>
+                <w:sz w:val="16"/>
+              </w:rPr>
             </w:pPr>
             <w:r>
+              <w:rPr>
+                <w:sz w:val="16"/>
+              </w:rPr>
               <w:t>Computer User</w:t>
             </w:r>
           </w:p>
           <w:p>
             <w:pPr>
               <w:cnfStyle w:val="000000000000" w:firstRow="0" w:lastRow="0" w:firstColumn="0" w:lastColumn="0" w:oddVBand="0" w:evenVBand="0" w:oddHBand="0" w:evenHBand="0" w:firstRowFirstColumn="0" w:firstRowLastColumn="0" w:lastRowFirstColumn="0" w:lastRowLastColumn="0"/>
+              <w:rPr>
+                <w:sz w:val="16"/>
+              </w:rPr>
             </w:pPr>
             <w:r>
+              <w:rPr>
+                <w:sz w:val="16"/>
+              </w:rPr>
               <w:t>Computer Science Stud</w:t>
             </w:r>
             <w:r>
+              <w:rPr>
+                <w:sz w:val="16"/>
+              </w:rPr>
               <w:t>e</w:t>
             </w:r>
             <w:r>
+              <w:rPr>
+                <w:sz w:val="16"/>
+              </w:rPr>
               <w:t>nt</w:t>
             </w:r>
           </w:p>
@@ -230,8 +315,14 @@
           <w:p>
             <w:pPr>
               <w:cnfStyle w:val="000000000000" w:firstRow="0" w:lastRow="0" w:firstColumn="0" w:lastColumn="0" w:oddVBand="0" w:evenVBand="0" w:oddHBand="0" w:evenHBand="0" w:firstRowFirstColumn="0" w:firstRowLastColumn="0" w:lastRowFirstColumn="0" w:lastRowLastColumn="0"/>
+              <w:rPr>
+                <w:sz w:val="16"/>
+              </w:rPr>
             </w:pPr>
             <w:r>
+              <w:rPr>
+                <w:sz w:val="16"/>
+              </w:rPr>
               <w:t>29/04/2019</w:t>
             </w:r>
           </w:p>
@@ -244,7 +335,15 @@
             <w:tcW w:w="2254" w:type="dxa"/>
           </w:tcPr>
           <w:p>
-            <w:r>
+            <w:pPr>
+              <w:rPr>
+                <w:sz w:val="16"/>
+              </w:rPr>
+            </w:pPr>
+            <w:r>
+              <w:rPr>
+                <w:sz w:val="16"/>
+              </w:rPr>
               <w:t>Ben Rowlands (ber17)</w:t>
             </w:r>
           </w:p>
@@ -256,8 +355,14 @@
           <w:p>
             <w:pPr>
               <w:cnfStyle w:val="000000000000" w:firstRow="0" w:lastRow="0" w:firstColumn="0" w:lastColumn="0" w:oddVBand="0" w:evenVBand="0" w:oddHBand="0" w:evenHBand="0" w:firstRowFirstColumn="0" w:firstRowLastColumn="0" w:lastRowFirstColumn="0" w:lastRowLastColumn="0"/>
+              <w:rPr>
+                <w:sz w:val="16"/>
+              </w:rPr>
             </w:pPr>
             <w:r>
+              <w:rPr>
+                <w:sz w:val="16"/>
+              </w:rPr>
               <w:t>Hugh Owen Library</w:t>
             </w:r>
           </w:p>
@@ -269,27 +374,48 @@
           <w:p>
             <w:pPr>
               <w:cnfStyle w:val="000000000000" w:firstRow="0" w:lastRow="0" w:firstColumn="0" w:lastColumn="0" w:oddVBand="0" w:evenVBand="0" w:oddHBand="0" w:evenHBand="0" w:firstRowFirstColumn="0" w:firstRowLastColumn="0" w:lastRowFirstColumn="0" w:lastRowLastColumn="0"/>
+              <w:rPr>
+                <w:sz w:val="16"/>
+              </w:rPr>
             </w:pPr>
             <w:r>
+              <w:rPr>
+                <w:sz w:val="16"/>
+              </w:rPr>
               <w:t>English</w:t>
             </w:r>
           </w:p>
           <w:p>
             <w:pPr>
               <w:cnfStyle w:val="000000000000" w:firstRow="0" w:lastRow="0" w:firstColumn="0" w:lastColumn="0" w:oddVBand="0" w:evenVBand="0" w:oddHBand="0" w:evenHBand="0" w:firstRowFirstColumn="0" w:firstRowLastColumn="0" w:lastRowFirstColumn="0" w:lastRowLastColumn="0"/>
+              <w:rPr>
+                <w:sz w:val="16"/>
+              </w:rPr>
             </w:pPr>
             <w:r>
+              <w:rPr>
+                <w:sz w:val="16"/>
+              </w:rPr>
               <w:t>English Speaker</w:t>
             </w:r>
             <w:r>
+              <w:rPr>
+                <w:sz w:val="16"/>
+              </w:rPr>
               <w:t xml:space="preserve"> Computer User</w:t>
             </w:r>
           </w:p>
           <w:p>
             <w:pPr>
               <w:cnfStyle w:val="000000000000" w:firstRow="0" w:lastRow="0" w:firstColumn="0" w:lastColumn="0" w:oddVBand="0" w:evenVBand="0" w:oddHBand="0" w:evenHBand="0" w:firstRowFirstColumn="0" w:firstRowLastColumn="0" w:lastRowFirstColumn="0" w:lastRowLastColumn="0"/>
+              <w:rPr>
+                <w:sz w:val="16"/>
+              </w:rPr>
             </w:pPr>
             <w:r>
+              <w:rPr>
+                <w:sz w:val="16"/>
+              </w:rPr>
               <w:t>Business Management Student</w:t>
             </w:r>
           </w:p>
@@ -301,8 +427,14 @@
           <w:p>
             <w:pPr>
               <w:cnfStyle w:val="000000000000" w:firstRow="0" w:lastRow="0" w:firstColumn="0" w:lastColumn="0" w:oddVBand="0" w:evenVBand="0" w:oddHBand="0" w:evenHBand="0" w:firstRowFirstColumn="0" w:firstRowLastColumn="0" w:lastRowFirstColumn="0" w:lastRowLastColumn="0"/>
+              <w:rPr>
+                <w:sz w:val="16"/>
+              </w:rPr>
             </w:pPr>
             <w:r>
+              <w:rPr>
+                <w:sz w:val="16"/>
+              </w:rPr>
               <w:t>29/04/2019</w:t>
             </w:r>
           </w:p>
@@ -315,16 +447,33 @@
             <w:tcW w:w="2254" w:type="dxa"/>
           </w:tcPr>
           <w:p>
-            <w:r>
+            <w:pPr>
+              <w:rPr>
+                <w:sz w:val="16"/>
+              </w:rPr>
+            </w:pPr>
+            <w:r>
+              <w:rPr>
+                <w:sz w:val="16"/>
+              </w:rPr>
               <w:t xml:space="preserve">Joasia Syposz </w:t>
             </w:r>
             <w:r>
+              <w:rPr>
+                <w:sz w:val="16"/>
+              </w:rPr>
               <w:t>(</w:t>
             </w:r>
             <w:r>
+              <w:rPr>
+                <w:sz w:val="16"/>
+              </w:rPr>
               <w:t>Jos70</w:t>
             </w:r>
             <w:r>
+              <w:rPr>
+                <w:sz w:val="16"/>
+              </w:rPr>
               <w:t>)</w:t>
             </w:r>
           </w:p>
@@ -336,8 +485,14 @@
           <w:p>
             <w:pPr>
               <w:cnfStyle w:val="000000000000" w:firstRow="0" w:lastRow="0" w:firstColumn="0" w:lastColumn="0" w:oddVBand="0" w:evenVBand="0" w:oddHBand="0" w:evenHBand="0" w:firstRowFirstColumn="0" w:firstRowLastColumn="0" w:lastRowFirstColumn="0" w:lastRowLastColumn="0"/>
+              <w:rPr>
+                <w:sz w:val="16"/>
+              </w:rPr>
             </w:pPr>
             <w:r>
+              <w:rPr>
+                <w:sz w:val="16"/>
+              </w:rPr>
               <w:t>Hugh Owen Library</w:t>
             </w:r>
           </w:p>
@@ -349,32 +504,56 @@
           <w:p>
             <w:pPr>
               <w:cnfStyle w:val="000000000000" w:firstRow="0" w:lastRow="0" w:firstColumn="0" w:lastColumn="0" w:oddVBand="0" w:evenVBand="0" w:oddHBand="0" w:evenHBand="0" w:firstRowFirstColumn="0" w:firstRowLastColumn="0" w:lastRowFirstColumn="0" w:lastRowLastColumn="0"/>
+              <w:rPr>
+                <w:sz w:val="16"/>
+              </w:rPr>
             </w:pPr>
             <w:r>
+              <w:rPr>
+                <w:sz w:val="16"/>
+              </w:rPr>
               <w:t>English</w:t>
             </w:r>
           </w:p>
           <w:p>
             <w:pPr>
               <w:cnfStyle w:val="000000000000" w:firstRow="0" w:lastRow="0" w:firstColumn="0" w:lastColumn="0" w:oddVBand="0" w:evenVBand="0" w:oddHBand="0" w:evenHBand="0" w:firstRowFirstColumn="0" w:firstRowLastColumn="0" w:lastRowFirstColumn="0" w:lastRowLastColumn="0"/>
+              <w:rPr>
+                <w:sz w:val="16"/>
+              </w:rPr>
             </w:pPr>
             <w:r>
+              <w:rPr>
+                <w:sz w:val="16"/>
+              </w:rPr>
               <w:t>Speaker English</w:t>
             </w:r>
           </w:p>
           <w:p>
             <w:pPr>
               <w:cnfStyle w:val="000000000000" w:firstRow="0" w:lastRow="0" w:firstColumn="0" w:lastColumn="0" w:oddVBand="0" w:evenVBand="0" w:oddHBand="0" w:evenHBand="0" w:firstRowFirstColumn="0" w:firstRowLastColumn="0" w:lastRowFirstColumn="0" w:lastRowLastColumn="0"/>
+              <w:rPr>
+                <w:sz w:val="16"/>
+              </w:rPr>
             </w:pPr>
             <w:r>
+              <w:rPr>
+                <w:sz w:val="16"/>
+              </w:rPr>
               <w:t>Computer User</w:t>
             </w:r>
           </w:p>
           <w:p>
             <w:pPr>
               <w:cnfStyle w:val="000000000000" w:firstRow="0" w:lastRow="0" w:firstColumn="0" w:lastColumn="0" w:oddVBand="0" w:evenVBand="0" w:oddHBand="0" w:evenHBand="0" w:firstRowFirstColumn="0" w:firstRowLastColumn="0" w:lastRowFirstColumn="0" w:lastRowLastColumn="0"/>
+              <w:rPr>
+                <w:sz w:val="16"/>
+              </w:rPr>
             </w:pPr>
             <w:r>
+              <w:rPr>
+                <w:sz w:val="16"/>
+              </w:rPr>
               <w:t>Languages student</w:t>
             </w:r>
           </w:p>
@@ -386,8 +565,14 @@
           <w:p>
             <w:pPr>
               <w:cnfStyle w:val="000000000000" w:firstRow="0" w:lastRow="0" w:firstColumn="0" w:lastColumn="0" w:oddVBand="0" w:evenVBand="0" w:oddHBand="0" w:evenHBand="0" w:firstRowFirstColumn="0" w:firstRowLastColumn="0" w:lastRowFirstColumn="0" w:lastRowLastColumn="0"/>
+              <w:rPr>
+                <w:sz w:val="16"/>
+              </w:rPr>
             </w:pPr>
             <w:r>
+              <w:rPr>
+                <w:sz w:val="16"/>
+              </w:rPr>
               <w:t>29/04/2019</w:t>
             </w:r>
           </w:p>
@@ -400,10 +585,21 @@
             <w:tcW w:w="2254" w:type="dxa"/>
           </w:tcPr>
           <w:p>
-            <w:r>
+            <w:pPr>
+              <w:rPr>
+                <w:sz w:val="16"/>
+              </w:rPr>
+            </w:pPr>
+            <w:r>
+              <w:rPr>
+                <w:sz w:val="16"/>
+              </w:rPr>
               <w:t>Gwil</w:t>
             </w:r>
             <w:r>
+              <w:rPr>
+                <w:sz w:val="16"/>
+              </w:rPr>
               <w:t>ym Griffith (gsg3)</w:t>
             </w:r>
           </w:p>
@@ -415,8 +611,14 @@
           <w:p>
             <w:pPr>
               <w:cnfStyle w:val="000000000000" w:firstRow="0" w:lastRow="0" w:firstColumn="0" w:lastColumn="0" w:oddVBand="0" w:evenVBand="0" w:oddHBand="0" w:evenHBand="0" w:firstRowFirstColumn="0" w:firstRowLastColumn="0" w:lastRowFirstColumn="0" w:lastRowLastColumn="0"/>
+              <w:rPr>
+                <w:sz w:val="16"/>
+              </w:rPr>
             </w:pPr>
             <w:r>
+              <w:rPr>
+                <w:sz w:val="16"/>
+              </w:rPr>
               <w:t>Hugh Owen Library</w:t>
             </w:r>
           </w:p>
@@ -428,30 +630,51 @@
           <w:p>
             <w:pPr>
               <w:cnfStyle w:val="000000000000" w:firstRow="0" w:lastRow="0" w:firstColumn="0" w:lastColumn="0" w:oddVBand="0" w:evenVBand="0" w:oddHBand="0" w:evenHBand="0" w:firstRowFirstColumn="0" w:firstRowLastColumn="0" w:lastRowFirstColumn="0" w:lastRowLastColumn="0"/>
+              <w:rPr>
+                <w:sz w:val="16"/>
+              </w:rPr>
             </w:pPr>
             <w:r>
+              <w:rPr>
+                <w:sz w:val="16"/>
+              </w:rPr>
               <w:t>English</w:t>
             </w:r>
           </w:p>
           <w:p>
             <w:pPr>
               <w:cnfStyle w:val="000000000000" w:firstRow="0" w:lastRow="0" w:firstColumn="0" w:lastColumn="0" w:oddVBand="0" w:evenVBand="0" w:oddHBand="0" w:evenHBand="0" w:firstRowFirstColumn="0" w:firstRowLastColumn="0" w:lastRowFirstColumn="0" w:lastRowLastColumn="0"/>
+              <w:rPr>
+                <w:sz w:val="16"/>
+              </w:rPr>
             </w:pPr>
             <w:r>
+              <w:rPr>
+                <w:sz w:val="16"/>
+              </w:rPr>
               <w:t>English Speaker</w:t>
             </w:r>
           </w:p>
           <w:p>
             <w:pPr>
               <w:cnfStyle w:val="000000000000" w:firstRow="0" w:lastRow="0" w:firstColumn="0" w:lastColumn="0" w:oddVBand="0" w:evenVBand="0" w:oddHBand="0" w:evenHBand="0" w:firstRowFirstColumn="0" w:firstRowLastColumn="0" w:lastRowFirstColumn="0" w:lastRowLastColumn="0"/>
+              <w:rPr>
+                <w:sz w:val="16"/>
+              </w:rPr>
             </w:pPr>
             <w:r>
+              <w:rPr>
+                <w:sz w:val="16"/>
+              </w:rPr>
               <w:t>Computer User</w:t>
             </w:r>
           </w:p>
           <w:p>
             <w:pPr>
               <w:cnfStyle w:val="000000000000" w:firstRow="0" w:lastRow="0" w:firstColumn="0" w:lastColumn="0" w:oddVBand="0" w:evenVBand="0" w:oddHBand="0" w:evenHBand="0" w:firstRowFirstColumn="0" w:firstRowLastColumn="0" w:lastRowFirstColumn="0" w:lastRowLastColumn="0"/>
+              <w:rPr>
+                <w:sz w:val="16"/>
+              </w:rPr>
             </w:pPr>
           </w:p>
         </w:tc>
@@ -462,8 +685,80 @@
           <w:p>
             <w:pPr>
               <w:cnfStyle w:val="000000000000" w:firstRow="0" w:lastRow="0" w:firstColumn="0" w:lastColumn="0" w:oddVBand="0" w:evenVBand="0" w:oddHBand="0" w:evenHBand="0" w:firstRowFirstColumn="0" w:firstRowLastColumn="0" w:lastRowFirstColumn="0" w:lastRowLastColumn="0"/>
+              <w:rPr>
+                <w:sz w:val="16"/>
+              </w:rPr>
             </w:pPr>
             <w:r>
+              <w:rPr>
+                <w:sz w:val="16"/>
+              </w:rPr>
+              <w:t>29/04/2019</w:t>
+            </w:r>
+          </w:p>
+        </w:tc>
+      </w:tr>
+      <w:tr>
+        <w:tc>
+          <w:tcPr>
+            <w:cnfStyle w:val="001000000000" w:firstRow="0" w:lastRow="0" w:firstColumn="1" w:lastColumn="0" w:oddVBand="0" w:evenVBand="0" w:oddHBand="0" w:evenHBand="0" w:firstRowFirstColumn="0" w:firstRowLastColumn="0" w:lastRowFirstColumn="0" w:lastRowLastColumn="0"/>
+            <w:tcW w:w="2254" w:type="dxa"/>
+          </w:tcPr>
+          <w:p>
+            <w:pPr>
+              <w:rPr>
+                <w:sz w:val="16"/>
+              </w:rPr>
+            </w:pPr>
+          </w:p>
+        </w:tc>
+        <w:tc>
+          <w:tcPr>
+            <w:tcW w:w="2254" w:type="dxa"/>
+          </w:tcPr>
+          <w:p>
+            <w:pPr>
+              <w:cnfStyle w:val="000000000000" w:firstRow="0" w:lastRow="0" w:firstColumn="0" w:lastColumn="0" w:oddVBand="0" w:evenVBand="0" w:oddHBand="0" w:evenHBand="0" w:firstRowFirstColumn="0" w:firstRowLastColumn="0" w:lastRowFirstColumn="0" w:lastRowLastColumn="0"/>
+              <w:rPr>
+                <w:sz w:val="16"/>
+              </w:rPr>
+            </w:pPr>
+            <w:r>
+              <w:rPr>
+                <w:sz w:val="16"/>
+              </w:rPr>
+              <w:t>Hugh Owen Library</w:t>
+            </w:r>
+          </w:p>
+        </w:tc>
+        <w:tc>
+          <w:tcPr>
+            <w:tcW w:w="2254" w:type="dxa"/>
+          </w:tcPr>
+          <w:p>
+            <w:pPr>
+              <w:cnfStyle w:val="000000000000" w:firstRow="0" w:lastRow="0" w:firstColumn="0" w:lastColumn="0" w:oddVBand="0" w:evenVBand="0" w:oddHBand="0" w:evenHBand="0" w:firstRowFirstColumn="0" w:firstRowLastColumn="0" w:lastRowFirstColumn="0" w:lastRowLastColumn="0"/>
+              <w:rPr>
+                <w:sz w:val="16"/>
+              </w:rPr>
+            </w:pPr>
+          </w:p>
+        </w:tc>
+        <w:tc>
+          <w:tcPr>
+            <w:tcW w:w="2254" w:type="dxa"/>
+          </w:tcPr>
+          <w:p>
+            <w:pPr>
+              <w:cnfStyle w:val="000000000000" w:firstRow="0" w:lastRow="0" w:firstColumn="0" w:lastColumn="0" w:oddVBand="0" w:evenVBand="0" w:oddHBand="0" w:evenHBand="0" w:firstRowFirstColumn="0" w:firstRowLastColumn="0" w:lastRowFirstColumn="0" w:lastRowLastColumn="0"/>
+              <w:rPr>
+                <w:sz w:val="16"/>
+              </w:rPr>
+            </w:pPr>
+            <w:r>
+              <w:rPr>
+                <w:sz w:val="16"/>
+              </w:rPr>
               <w:t>29/04/2019</w:t>
             </w:r>
           </w:p>
@@ -663,7 +958,6 @@
         </w:numPr>
       </w:pPr>
       <w:r>
-        <w:lastRenderedPageBreak/>
         <w:t>View the feedback for the first slide of a lecture as bar graphs</w:t>
       </w:r>
     </w:p>
@@ -1248,11 +1542,7 @@
           </w:p>
           <w:p>
             <w:r>
-              <w:t xml:space="preserve">Need a prompt of its success and a </w:t>
-            </w:r>
-            <w:r>
-              <w:lastRenderedPageBreak/>
-              <w:t>description of its use</w:t>
+              <w:t>Need a prompt of its success and a description of its use</w:t>
             </w:r>
           </w:p>
           <w:p/>
@@ -1263,12 +1553,7 @@
           </w:tcPr>
           <w:p>
             <w:r>
-              <w:lastRenderedPageBreak/>
-              <w:t xml:space="preserve">Didn’t know merge had finished unsure when I had </w:t>
-            </w:r>
-            <w:r>
-              <w:lastRenderedPageBreak/>
-              <w:t>completed the task</w:t>
+              <w:t>Didn’t know merge had finished unsure when I had completed the task</w:t>
             </w:r>
             <w:r>
               <w:t>.</w:t>
@@ -1281,7 +1566,6 @@
           </w:tcPr>
           <w:p>
             <w:r>
-              <w:lastRenderedPageBreak/>
               <w:t>No</w:t>
             </w:r>
           </w:p>
@@ -1324,7 +1608,11 @@
           </w:tcPr>
           <w:p>
             <w:r>
-              <w:t>Options to change to bar charts and feedback subset was not noticeable enough took a while to find/figure out.</w:t>
+              <w:t xml:space="preserve">Options to change to bar charts and feedback subset was not noticeable enough took a </w:t>
+            </w:r>
+            <w:r>
+              <w:lastRenderedPageBreak/>
+              <w:t>while to find/figure out.</w:t>
             </w:r>
           </w:p>
         </w:tc>
@@ -1334,6 +1622,7 @@
           </w:tcPr>
           <w:p>
             <w:r>
+              <w:lastRenderedPageBreak/>
               <w:t>No</w:t>
             </w:r>
           </w:p>
@@ -1538,7 +1827,6 @@
           </w:tcPr>
           <w:p>
             <w:r>
-              <w:lastRenderedPageBreak/>
               <w:t>8</w:t>
             </w:r>
           </w:p>
@@ -1725,7 +2013,11 @@
               <w:t>download</w:t>
             </w:r>
             <w:r>
-              <w:t xml:space="preserve"> PDF should stay as it is in Navigation bar</w:t>
+              <w:t xml:space="preserve"> PDF </w:t>
+            </w:r>
+            <w:r>
+              <w:lastRenderedPageBreak/>
+              <w:t>should stay as it is in Navigation bar</w:t>
             </w:r>
           </w:p>
         </w:tc>
@@ -1737,6 +2029,7 @@
           </w:tcPr>
           <w:p>
             <w:r>
+              <w:lastRenderedPageBreak/>
               <w:t>11</w:t>
             </w:r>
           </w:p>
@@ -2280,7 +2573,6 @@
           </w:tcPr>
           <w:p>
             <w:r>
-              <w:lastRenderedPageBreak/>
               <w:t>7</w:t>
             </w:r>
           </w:p>
@@ -2591,6 +2883,7 @@
         <w:pStyle w:val="Heading2"/>
       </w:pPr>
       <w:r>
+        <w:lastRenderedPageBreak/>
         <w:t>Ben Rowlands – 29/04/2019 – Desktop</w:t>
       </w:r>
     </w:p>
@@ -3119,11 +3412,9 @@
             <w:r>
               <w:t xml:space="preserve">Couldn’t search for a while because did not alert me to extra spaces I couldn’t see. Either strip spaces off the end or alert me to the </w:t>
             </w:r>
-            <w:proofErr w:type="spellStart"/>
-            <w:r>
-              <w:t>isue</w:t>
-            </w:r>
-            <w:proofErr w:type="spellEnd"/>
+            <w:r>
+              <w:t>issue</w:t>
+            </w:r>
           </w:p>
         </w:tc>
       </w:tr>
@@ -3471,7 +3762,6 @@
           </w:tcPr>
           <w:p>
             <w:r>
-              <w:lastRenderedPageBreak/>
               <w:t>1</w:t>
             </w:r>
           </w:p>
@@ -3546,6 +3836,7 @@
           </w:tcPr>
           <w:p>
             <w:r>
+              <w:lastRenderedPageBreak/>
               <w:t>2</w:t>
             </w:r>
           </w:p>
@@ -3723,17 +4014,9 @@
             <w:r>
               <w:t xml:space="preserve">It wasn’t obvious with the text of the merge button perhaps a </w:t>
             </w:r>
-            <w:proofErr w:type="gramStart"/>
-            <w:r>
-              <w:t>more</w:t>
-            </w:r>
-            <w:r>
-              <w:t xml:space="preserve"> </w:t>
-            </w:r>
-            <w:r>
-              <w:t>clear</w:t>
-            </w:r>
-            <w:proofErr w:type="gramEnd"/>
+            <w:r>
+              <w:t>clearer</w:t>
+            </w:r>
             <w:r>
               <w:t xml:space="preserve"> button text sating exactly what two sessions would merge</w:t>
             </w:r>
@@ -3828,11 +4111,7 @@
               </w:numPr>
             </w:pPr>
             <w:r>
-              <w:t xml:space="preserve">Instructions on feedback page not noticeable in current form perhaps more </w:t>
-            </w:r>
-            <w:r>
-              <w:lastRenderedPageBreak/>
-              <w:t>colour or better position</w:t>
+              <w:t>Instructions on feedback page not noticeable in current form perhaps more colour or better position</w:t>
             </w:r>
           </w:p>
         </w:tc>
@@ -3842,7 +4121,6 @@
           </w:tcPr>
           <w:p>
             <w:r>
-              <w:lastRenderedPageBreak/>
               <w:t>No</w:t>
             </w:r>
           </w:p>
@@ -4012,6 +4290,7 @@
           </w:tcPr>
           <w:p>
             <w:r>
+              <w:lastRenderedPageBreak/>
               <w:t>8</w:t>
             </w:r>
           </w:p>
@@ -4503,11 +4782,7 @@
               </w:numPr>
             </w:pPr>
             <w:r>
-              <w:t xml:space="preserve">Session row looks like field to </w:t>
-            </w:r>
-            <w:r>
-              <w:lastRenderedPageBreak/>
-              <w:t>enter data into perhaps change appearance (colour)</w:t>
+              <w:t>Session row looks like field to enter data into perhaps change appearance (colour)</w:t>
             </w:r>
           </w:p>
           <w:p/>
@@ -4530,11 +4805,7 @@
           </w:tcPr>
           <w:p>
             <w:r>
-              <w:t xml:space="preserve">Going from a list of lectures to the lecture detail page with </w:t>
-            </w:r>
-            <w:r>
-              <w:lastRenderedPageBreak/>
-              <w:t xml:space="preserve">multiple sessions is initially </w:t>
+              <w:t xml:space="preserve">Going from a list of lectures to the lecture detail page with multiple sessions is initially </w:t>
             </w:r>
             <w:proofErr w:type="gramStart"/>
             <w:r>
@@ -4562,6 +4833,7 @@
           </w:tcPr>
           <w:p>
             <w:r>
+              <w:lastRenderedPageBreak/>
               <w:t>3</w:t>
             </w:r>
           </w:p>
@@ -4950,10 +5222,8 @@
             <w:r>
               <w:t>No</w:t>
             </w:r>
-            <w:bookmarkStart w:id="0" w:name="_GoBack"/>
-            <w:bookmarkEnd w:id="0"/>
-            <w:commentRangeStart w:id="1"/>
-            <w:commentRangeEnd w:id="1"/>
+            <w:commentRangeStart w:id="0"/>
+            <w:commentRangeEnd w:id="0"/>
           </w:p>
         </w:tc>
         <w:tc>
@@ -5151,6 +5421,562 @@
               <w:t>None</w:t>
             </w:r>
           </w:p>
+        </w:tc>
+      </w:tr>
+    </w:tbl>
+    <w:p>
+      <w:pPr>
+        <w:pStyle w:val="Heading2"/>
+      </w:pPr>
+    </w:p>
+    <w:p>
+      <w:pPr>
+        <w:pStyle w:val="Heading2"/>
+      </w:pPr>
+      <w:r>
+        <w:t>TODO – 29/04/2019 – Mobile</w:t>
+      </w:r>
+    </w:p>
+    <w:tbl>
+      <w:tblPr>
+        <w:tblStyle w:val="TableGrid"/>
+        <w:tblW w:w="9918" w:type="dxa"/>
+        <w:tblLook w:val="04A0" w:firstRow="1" w:lastRow="0" w:firstColumn="1" w:lastColumn="0" w:noHBand="0" w:noVBand="1"/>
+      </w:tblPr>
+      <w:tblGrid>
+        <w:gridCol w:w="615"/>
+        <w:gridCol w:w="1365"/>
+        <w:gridCol w:w="1896"/>
+        <w:gridCol w:w="1789"/>
+        <w:gridCol w:w="1843"/>
+        <w:gridCol w:w="2410"/>
+      </w:tblGrid>
+      <w:tr>
+        <w:tc>
+          <w:tcPr>
+            <w:tcW w:w="615" w:type="dxa"/>
+          </w:tcPr>
+          <w:p>
+            <w:r>
+              <w:t xml:space="preserve">Task </w:t>
+            </w:r>
+          </w:p>
+        </w:tc>
+        <w:tc>
+          <w:tcPr>
+            <w:tcW w:w="1365" w:type="dxa"/>
+          </w:tcPr>
+          <w:p>
+            <w:r>
+              <w:t>Success Rate</w:t>
+            </w:r>
+          </w:p>
+        </w:tc>
+        <w:tc>
+          <w:tcPr>
+            <w:tcW w:w="1896" w:type="dxa"/>
+          </w:tcPr>
+          <w:p>
+            <w:r>
+              <w:t>Minor Usability Issues</w:t>
+            </w:r>
+          </w:p>
+        </w:tc>
+        <w:tc>
+          <w:tcPr>
+            <w:tcW w:w="1789" w:type="dxa"/>
+          </w:tcPr>
+          <w:p>
+            <w:r>
+              <w:t>Serious Usability Issues</w:t>
+            </w:r>
+          </w:p>
+        </w:tc>
+        <w:tc>
+          <w:tcPr>
+            <w:tcW w:w="1843" w:type="dxa"/>
+          </w:tcPr>
+          <w:p>
+            <w:r>
+              <w:t>Critical Usability Issues</w:t>
+            </w:r>
+          </w:p>
+        </w:tc>
+        <w:tc>
+          <w:tcPr>
+            <w:tcW w:w="2410" w:type="dxa"/>
+          </w:tcPr>
+          <w:p>
+            <w:r>
+              <w:t>Notes and Comments</w:t>
+            </w:r>
+          </w:p>
+        </w:tc>
+      </w:tr>
+      <w:tr>
+        <w:tc>
+          <w:tcPr>
+            <w:tcW w:w="615" w:type="dxa"/>
+          </w:tcPr>
+          <w:p>
+            <w:r>
+              <w:t>1</w:t>
+            </w:r>
+          </w:p>
+        </w:tc>
+        <w:tc>
+          <w:tcPr>
+            <w:tcW w:w="1365" w:type="dxa"/>
+          </w:tcPr>
+          <w:p/>
+        </w:tc>
+        <w:tc>
+          <w:tcPr>
+            <w:tcW w:w="1896" w:type="dxa"/>
+          </w:tcPr>
+          <w:p/>
+        </w:tc>
+        <w:tc>
+          <w:tcPr>
+            <w:tcW w:w="1789" w:type="dxa"/>
+          </w:tcPr>
+          <w:p/>
+        </w:tc>
+        <w:tc>
+          <w:tcPr>
+            <w:tcW w:w="1843" w:type="dxa"/>
+          </w:tcPr>
+          <w:p/>
+        </w:tc>
+        <w:tc>
+          <w:tcPr>
+            <w:tcW w:w="2410" w:type="dxa"/>
+          </w:tcPr>
+          <w:p/>
+        </w:tc>
+      </w:tr>
+      <w:tr>
+        <w:tc>
+          <w:tcPr>
+            <w:tcW w:w="615" w:type="dxa"/>
+          </w:tcPr>
+          <w:p>
+            <w:r>
+              <w:t>2</w:t>
+            </w:r>
+          </w:p>
+        </w:tc>
+        <w:tc>
+          <w:tcPr>
+            <w:tcW w:w="1365" w:type="dxa"/>
+          </w:tcPr>
+          <w:p/>
+        </w:tc>
+        <w:tc>
+          <w:tcPr>
+            <w:tcW w:w="1896" w:type="dxa"/>
+          </w:tcPr>
+          <w:p/>
+        </w:tc>
+        <w:tc>
+          <w:tcPr>
+            <w:tcW w:w="1789" w:type="dxa"/>
+          </w:tcPr>
+          <w:p/>
+        </w:tc>
+        <w:tc>
+          <w:tcPr>
+            <w:tcW w:w="1843" w:type="dxa"/>
+          </w:tcPr>
+          <w:p/>
+        </w:tc>
+        <w:tc>
+          <w:tcPr>
+            <w:tcW w:w="2410" w:type="dxa"/>
+          </w:tcPr>
+          <w:p/>
+        </w:tc>
+      </w:tr>
+      <w:tr>
+        <w:tc>
+          <w:tcPr>
+            <w:tcW w:w="615" w:type="dxa"/>
+          </w:tcPr>
+          <w:p>
+            <w:r>
+              <w:t>3</w:t>
+            </w:r>
+          </w:p>
+        </w:tc>
+        <w:tc>
+          <w:tcPr>
+            <w:tcW w:w="1365" w:type="dxa"/>
+          </w:tcPr>
+          <w:p/>
+        </w:tc>
+        <w:tc>
+          <w:tcPr>
+            <w:tcW w:w="1896" w:type="dxa"/>
+          </w:tcPr>
+          <w:p/>
+        </w:tc>
+        <w:tc>
+          <w:tcPr>
+            <w:tcW w:w="1789" w:type="dxa"/>
+          </w:tcPr>
+          <w:p/>
+        </w:tc>
+        <w:tc>
+          <w:tcPr>
+            <w:tcW w:w="1843" w:type="dxa"/>
+          </w:tcPr>
+          <w:p/>
+        </w:tc>
+        <w:tc>
+          <w:tcPr>
+            <w:tcW w:w="2410" w:type="dxa"/>
+          </w:tcPr>
+          <w:p/>
+        </w:tc>
+      </w:tr>
+      <w:tr>
+        <w:tc>
+          <w:tcPr>
+            <w:tcW w:w="615" w:type="dxa"/>
+          </w:tcPr>
+          <w:p>
+            <w:r>
+              <w:t>4</w:t>
+            </w:r>
+          </w:p>
+        </w:tc>
+        <w:tc>
+          <w:tcPr>
+            <w:tcW w:w="1365" w:type="dxa"/>
+          </w:tcPr>
+          <w:p/>
+        </w:tc>
+        <w:tc>
+          <w:tcPr>
+            <w:tcW w:w="1896" w:type="dxa"/>
+          </w:tcPr>
+          <w:p/>
+        </w:tc>
+        <w:tc>
+          <w:tcPr>
+            <w:tcW w:w="1789" w:type="dxa"/>
+          </w:tcPr>
+          <w:p/>
+        </w:tc>
+        <w:tc>
+          <w:tcPr>
+            <w:tcW w:w="1843" w:type="dxa"/>
+          </w:tcPr>
+          <w:p/>
+        </w:tc>
+        <w:tc>
+          <w:tcPr>
+            <w:tcW w:w="2410" w:type="dxa"/>
+          </w:tcPr>
+          <w:p/>
+        </w:tc>
+      </w:tr>
+      <w:tr>
+        <w:tc>
+          <w:tcPr>
+            <w:tcW w:w="615" w:type="dxa"/>
+          </w:tcPr>
+          <w:p>
+            <w:r>
+              <w:t>5</w:t>
+            </w:r>
+          </w:p>
+        </w:tc>
+        <w:tc>
+          <w:tcPr>
+            <w:tcW w:w="1365" w:type="dxa"/>
+          </w:tcPr>
+          <w:p/>
+        </w:tc>
+        <w:tc>
+          <w:tcPr>
+            <w:tcW w:w="1896" w:type="dxa"/>
+          </w:tcPr>
+          <w:p/>
+        </w:tc>
+        <w:tc>
+          <w:tcPr>
+            <w:tcW w:w="1789" w:type="dxa"/>
+          </w:tcPr>
+          <w:p/>
+        </w:tc>
+        <w:tc>
+          <w:tcPr>
+            <w:tcW w:w="1843" w:type="dxa"/>
+          </w:tcPr>
+          <w:p/>
+        </w:tc>
+        <w:tc>
+          <w:tcPr>
+            <w:tcW w:w="2410" w:type="dxa"/>
+          </w:tcPr>
+          <w:p/>
+        </w:tc>
+      </w:tr>
+      <w:tr>
+        <w:tc>
+          <w:tcPr>
+            <w:tcW w:w="615" w:type="dxa"/>
+          </w:tcPr>
+          <w:p>
+            <w:r>
+              <w:t>6</w:t>
+            </w:r>
+          </w:p>
+        </w:tc>
+        <w:tc>
+          <w:tcPr>
+            <w:tcW w:w="1365" w:type="dxa"/>
+          </w:tcPr>
+          <w:p/>
+        </w:tc>
+        <w:tc>
+          <w:tcPr>
+            <w:tcW w:w="1896" w:type="dxa"/>
+          </w:tcPr>
+          <w:p/>
+        </w:tc>
+        <w:tc>
+          <w:tcPr>
+            <w:tcW w:w="1789" w:type="dxa"/>
+          </w:tcPr>
+          <w:p/>
+        </w:tc>
+        <w:tc>
+          <w:tcPr>
+            <w:tcW w:w="1843" w:type="dxa"/>
+          </w:tcPr>
+          <w:p/>
+        </w:tc>
+        <w:tc>
+          <w:tcPr>
+            <w:tcW w:w="2410" w:type="dxa"/>
+          </w:tcPr>
+          <w:p/>
+        </w:tc>
+      </w:tr>
+      <w:tr>
+        <w:tc>
+          <w:tcPr>
+            <w:tcW w:w="615" w:type="dxa"/>
+          </w:tcPr>
+          <w:p>
+            <w:r>
+              <w:lastRenderedPageBreak/>
+              <w:t>7</w:t>
+            </w:r>
+          </w:p>
+        </w:tc>
+        <w:tc>
+          <w:tcPr>
+            <w:tcW w:w="1365" w:type="dxa"/>
+          </w:tcPr>
+          <w:p/>
+        </w:tc>
+        <w:tc>
+          <w:tcPr>
+            <w:tcW w:w="1896" w:type="dxa"/>
+          </w:tcPr>
+          <w:p/>
+        </w:tc>
+        <w:tc>
+          <w:tcPr>
+            <w:tcW w:w="1789" w:type="dxa"/>
+          </w:tcPr>
+          <w:p/>
+        </w:tc>
+        <w:tc>
+          <w:tcPr>
+            <w:tcW w:w="1843" w:type="dxa"/>
+          </w:tcPr>
+          <w:p/>
+        </w:tc>
+        <w:tc>
+          <w:tcPr>
+            <w:tcW w:w="2410" w:type="dxa"/>
+          </w:tcPr>
+          <w:p/>
+        </w:tc>
+      </w:tr>
+      <w:tr>
+        <w:tc>
+          <w:tcPr>
+            <w:tcW w:w="615" w:type="dxa"/>
+          </w:tcPr>
+          <w:p>
+            <w:r>
+              <w:t>8</w:t>
+            </w:r>
+          </w:p>
+        </w:tc>
+        <w:tc>
+          <w:tcPr>
+            <w:tcW w:w="1365" w:type="dxa"/>
+          </w:tcPr>
+          <w:p/>
+        </w:tc>
+        <w:tc>
+          <w:tcPr>
+            <w:tcW w:w="1896" w:type="dxa"/>
+          </w:tcPr>
+          <w:p/>
+        </w:tc>
+        <w:tc>
+          <w:tcPr>
+            <w:tcW w:w="1789" w:type="dxa"/>
+          </w:tcPr>
+          <w:p/>
+        </w:tc>
+        <w:tc>
+          <w:tcPr>
+            <w:tcW w:w="1843" w:type="dxa"/>
+          </w:tcPr>
+          <w:p/>
+        </w:tc>
+        <w:tc>
+          <w:tcPr>
+            <w:tcW w:w="2410" w:type="dxa"/>
+          </w:tcPr>
+          <w:p/>
+        </w:tc>
+      </w:tr>
+      <w:tr>
+        <w:tc>
+          <w:tcPr>
+            <w:tcW w:w="615" w:type="dxa"/>
+          </w:tcPr>
+          <w:p>
+            <w:r>
+              <w:t>9</w:t>
+            </w:r>
+          </w:p>
+        </w:tc>
+        <w:tc>
+          <w:tcPr>
+            <w:tcW w:w="1365" w:type="dxa"/>
+          </w:tcPr>
+          <w:p/>
+        </w:tc>
+        <w:tc>
+          <w:tcPr>
+            <w:tcW w:w="1896" w:type="dxa"/>
+          </w:tcPr>
+          <w:p/>
+        </w:tc>
+        <w:tc>
+          <w:tcPr>
+            <w:tcW w:w="1789" w:type="dxa"/>
+          </w:tcPr>
+          <w:p/>
+        </w:tc>
+        <w:tc>
+          <w:tcPr>
+            <w:tcW w:w="1843" w:type="dxa"/>
+          </w:tcPr>
+          <w:p/>
+        </w:tc>
+        <w:tc>
+          <w:tcPr>
+            <w:tcW w:w="2410" w:type="dxa"/>
+          </w:tcPr>
+          <w:p/>
+        </w:tc>
+      </w:tr>
+      <w:tr>
+        <w:tc>
+          <w:tcPr>
+            <w:tcW w:w="615" w:type="dxa"/>
+          </w:tcPr>
+          <w:p>
+            <w:r>
+              <w:t>10</w:t>
+            </w:r>
+          </w:p>
+        </w:tc>
+        <w:tc>
+          <w:tcPr>
+            <w:tcW w:w="1365" w:type="dxa"/>
+          </w:tcPr>
+          <w:p/>
+        </w:tc>
+        <w:tc>
+          <w:tcPr>
+            <w:tcW w:w="1896" w:type="dxa"/>
+          </w:tcPr>
+          <w:p/>
+        </w:tc>
+        <w:tc>
+          <w:tcPr>
+            <w:tcW w:w="1789" w:type="dxa"/>
+          </w:tcPr>
+          <w:p/>
+        </w:tc>
+        <w:tc>
+          <w:tcPr>
+            <w:tcW w:w="1843" w:type="dxa"/>
+          </w:tcPr>
+          <w:p/>
+        </w:tc>
+        <w:tc>
+          <w:tcPr>
+            <w:tcW w:w="2410" w:type="dxa"/>
+          </w:tcPr>
+          <w:p/>
+        </w:tc>
+      </w:tr>
+      <w:tr>
+        <w:tc>
+          <w:tcPr>
+            <w:tcW w:w="615" w:type="dxa"/>
+          </w:tcPr>
+          <w:p>
+            <w:r>
+              <w:t>11</w:t>
+            </w:r>
+          </w:p>
+        </w:tc>
+        <w:tc>
+          <w:tcPr>
+            <w:tcW w:w="1365" w:type="dxa"/>
+          </w:tcPr>
+          <w:p>
+            <w:bookmarkStart w:id="1" w:name="_GoBack"/>
+            <w:bookmarkEnd w:id="1"/>
+          </w:p>
+        </w:tc>
+        <w:tc>
+          <w:tcPr>
+            <w:tcW w:w="1896" w:type="dxa"/>
+          </w:tcPr>
+          <w:p/>
+        </w:tc>
+        <w:tc>
+          <w:tcPr>
+            <w:tcW w:w="1789" w:type="dxa"/>
+          </w:tcPr>
+          <w:p/>
+        </w:tc>
+        <w:tc>
+          <w:tcPr>
+            <w:tcW w:w="1843" w:type="dxa"/>
+          </w:tcPr>
+          <w:p/>
+        </w:tc>
+        <w:tc>
+          <w:tcPr>
+            <w:tcW w:w="2410" w:type="dxa"/>
+          </w:tcPr>
+          <w:p/>
         </w:tc>
       </w:tr>
     </w:tbl>

</xml_diff>

<commit_message>
Updates to user testing doc and final report
</commit_message>
<xml_diff>
--- a/Deliverables/Usability Testing.docx
+++ b/Deliverables/Usability Testing.docx
@@ -36,6 +36,7 @@
       <w:tr>
         <w:trPr>
           <w:cnfStyle w:val="100000000000" w:firstRow="1" w:lastRow="0" w:firstColumn="0" w:lastColumn="0" w:oddVBand="0" w:evenVBand="0" w:oddHBand="0" w:evenHBand="0" w:firstRowFirstColumn="0" w:firstRowLastColumn="0" w:lastRowFirstColumn="0" w:lastRowLastColumn="0"/>
+          <w:trHeight w:val="246"/>
         </w:trPr>
         <w:tc>
           <w:tcPr>
@@ -89,6 +90,9 @@
         </w:tc>
       </w:tr>
       <w:tr>
+        <w:trPr>
+          <w:trHeight w:val="575"/>
+        </w:trPr>
         <w:tc>
           <w:tcPr>
             <w:cnfStyle w:val="001000000000" w:firstRow="0" w:lastRow="0" w:firstColumn="1" w:lastColumn="0" w:oddVBand="0" w:evenVBand="0" w:oddHBand="0" w:evenHBand="0" w:firstRowFirstColumn="0" w:firstRowLastColumn="0" w:lastRowFirstColumn="0" w:lastRowLastColumn="0"/>
@@ -181,6 +185,9 @@
         </w:tc>
       </w:tr>
       <w:tr>
+        <w:trPr>
+          <w:trHeight w:val="559"/>
+        </w:trPr>
         <w:tc>
           <w:tcPr>
             <w:cnfStyle w:val="001000000000" w:firstRow="0" w:lastRow="0" w:firstColumn="1" w:lastColumn="0" w:oddVBand="0" w:evenVBand="0" w:oddHBand="0" w:evenHBand="0" w:firstRowFirstColumn="0" w:firstRowLastColumn="0" w:lastRowFirstColumn="0" w:lastRowLastColumn="0"/>
@@ -208,19 +215,7 @@
               <w:rPr>
                 <w:sz w:val="16"/>
               </w:rPr>
-              <w:t xml:space="preserve"> (</w:t>
-            </w:r>
-            <w:r>
-              <w:rPr>
-                <w:sz w:val="16"/>
-              </w:rPr>
-              <w:t>brw17</w:t>
-            </w:r>
-            <w:r>
-              <w:rPr>
-                <w:sz w:val="16"/>
-              </w:rPr>
-              <w:t>)</w:t>
+              <w:t xml:space="preserve"> (brw17)</w:t>
             </w:r>
           </w:p>
         </w:tc>
@@ -329,6 +324,9 @@
         </w:tc>
       </w:tr>
       <w:tr>
+        <w:trPr>
+          <w:trHeight w:val="756"/>
+        </w:trPr>
         <w:tc>
           <w:tcPr>
             <w:cnfStyle w:val="001000000000" w:firstRow="0" w:lastRow="0" w:firstColumn="1" w:lastColumn="0" w:oddVBand="0" w:evenVBand="0" w:oddHBand="0" w:evenHBand="0" w:firstRowFirstColumn="0" w:firstRowLastColumn="0" w:lastRowFirstColumn="0" w:lastRowLastColumn="0"/>
@@ -441,6 +439,9 @@
         </w:tc>
       </w:tr>
       <w:tr>
+        <w:trPr>
+          <w:trHeight w:val="739"/>
+        </w:trPr>
         <w:tc>
           <w:tcPr>
             <w:cnfStyle w:val="001000000000" w:firstRow="0" w:lastRow="0" w:firstColumn="1" w:lastColumn="0" w:oddVBand="0" w:evenVBand="0" w:oddHBand="0" w:evenHBand="0" w:firstRowFirstColumn="0" w:firstRowLastColumn="0" w:lastRowFirstColumn="0" w:lastRowLastColumn="0"/>
@@ -456,13 +457,7 @@
               <w:rPr>
                 <w:sz w:val="16"/>
               </w:rPr>
-              <w:t xml:space="preserve">Joasia Syposz </w:t>
-            </w:r>
-            <w:r>
-              <w:rPr>
-                <w:sz w:val="16"/>
-              </w:rPr>
-              <w:t>(</w:t>
+              <w:t>Joasia Syposz (</w:t>
             </w:r>
             <w:r>
               <w:rPr>
@@ -579,6 +574,9 @@
         </w:tc>
       </w:tr>
       <w:tr>
+        <w:trPr>
+          <w:trHeight w:val="756"/>
+        </w:trPr>
         <w:tc>
           <w:tcPr>
             <w:cnfStyle w:val="001000000000" w:firstRow="0" w:lastRow="0" w:firstColumn="1" w:lastColumn="0" w:oddVBand="0" w:evenVBand="0" w:oddHBand="0" w:evenHBand="0" w:firstRowFirstColumn="0" w:firstRowLastColumn="0" w:lastRowFirstColumn="0" w:lastRowLastColumn="0"/>
@@ -699,6 +697,9 @@
         </w:tc>
       </w:tr>
       <w:tr>
+        <w:trPr>
+          <w:trHeight w:val="739"/>
+        </w:trPr>
         <w:tc>
           <w:tcPr>
             <w:cnfStyle w:val="001000000000" w:firstRow="0" w:lastRow="0" w:firstColumn="1" w:lastColumn="0" w:oddVBand="0" w:evenVBand="0" w:oddHBand="0" w:evenHBand="0" w:firstRowFirstColumn="0" w:firstRowLastColumn="0" w:lastRowFirstColumn="0" w:lastRowLastColumn="0"/>
@@ -710,6 +711,12 @@
                 <w:sz w:val="16"/>
               </w:rPr>
             </w:pPr>
+            <w:r>
+              <w:rPr>
+                <w:sz w:val="16"/>
+              </w:rPr>
+              <w:t>Patrick Grey (pag15)</w:t>
+            </w:r>
           </w:p>
         </w:tc>
         <w:tc>
@@ -727,7 +734,7 @@
               <w:rPr>
                 <w:sz w:val="16"/>
               </w:rPr>
-              <w:t>Hugh Owen Library</w:t>
+              <w:t>Rosser Lounge</w:t>
             </w:r>
           </w:p>
         </w:tc>
@@ -742,12 +749,13 @@
                 <w:sz w:val="16"/>
               </w:rPr>
             </w:pPr>
-          </w:p>
-        </w:tc>
-        <w:tc>
-          <w:tcPr>
-            <w:tcW w:w="2254" w:type="dxa"/>
-          </w:tcPr>
+            <w:r>
+              <w:rPr>
+                <w:sz w:val="16"/>
+              </w:rPr>
+              <w:t>English</w:t>
+            </w:r>
+          </w:p>
           <w:p>
             <w:pPr>
               <w:cnfStyle w:val="000000000000" w:firstRow="0" w:lastRow="0" w:firstColumn="0" w:lastColumn="0" w:oddVBand="0" w:evenVBand="0" w:oddHBand="0" w:evenHBand="0" w:firstRowFirstColumn="0" w:firstRowLastColumn="0" w:lastRowFirstColumn="0" w:lastRowLastColumn="0"/>
@@ -759,13 +767,65 @@
               <w:rPr>
                 <w:sz w:val="16"/>
               </w:rPr>
-              <w:t>29/04/2019</w:t>
+              <w:t>English Speaker</w:t>
+            </w:r>
+          </w:p>
+          <w:p>
+            <w:pPr>
+              <w:cnfStyle w:val="000000000000" w:firstRow="0" w:lastRow="0" w:firstColumn="0" w:lastColumn="0" w:oddVBand="0" w:evenVBand="0" w:oddHBand="0" w:evenHBand="0" w:firstRowFirstColumn="0" w:firstRowLastColumn="0" w:lastRowFirstColumn="0" w:lastRowLastColumn="0"/>
+              <w:rPr>
+                <w:sz w:val="16"/>
+              </w:rPr>
+            </w:pPr>
+            <w:r>
+              <w:rPr>
+                <w:sz w:val="16"/>
+              </w:rPr>
+              <w:t>Computer User</w:t>
+            </w:r>
+          </w:p>
+          <w:p>
+            <w:pPr>
+              <w:cnfStyle w:val="000000000000" w:firstRow="0" w:lastRow="0" w:firstColumn="0" w:lastColumn="0" w:oddVBand="0" w:evenVBand="0" w:oddHBand="0" w:evenHBand="0" w:firstRowFirstColumn="0" w:firstRowLastColumn="0" w:lastRowFirstColumn="0" w:lastRowLastColumn="0"/>
+              <w:rPr>
+                <w:sz w:val="16"/>
+              </w:rPr>
+            </w:pPr>
+            <w:r>
+              <w:rPr>
+                <w:sz w:val="16"/>
+              </w:rPr>
+              <w:t>Agriculture student</w:t>
+            </w:r>
+          </w:p>
+        </w:tc>
+        <w:tc>
+          <w:tcPr>
+            <w:tcW w:w="2254" w:type="dxa"/>
+          </w:tcPr>
+          <w:p>
+            <w:pPr>
+              <w:cnfStyle w:val="000000000000" w:firstRow="0" w:lastRow="0" w:firstColumn="0" w:lastColumn="0" w:oddVBand="0" w:evenVBand="0" w:oddHBand="0" w:evenHBand="0" w:firstRowFirstColumn="0" w:firstRowLastColumn="0" w:lastRowFirstColumn="0" w:lastRowLastColumn="0"/>
+              <w:rPr>
+                <w:sz w:val="16"/>
+              </w:rPr>
+            </w:pPr>
+            <w:r>
+              <w:rPr>
+                <w:sz w:val="16"/>
+              </w:rPr>
+              <w:t>30</w:t>
+            </w:r>
+            <w:r>
+              <w:rPr>
+                <w:sz w:val="16"/>
+              </w:rPr>
+              <w:t>/04/2019</w:t>
             </w:r>
           </w:p>
         </w:tc>
       </w:tr>
     </w:tbl>
-    <w:p/>
     <w:p>
       <w:pPr>
         <w:pStyle w:val="Heading1"/>
@@ -781,8 +841,14 @@
           <w:ilvl w:val="0"/>
           <w:numId w:val="1"/>
         </w:numPr>
-      </w:pPr>
-      <w:r>
+        <w:rPr>
+          <w:sz w:val="20"/>
+        </w:rPr>
+      </w:pPr>
+      <w:r>
+        <w:rPr>
+          <w:sz w:val="20"/>
+        </w:rPr>
         <w:t xml:space="preserve">Where would you start to look for this information? </w:t>
       </w:r>
     </w:p>
@@ -793,8 +859,14 @@
           <w:ilvl w:val="0"/>
           <w:numId w:val="1"/>
         </w:numPr>
-      </w:pPr>
-      <w:r>
+        <w:rPr>
+          <w:sz w:val="20"/>
+        </w:rPr>
+      </w:pPr>
+      <w:r>
+        <w:rPr>
+          <w:sz w:val="20"/>
+        </w:rPr>
         <w:t>What keyword or title are you specifically looking for?</w:t>
       </w:r>
     </w:p>
@@ -805,8 +877,14 @@
           <w:ilvl w:val="0"/>
           <w:numId w:val="1"/>
         </w:numPr>
-      </w:pPr>
-      <w:r>
+        <w:rPr>
+          <w:sz w:val="20"/>
+        </w:rPr>
+      </w:pPr>
+      <w:r>
+        <w:rPr>
+          <w:sz w:val="20"/>
+        </w:rPr>
         <w:t xml:space="preserve">Upon finding the page, is this what you expected? </w:t>
       </w:r>
     </w:p>
@@ -817,8 +895,14 @@
           <w:ilvl w:val="0"/>
           <w:numId w:val="1"/>
         </w:numPr>
-      </w:pPr>
-      <w:r>
+        <w:rPr>
+          <w:sz w:val="20"/>
+        </w:rPr>
+      </w:pPr>
+      <w:r>
+        <w:rPr>
+          <w:sz w:val="20"/>
+        </w:rPr>
         <w:t>Is this where you expected this information to be?</w:t>
       </w:r>
     </w:p>
@@ -829,8 +913,14 @@
           <w:ilvl w:val="0"/>
           <w:numId w:val="1"/>
         </w:numPr>
-      </w:pPr>
-      <w:r>
+        <w:rPr>
+          <w:sz w:val="20"/>
+        </w:rPr>
+      </w:pPr>
+      <w:r>
+        <w:rPr>
+          <w:sz w:val="20"/>
+        </w:rPr>
         <w:t>What do you think about the page layout? Why do you say that?</w:t>
       </w:r>
     </w:p>
@@ -841,8 +931,14 @@
           <w:ilvl w:val="0"/>
           <w:numId w:val="1"/>
         </w:numPr>
-      </w:pPr>
-      <w:r>
+        <w:rPr>
+          <w:sz w:val="20"/>
+        </w:rPr>
+      </w:pPr>
+      <w:r>
+        <w:rPr>
+          <w:sz w:val="20"/>
+        </w:rPr>
         <w:t>How did you find this task?</w:t>
       </w:r>
     </w:p>
@@ -853,8 +949,14 @@
           <w:ilvl w:val="0"/>
           <w:numId w:val="1"/>
         </w:numPr>
-      </w:pPr>
-      <w:r>
+        <w:rPr>
+          <w:sz w:val="20"/>
+        </w:rPr>
+      </w:pPr>
+      <w:r>
+        <w:rPr>
+          <w:sz w:val="20"/>
+        </w:rPr>
         <w:t xml:space="preserve">Was this an easy/difficult task? Why do you say this? </w:t>
       </w:r>
     </w:p>
@@ -865,8 +967,14 @@
           <w:ilvl w:val="0"/>
           <w:numId w:val="1"/>
         </w:numPr>
-      </w:pPr>
-      <w:r>
+        <w:rPr>
+          <w:sz w:val="20"/>
+        </w:rPr>
+      </w:pPr>
+      <w:r>
+        <w:rPr>
+          <w:sz w:val="20"/>
+        </w:rPr>
         <w:t>Can you suggest any improvements?</w:t>
       </w:r>
     </w:p>
@@ -4561,7 +4669,6 @@
       <w:pPr>
         <w:pStyle w:val="Heading2"/>
       </w:pPr>
-      <w:proofErr w:type="spellStart"/>
       <w:r>
         <w:t>Gwi</w:t>
       </w:r>
@@ -4569,9 +4676,8 @@
         <w:t>l</w:t>
       </w:r>
       <w:r>
-        <w:t>l</w:t>
-      </w:r>
-      <w:proofErr w:type="spellEnd"/>
+        <w:t>ym Griffith</w:t>
+      </w:r>
       <w:r>
         <w:t xml:space="preserve"> – 29/04/2019 - Desktop</w:t>
       </w:r>
@@ -4583,12 +4689,12 @@
         <w:tblLook w:val="04A0" w:firstRow="1" w:lastRow="0" w:firstColumn="1" w:lastColumn="0" w:noHBand="0" w:noVBand="1"/>
       </w:tblPr>
       <w:tblGrid>
-        <w:gridCol w:w="616"/>
-        <w:gridCol w:w="1359"/>
+        <w:gridCol w:w="615"/>
+        <w:gridCol w:w="1360"/>
         <w:gridCol w:w="1988"/>
-        <w:gridCol w:w="1766"/>
-        <w:gridCol w:w="1814"/>
-        <w:gridCol w:w="2375"/>
+        <w:gridCol w:w="1767"/>
+        <w:gridCol w:w="1815"/>
+        <w:gridCol w:w="2373"/>
       </w:tblGrid>
       <w:tr>
         <w:tc>
@@ -4815,11 +4921,9 @@
             <w:r>
               <w:t xml:space="preserve"> unsure of why there are multiple sessions able to be created – some </w:t>
             </w:r>
-            <w:proofErr w:type="spellStart"/>
-            <w:r>
-              <w:t>exaplanation</w:t>
-            </w:r>
-            <w:proofErr w:type="spellEnd"/>
+            <w:r>
+              <w:t>explanation</w:t>
+            </w:r>
             <w:r>
               <w:t xml:space="preserve"> might help but after first success it was clear</w:t>
             </w:r>
@@ -5168,8 +5272,16 @@
               <w:rPr>
                 <w:i/>
               </w:rPr>
-              <w:t>Note for whole site: idea to move all control to a uniform top section control panel that is constant throughout the site and would make it easier to use instead of different button locations on each page</w:t>
-            </w:r>
+              <w:t xml:space="preserve">Note for whole site: </w:t>
+            </w:r>
+            <w:bookmarkStart w:id="0" w:name="_Hlk7539991"/>
+            <w:r>
+              <w:rPr>
+                <w:i/>
+              </w:rPr>
+              <w:t>idea to move all control to a uniform top section control panel that is constant throughout the site and would make it easier to use instead of different button locations on each page</w:t>
+            </w:r>
+            <w:bookmarkEnd w:id="0"/>
           </w:p>
         </w:tc>
       </w:tr>
@@ -5222,8 +5334,6 @@
             <w:r>
               <w:t>No</w:t>
             </w:r>
-            <w:commentRangeStart w:id="0"/>
-            <w:commentRangeEnd w:id="0"/>
           </w:p>
         </w:tc>
         <w:tc>
@@ -5434,7 +5544,16 @@
         <w:pStyle w:val="Heading2"/>
       </w:pPr>
       <w:r>
-        <w:t>TODO – 29/04/2019 – Mobile</w:t>
+        <w:t>Patrick Grey</w:t>
+      </w:r>
+      <w:r>
+        <w:t xml:space="preserve"> – </w:t>
+      </w:r>
+      <w:r>
+        <w:t>30</w:t>
+      </w:r>
+      <w:r>
+        <w:t>/04/2019 – Mobile</w:t>
       </w:r>
     </w:p>
     <w:tbl>
@@ -5528,31 +5647,57 @@
           <w:tcPr>
             <w:tcW w:w="1365" w:type="dxa"/>
           </w:tcPr>
-          <w:p/>
+          <w:p>
+            <w:r>
+              <w:t>Completed</w:t>
+            </w:r>
+          </w:p>
         </w:tc>
         <w:tc>
           <w:tcPr>
             <w:tcW w:w="1896" w:type="dxa"/>
           </w:tcPr>
-          <w:p/>
+          <w:p>
+            <w:r>
+              <w:t xml:space="preserve">Purpose and if optional or not was not </w:t>
+            </w:r>
+            <w:r>
+              <w:t>clear</w:t>
+            </w:r>
+            <w:r>
+              <w:t xml:space="preserve"> for upload file field</w:t>
+            </w:r>
+          </w:p>
         </w:tc>
         <w:tc>
           <w:tcPr>
             <w:tcW w:w="1789" w:type="dxa"/>
           </w:tcPr>
-          <w:p/>
+          <w:p>
+            <w:r>
+              <w:t xml:space="preserve">On mobile Cymraeg button blocks create button </w:t>
+            </w:r>
+          </w:p>
         </w:tc>
         <w:tc>
           <w:tcPr>
             <w:tcW w:w="1843" w:type="dxa"/>
           </w:tcPr>
-          <w:p/>
+          <w:p>
+            <w:r>
+              <w:t>No</w:t>
+            </w:r>
+          </w:p>
         </w:tc>
         <w:tc>
           <w:tcPr>
             <w:tcW w:w="2410" w:type="dxa"/>
           </w:tcPr>
-          <w:p/>
+          <w:p>
+            <w:r>
+              <w:t>Tried scrolling to bottom first – new lecture quite faint on mobile</w:t>
+            </w:r>
+          </w:p>
         </w:tc>
       </w:tr>
       <w:tr>
@@ -5570,31 +5715,87 @@
           <w:tcPr>
             <w:tcW w:w="1365" w:type="dxa"/>
           </w:tcPr>
-          <w:p/>
+          <w:p>
+            <w:r>
+              <w:t>Failed</w:t>
+            </w:r>
+          </w:p>
         </w:tc>
         <w:tc>
           <w:tcPr>
             <w:tcW w:w="1896" w:type="dxa"/>
           </w:tcPr>
-          <w:p/>
+          <w:p>
+            <w:r>
+              <w:t>No</w:t>
+            </w:r>
+          </w:p>
         </w:tc>
         <w:tc>
           <w:tcPr>
             <w:tcW w:w="1789" w:type="dxa"/>
           </w:tcPr>
-          <w:p/>
+          <w:p>
+            <w:r>
+              <w:t xml:space="preserve">No clear change when hitting </w:t>
+            </w:r>
+            <w:r>
+              <w:lastRenderedPageBreak/>
+              <w:t xml:space="preserve">create session not sure where the session </w:t>
+            </w:r>
+            <w:r>
+              <w:t>was</w:t>
+            </w:r>
+            <w:r>
+              <w:t>.</w:t>
+            </w:r>
+          </w:p>
+          <w:p>
+            <w:r>
+              <w:t xml:space="preserve">How to set </w:t>
+            </w:r>
+            <w:r>
+              <w:t>running?</w:t>
+            </w:r>
+          </w:p>
         </w:tc>
         <w:tc>
           <w:tcPr>
             <w:tcW w:w="1843" w:type="dxa"/>
           </w:tcPr>
-          <w:p/>
+          <w:p>
+            <w:r>
+              <w:lastRenderedPageBreak/>
+              <w:t xml:space="preserve">When on one section couldn’t </w:t>
+            </w:r>
+            <w:r>
+              <w:lastRenderedPageBreak/>
+              <w:t>see the other section changes so there was no clear prompt of what to do</w:t>
+            </w:r>
+          </w:p>
         </w:tc>
         <w:tc>
           <w:tcPr>
             <w:tcW w:w="2410" w:type="dxa"/>
           </w:tcPr>
-          <w:p/>
+          <w:p>
+            <w:r>
+              <w:lastRenderedPageBreak/>
+              <w:t xml:space="preserve">Be </w:t>
+            </w:r>
+            <w:r>
+              <w:t>clearer</w:t>
+            </w:r>
+            <w:r>
+              <w:t xml:space="preserve"> with more </w:t>
+            </w:r>
+            <w:r>
+              <w:t>prompting</w:t>
+            </w:r>
+            <w:r>
+              <w:t xml:space="preserve"> maybe?</w:t>
+            </w:r>
+          </w:p>
         </w:tc>
       </w:tr>
       <w:tr>
@@ -5612,31 +5813,51 @@
           <w:tcPr>
             <w:tcW w:w="1365" w:type="dxa"/>
           </w:tcPr>
-          <w:p/>
+          <w:p>
+            <w:r>
+              <w:t>Completed</w:t>
+            </w:r>
+          </w:p>
         </w:tc>
         <w:tc>
           <w:tcPr>
             <w:tcW w:w="1896" w:type="dxa"/>
           </w:tcPr>
-          <w:p/>
+          <w:p>
+            <w:r>
+              <w:t>No</w:t>
+            </w:r>
+          </w:p>
         </w:tc>
         <w:tc>
           <w:tcPr>
             <w:tcW w:w="1789" w:type="dxa"/>
           </w:tcPr>
-          <w:p/>
+          <w:p>
+            <w:r>
+              <w:t>No</w:t>
+            </w:r>
+          </w:p>
         </w:tc>
         <w:tc>
           <w:tcPr>
             <w:tcW w:w="1843" w:type="dxa"/>
           </w:tcPr>
-          <w:p/>
+          <w:p>
+            <w:r>
+              <w:t>No</w:t>
+            </w:r>
+          </w:p>
         </w:tc>
         <w:tc>
           <w:tcPr>
             <w:tcW w:w="2410" w:type="dxa"/>
           </w:tcPr>
-          <w:p/>
+          <w:p>
+            <w:r>
+              <w:t>None</w:t>
+            </w:r>
+          </w:p>
         </w:tc>
       </w:tr>
       <w:tr>
@@ -5654,31 +5875,51 @@
           <w:tcPr>
             <w:tcW w:w="1365" w:type="dxa"/>
           </w:tcPr>
-          <w:p/>
+          <w:p>
+            <w:r>
+              <w:t>Completed</w:t>
+            </w:r>
+          </w:p>
         </w:tc>
         <w:tc>
           <w:tcPr>
             <w:tcW w:w="1896" w:type="dxa"/>
           </w:tcPr>
-          <w:p/>
+          <w:p>
+            <w:r>
+              <w:t>No</w:t>
+            </w:r>
+          </w:p>
         </w:tc>
         <w:tc>
           <w:tcPr>
             <w:tcW w:w="1789" w:type="dxa"/>
           </w:tcPr>
-          <w:p/>
+          <w:p>
+            <w:r>
+              <w:t>No</w:t>
+            </w:r>
+          </w:p>
         </w:tc>
         <w:tc>
           <w:tcPr>
             <w:tcW w:w="1843" w:type="dxa"/>
           </w:tcPr>
-          <w:p/>
+          <w:p>
+            <w:r>
+              <w:t>No</w:t>
+            </w:r>
+          </w:p>
         </w:tc>
         <w:tc>
           <w:tcPr>
             <w:tcW w:w="2410" w:type="dxa"/>
           </w:tcPr>
-          <w:p/>
+          <w:p>
+            <w:r>
+              <w:t>None</w:t>
+            </w:r>
+          </w:p>
         </w:tc>
       </w:tr>
       <w:tr>
@@ -5696,31 +5937,51 @@
           <w:tcPr>
             <w:tcW w:w="1365" w:type="dxa"/>
           </w:tcPr>
-          <w:p/>
+          <w:p>
+            <w:r>
+              <w:t>Completed</w:t>
+            </w:r>
+          </w:p>
         </w:tc>
         <w:tc>
           <w:tcPr>
             <w:tcW w:w="1896" w:type="dxa"/>
           </w:tcPr>
-          <w:p/>
+          <w:p>
+            <w:r>
+              <w:t>No</w:t>
+            </w:r>
+          </w:p>
         </w:tc>
         <w:tc>
           <w:tcPr>
             <w:tcW w:w="1789" w:type="dxa"/>
           </w:tcPr>
-          <w:p/>
+          <w:p>
+            <w:r>
+              <w:t>No</w:t>
+            </w:r>
+          </w:p>
         </w:tc>
         <w:tc>
           <w:tcPr>
             <w:tcW w:w="1843" w:type="dxa"/>
           </w:tcPr>
-          <w:p/>
+          <w:p>
+            <w:r>
+              <w:t>No</w:t>
+            </w:r>
+          </w:p>
         </w:tc>
         <w:tc>
           <w:tcPr>
             <w:tcW w:w="2410" w:type="dxa"/>
           </w:tcPr>
-          <w:p/>
+          <w:p>
+            <w:r>
+              <w:t>None</w:t>
+            </w:r>
+          </w:p>
         </w:tc>
       </w:tr>
       <w:tr>
@@ -5738,31 +5999,51 @@
           <w:tcPr>
             <w:tcW w:w="1365" w:type="dxa"/>
           </w:tcPr>
-          <w:p/>
+          <w:p>
+            <w:r>
+              <w:t>Completed</w:t>
+            </w:r>
+          </w:p>
         </w:tc>
         <w:tc>
           <w:tcPr>
             <w:tcW w:w="1896" w:type="dxa"/>
           </w:tcPr>
-          <w:p/>
+          <w:p>
+            <w:r>
+              <w:t>No</w:t>
+            </w:r>
+          </w:p>
         </w:tc>
         <w:tc>
           <w:tcPr>
             <w:tcW w:w="1789" w:type="dxa"/>
           </w:tcPr>
-          <w:p/>
+          <w:p>
+            <w:r>
+              <w:t>No</w:t>
+            </w:r>
+          </w:p>
         </w:tc>
         <w:tc>
           <w:tcPr>
             <w:tcW w:w="1843" w:type="dxa"/>
           </w:tcPr>
-          <w:p/>
+          <w:p>
+            <w:r>
+              <w:t>No</w:t>
+            </w:r>
+          </w:p>
         </w:tc>
         <w:tc>
           <w:tcPr>
             <w:tcW w:w="2410" w:type="dxa"/>
           </w:tcPr>
-          <w:p/>
+          <w:p>
+            <w:r>
+              <w:t>None</w:t>
+            </w:r>
+          </w:p>
         </w:tc>
       </w:tr>
       <w:tr>
@@ -5772,7 +6053,6 @@
           </w:tcPr>
           <w:p>
             <w:r>
-              <w:lastRenderedPageBreak/>
               <w:t>7</w:t>
             </w:r>
           </w:p>
@@ -5781,31 +6061,51 @@
           <w:tcPr>
             <w:tcW w:w="1365" w:type="dxa"/>
           </w:tcPr>
-          <w:p/>
+          <w:p>
+            <w:r>
+              <w:t>Completed</w:t>
+            </w:r>
+          </w:p>
         </w:tc>
         <w:tc>
           <w:tcPr>
             <w:tcW w:w="1896" w:type="dxa"/>
           </w:tcPr>
-          <w:p/>
+          <w:p>
+            <w:r>
+              <w:t>No</w:t>
+            </w:r>
+          </w:p>
         </w:tc>
         <w:tc>
           <w:tcPr>
             <w:tcW w:w="1789" w:type="dxa"/>
           </w:tcPr>
-          <w:p/>
+          <w:p>
+            <w:r>
+              <w:t>No</w:t>
+            </w:r>
+          </w:p>
         </w:tc>
         <w:tc>
           <w:tcPr>
             <w:tcW w:w="1843" w:type="dxa"/>
           </w:tcPr>
-          <w:p/>
+          <w:p>
+            <w:r>
+              <w:t>No</w:t>
+            </w:r>
+          </w:p>
         </w:tc>
         <w:tc>
           <w:tcPr>
             <w:tcW w:w="2410" w:type="dxa"/>
           </w:tcPr>
-          <w:p/>
+          <w:p>
+            <w:r>
+              <w:t>None</w:t>
+            </w:r>
+          </w:p>
         </w:tc>
       </w:tr>
       <w:tr>
@@ -5823,25 +6123,46 @@
           <w:tcPr>
             <w:tcW w:w="1365" w:type="dxa"/>
           </w:tcPr>
-          <w:p/>
+          <w:p>
+            <w:r>
+              <w:t>Completed</w:t>
+            </w:r>
+          </w:p>
         </w:tc>
         <w:tc>
           <w:tcPr>
             <w:tcW w:w="1896" w:type="dxa"/>
           </w:tcPr>
-          <w:p/>
+          <w:p>
+            <w:r>
+              <w:t>Took a second to realise submitted because had to scroll down for success alert</w:t>
+            </w:r>
+          </w:p>
+          <w:p>
+            <w:r>
+              <w:t>Could not realise had option to ask question because end of feedback feels like it could be end of the page</w:t>
+            </w:r>
+          </w:p>
         </w:tc>
         <w:tc>
           <w:tcPr>
             <w:tcW w:w="1789" w:type="dxa"/>
           </w:tcPr>
-          <w:p/>
+          <w:p>
+            <w:r>
+              <w:t>No</w:t>
+            </w:r>
+          </w:p>
         </w:tc>
         <w:tc>
           <w:tcPr>
             <w:tcW w:w="1843" w:type="dxa"/>
           </w:tcPr>
-          <w:p/>
+          <w:p>
+            <w:r>
+              <w:t>No</w:t>
+            </w:r>
+          </w:p>
         </w:tc>
         <w:tc>
           <w:tcPr>
@@ -5865,31 +6186,57 @@
           <w:tcPr>
             <w:tcW w:w="1365" w:type="dxa"/>
           </w:tcPr>
-          <w:p/>
+          <w:p>
+            <w:r>
+              <w:t>Comp</w:t>
+            </w:r>
+            <w:r>
+              <w:t>l</w:t>
+            </w:r>
+            <w:r>
+              <w:t>eted</w:t>
+            </w:r>
+          </w:p>
         </w:tc>
         <w:tc>
           <w:tcPr>
             <w:tcW w:w="1896" w:type="dxa"/>
           </w:tcPr>
-          <w:p/>
+          <w:p>
+            <w:r>
+              <w:t>No</w:t>
+            </w:r>
+          </w:p>
         </w:tc>
         <w:tc>
           <w:tcPr>
             <w:tcW w:w="1789" w:type="dxa"/>
           </w:tcPr>
-          <w:p/>
+          <w:p>
+            <w:r>
+              <w:t>No</w:t>
+            </w:r>
+          </w:p>
         </w:tc>
         <w:tc>
           <w:tcPr>
             <w:tcW w:w="1843" w:type="dxa"/>
           </w:tcPr>
-          <w:p/>
+          <w:p>
+            <w:r>
+              <w:t>No</w:t>
+            </w:r>
+          </w:p>
         </w:tc>
         <w:tc>
           <w:tcPr>
             <w:tcW w:w="2410" w:type="dxa"/>
           </w:tcPr>
-          <w:p/>
+          <w:p>
+            <w:r>
+              <w:t>None</w:t>
+            </w:r>
+          </w:p>
         </w:tc>
       </w:tr>
       <w:tr>
@@ -5907,31 +6254,51 @@
           <w:tcPr>
             <w:tcW w:w="1365" w:type="dxa"/>
           </w:tcPr>
-          <w:p/>
+          <w:p>
+            <w:r>
+              <w:t>Completed</w:t>
+            </w:r>
+          </w:p>
         </w:tc>
         <w:tc>
           <w:tcPr>
             <w:tcW w:w="1896" w:type="dxa"/>
           </w:tcPr>
-          <w:p/>
+          <w:p>
+            <w:r>
+              <w:t>No</w:t>
+            </w:r>
+          </w:p>
         </w:tc>
         <w:tc>
           <w:tcPr>
             <w:tcW w:w="1789" w:type="dxa"/>
           </w:tcPr>
-          <w:p/>
+          <w:p>
+            <w:r>
+              <w:t>No</w:t>
+            </w:r>
+          </w:p>
         </w:tc>
         <w:tc>
           <w:tcPr>
             <w:tcW w:w="1843" w:type="dxa"/>
           </w:tcPr>
-          <w:p/>
+          <w:p>
+            <w:r>
+              <w:t>No</w:t>
+            </w:r>
+          </w:p>
         </w:tc>
         <w:tc>
           <w:tcPr>
             <w:tcW w:w="2410" w:type="dxa"/>
           </w:tcPr>
-          <w:p/>
+          <w:p>
+            <w:r>
+              <w:t>None</w:t>
+            </w:r>
+          </w:p>
         </w:tc>
       </w:tr>
       <w:tr>
@@ -5950,36 +6317,633 @@
             <w:tcW w:w="1365" w:type="dxa"/>
           </w:tcPr>
           <w:p>
-            <w:bookmarkStart w:id="1" w:name="_GoBack"/>
-            <w:bookmarkEnd w:id="1"/>
+            <w:r>
+              <w:t>Completed</w:t>
+            </w:r>
           </w:p>
         </w:tc>
         <w:tc>
           <w:tcPr>
             <w:tcW w:w="1896" w:type="dxa"/>
           </w:tcPr>
-          <w:p/>
+          <w:p>
+            <w:r>
+              <w:t>No</w:t>
+            </w:r>
+          </w:p>
         </w:tc>
         <w:tc>
           <w:tcPr>
             <w:tcW w:w="1789" w:type="dxa"/>
           </w:tcPr>
-          <w:p/>
+          <w:p>
+            <w:r>
+              <w:t>No</w:t>
+            </w:r>
+          </w:p>
         </w:tc>
         <w:tc>
           <w:tcPr>
             <w:tcW w:w="1843" w:type="dxa"/>
           </w:tcPr>
-          <w:p/>
+          <w:p>
+            <w:r>
+              <w:t>No</w:t>
+            </w:r>
+          </w:p>
         </w:tc>
         <w:tc>
           <w:tcPr>
             <w:tcW w:w="2410" w:type="dxa"/>
           </w:tcPr>
-          <w:p/>
+          <w:p>
+            <w:r>
+              <w:t>None</w:t>
+            </w:r>
+          </w:p>
         </w:tc>
       </w:tr>
     </w:tbl>
+    <w:p/>
+    <w:p>
+      <w:pPr>
+        <w:pStyle w:val="Heading1"/>
+      </w:pPr>
+      <w:r>
+        <w:t>Summary Notes</w:t>
+      </w:r>
+    </w:p>
+    <w:p>
+      <w:pPr>
+        <w:pStyle w:val="ListParagraph"/>
+        <w:numPr>
+          <w:ilvl w:val="0"/>
+          <w:numId w:val="15"/>
+        </w:numPr>
+      </w:pPr>
+      <w:bookmarkStart w:id="1" w:name="_GoBack"/>
+      <w:r>
+        <w:t>Summary</w:t>
+      </w:r>
+      <w:r>
+        <w:t xml:space="preserve"> – login &amp; create lecture</w:t>
+      </w:r>
+    </w:p>
+    <w:p>
+      <w:pPr>
+        <w:pStyle w:val="ListParagraph"/>
+        <w:numPr>
+          <w:ilvl w:val="1"/>
+          <w:numId w:val="15"/>
+        </w:numPr>
+      </w:pPr>
+      <w:r>
+        <w:t>Not clear if fields are optional or not</w:t>
+      </w:r>
+    </w:p>
+    <w:p>
+      <w:pPr>
+        <w:pStyle w:val="ListParagraph"/>
+        <w:numPr>
+          <w:ilvl w:val="1"/>
+          <w:numId w:val="15"/>
+        </w:numPr>
+      </w:pPr>
+      <w:r>
+        <w:t>Not clear of notes and file upload purpose – who are notes for what file is to be uploaded?</w:t>
+      </w:r>
+    </w:p>
+    <w:p>
+      <w:pPr>
+        <w:pStyle w:val="ListParagraph"/>
+        <w:numPr>
+          <w:ilvl w:val="1"/>
+          <w:numId w:val="15"/>
+        </w:numPr>
+      </w:pPr>
+      <w:r>
+        <w:t xml:space="preserve">Cymraeg button covering create button </w:t>
+      </w:r>
+      <w:r>
+        <w:t>on mobile</w:t>
+      </w:r>
+    </w:p>
+    <w:p>
+      <w:pPr>
+        <w:pStyle w:val="ListParagraph"/>
+        <w:numPr>
+          <w:ilvl w:val="1"/>
+          <w:numId w:val="15"/>
+        </w:numPr>
+      </w:pPr>
+      <w:r>
+        <w:t xml:space="preserve">New Lecture faint </w:t>
+      </w:r>
+      <w:r>
+        <w:t>button on mobile device</w:t>
+      </w:r>
+    </w:p>
+    <w:p>
+      <w:pPr>
+        <w:pStyle w:val="ListParagraph"/>
+        <w:numPr>
+          <w:ilvl w:val="0"/>
+          <w:numId w:val="15"/>
+        </w:numPr>
+      </w:pPr>
+      <w:r>
+        <w:t>Summary</w:t>
+      </w:r>
+      <w:r>
+        <w:t xml:space="preserve"> – create and start session</w:t>
+      </w:r>
+    </w:p>
+    <w:p>
+      <w:pPr>
+        <w:pStyle w:val="ListParagraph"/>
+        <w:numPr>
+          <w:ilvl w:val="1"/>
+          <w:numId w:val="15"/>
+        </w:numPr>
+      </w:pPr>
+      <w:r>
+        <w:t>Lecture title should be part of a main heading for lecture detail page</w:t>
+      </w:r>
+    </w:p>
+    <w:p>
+      <w:pPr>
+        <w:pStyle w:val="ListParagraph"/>
+        <w:numPr>
+          <w:ilvl w:val="1"/>
+          <w:numId w:val="15"/>
+        </w:numPr>
+      </w:pPr>
+      <w:r>
+        <w:t>Unsure of how to control session not obvious the row should be clicked</w:t>
+      </w:r>
+    </w:p>
+    <w:p>
+      <w:pPr>
+        <w:pStyle w:val="ListParagraph"/>
+        <w:numPr>
+          <w:ilvl w:val="1"/>
+          <w:numId w:val="15"/>
+        </w:numPr>
+      </w:pPr>
+      <w:r>
+        <w:t xml:space="preserve"> </w:t>
+      </w:r>
+      <w:r>
+        <w:t>On mobile cannot see change when hitting create feedback session</w:t>
+      </w:r>
+      <w:r>
+        <w:t xml:space="preserve"> </w:t>
+      </w:r>
+    </w:p>
+    <w:p>
+      <w:pPr>
+        <w:pStyle w:val="ListParagraph"/>
+        <w:numPr>
+          <w:ilvl w:val="1"/>
+          <w:numId w:val="15"/>
+        </w:numPr>
+      </w:pPr>
+      <w:r>
+        <w:t xml:space="preserve">Unclear on why lectures have sessions </w:t>
+      </w:r>
+      <w:r>
+        <w:rPr>
+          <w:sz w:val="20"/>
+        </w:rPr>
+        <w:t>(maybe more help or description)</w:t>
+      </w:r>
+    </w:p>
+    <w:p>
+      <w:pPr>
+        <w:pStyle w:val="ListParagraph"/>
+        <w:numPr>
+          <w:ilvl w:val="1"/>
+          <w:numId w:val="15"/>
+        </w:numPr>
+      </w:pPr>
+      <w:r>
+        <w:t xml:space="preserve">Tried to use search bar for help during this task </w:t>
+      </w:r>
+      <w:r>
+        <w:rPr>
+          <w:sz w:val="20"/>
+        </w:rPr>
+        <w:t>(indicates purpose of search bar is not clear)</w:t>
+      </w:r>
+    </w:p>
+    <w:p>
+      <w:pPr>
+        <w:pStyle w:val="ListParagraph"/>
+        <w:numPr>
+          <w:ilvl w:val="0"/>
+          <w:numId w:val="15"/>
+        </w:numPr>
+      </w:pPr>
+      <w:r>
+        <w:rPr>
+          <w:sz w:val="20"/>
+        </w:rPr>
+        <w:t>Summary – Change between English &amp; Welsh</w:t>
+      </w:r>
+    </w:p>
+    <w:p>
+      <w:pPr>
+        <w:pStyle w:val="ListParagraph"/>
+        <w:numPr>
+          <w:ilvl w:val="1"/>
+          <w:numId w:val="15"/>
+        </w:numPr>
+      </w:pPr>
+      <w:r>
+        <w:rPr>
+          <w:sz w:val="20"/>
+        </w:rPr>
+        <w:t xml:space="preserve">Location of button sometimes hidden </w:t>
+      </w:r>
+      <w:r>
+        <w:rPr>
+          <w:sz w:val="20"/>
+        </w:rPr>
+        <w:t>on mobile</w:t>
+      </w:r>
+    </w:p>
+    <w:p>
+      <w:pPr>
+        <w:pStyle w:val="ListParagraph"/>
+        <w:numPr>
+          <w:ilvl w:val="0"/>
+          <w:numId w:val="15"/>
+        </w:numPr>
+      </w:pPr>
+      <w:r>
+        <w:rPr>
+          <w:sz w:val="20"/>
+        </w:rPr>
+        <w:t>Summary – Merge two sessions</w:t>
+      </w:r>
+    </w:p>
+    <w:p>
+      <w:pPr>
+        <w:pStyle w:val="ListParagraph"/>
+        <w:numPr>
+          <w:ilvl w:val="1"/>
+          <w:numId w:val="15"/>
+        </w:numPr>
+      </w:pPr>
+      <w:r>
+        <w:rPr>
+          <w:sz w:val="20"/>
+        </w:rPr>
+        <w:t>Not clear on what merge does</w:t>
+      </w:r>
+    </w:p>
+    <w:p>
+      <w:pPr>
+        <w:pStyle w:val="ListParagraph"/>
+        <w:numPr>
+          <w:ilvl w:val="1"/>
+          <w:numId w:val="15"/>
+        </w:numPr>
+      </w:pPr>
+      <w:r>
+        <w:rPr>
+          <w:sz w:val="20"/>
+        </w:rPr>
+        <w:t>Not clear when merge had finished</w:t>
+      </w:r>
+    </w:p>
+    <w:p>
+      <w:pPr>
+        <w:pStyle w:val="ListParagraph"/>
+        <w:numPr>
+          <w:ilvl w:val="1"/>
+          <w:numId w:val="15"/>
+        </w:numPr>
+      </w:pPr>
+      <w:r>
+        <w:rPr>
+          <w:sz w:val="20"/>
+        </w:rPr>
+        <w:t xml:space="preserve">Not obvious text on merge button describing which two session were to be merged </w:t>
+      </w:r>
+    </w:p>
+    <w:p>
+      <w:pPr>
+        <w:pStyle w:val="ListParagraph"/>
+        <w:numPr>
+          <w:ilvl w:val="1"/>
+          <w:numId w:val="15"/>
+        </w:numPr>
+      </w:pPr>
+      <w:r>
+        <w:t>Check boxes to select multiple sessions to merge would be more user friendly</w:t>
+      </w:r>
+    </w:p>
+    <w:p>
+      <w:pPr>
+        <w:pStyle w:val="ListParagraph"/>
+        <w:numPr>
+          <w:ilvl w:val="0"/>
+          <w:numId w:val="15"/>
+        </w:numPr>
+      </w:pPr>
+      <w:r>
+        <w:t>Summary – View feedback</w:t>
+      </w:r>
+    </w:p>
+    <w:p>
+      <w:pPr>
+        <w:pStyle w:val="ListParagraph"/>
+        <w:numPr>
+          <w:ilvl w:val="1"/>
+          <w:numId w:val="15"/>
+        </w:numPr>
+      </w:pPr>
+      <w:r>
+        <w:lastRenderedPageBreak/>
+        <w:t>Drop down options not noticeable enough</w:t>
+      </w:r>
+    </w:p>
+    <w:p>
+      <w:pPr>
+        <w:pStyle w:val="ListParagraph"/>
+        <w:numPr>
+          <w:ilvl w:val="1"/>
+          <w:numId w:val="15"/>
+        </w:numPr>
+      </w:pPr>
+      <w:r>
+        <w:t>Wrong colour next to NO. Responses that doesn’t make sense and should be removed</w:t>
+      </w:r>
+    </w:p>
+    <w:p>
+      <w:pPr>
+        <w:pStyle w:val="ListParagraph"/>
+        <w:numPr>
+          <w:ilvl w:val="1"/>
+          <w:numId w:val="15"/>
+        </w:numPr>
+      </w:pPr>
+      <w:r>
+        <w:t>Looking towards session action panel for feedback link feels unnatural to look for it in navigation bar because it</w:t>
+      </w:r>
+      <w:r>
+        <w:t xml:space="preserve"> should be associated to a session</w:t>
+      </w:r>
+    </w:p>
+    <w:p>
+      <w:pPr>
+        <w:pStyle w:val="ListParagraph"/>
+        <w:numPr>
+          <w:ilvl w:val="1"/>
+          <w:numId w:val="15"/>
+        </w:numPr>
+      </w:pPr>
+      <w:r>
+        <w:t xml:space="preserve">Expecting some visual display upon entering feedback page </w:t>
+      </w:r>
+      <w:proofErr w:type="spellStart"/>
+      <w:r>
+        <w:t>gery</w:t>
+      </w:r>
+      <w:proofErr w:type="spellEnd"/>
+      <w:r>
+        <w:t xml:space="preserve"> back ground on mobile does not hint well to what should be done</w:t>
+      </w:r>
+    </w:p>
+    <w:p>
+      <w:pPr>
+        <w:pStyle w:val="ListParagraph"/>
+        <w:numPr>
+          <w:ilvl w:val="0"/>
+          <w:numId w:val="15"/>
+        </w:numPr>
+      </w:pPr>
+      <w:r>
+        <w:t>Summary – Download PDF Lecture file</w:t>
+      </w:r>
+    </w:p>
+    <w:p>
+      <w:pPr>
+        <w:pStyle w:val="ListParagraph"/>
+        <w:numPr>
+          <w:ilvl w:val="1"/>
+          <w:numId w:val="15"/>
+        </w:numPr>
+      </w:pPr>
+      <w:r>
+        <w:t>Move PDF download near the rest of the lecture details</w:t>
+      </w:r>
+    </w:p>
+    <w:p>
+      <w:pPr>
+        <w:pStyle w:val="ListParagraph"/>
+        <w:numPr>
+          <w:ilvl w:val="1"/>
+          <w:numId w:val="15"/>
+        </w:numPr>
+      </w:pPr>
+      <w:r>
+        <w:t>Make it clear the difference between extract PDF and download PDF</w:t>
+      </w:r>
+    </w:p>
+    <w:p>
+      <w:pPr>
+        <w:pStyle w:val="ListParagraph"/>
+        <w:numPr>
+          <w:ilvl w:val="1"/>
+          <w:numId w:val="15"/>
+        </w:numPr>
+      </w:pPr>
+      <w:r>
+        <w:t>Change text from ‘View Lecture PDF’ to ‘Lecture PDF’ because it covers both downloading and viewing</w:t>
+      </w:r>
+    </w:p>
+    <w:p>
+      <w:pPr>
+        <w:pStyle w:val="ListParagraph"/>
+        <w:numPr>
+          <w:ilvl w:val="1"/>
+          <w:numId w:val="15"/>
+        </w:numPr>
+      </w:pPr>
+      <w:r>
+        <w:t>If the lecture des not have a PDF make it clear that it does not</w:t>
+      </w:r>
+    </w:p>
+    <w:p>
+      <w:pPr>
+        <w:pStyle w:val="ListParagraph"/>
+        <w:numPr>
+          <w:ilvl w:val="0"/>
+          <w:numId w:val="15"/>
+        </w:numPr>
+      </w:pPr>
+      <w:r>
+        <w:t>Summary – Search for lecture</w:t>
+      </w:r>
+    </w:p>
+    <w:p>
+      <w:pPr>
+        <w:pStyle w:val="ListParagraph"/>
+        <w:numPr>
+          <w:ilvl w:val="1"/>
+          <w:numId w:val="15"/>
+        </w:numPr>
+      </w:pPr>
+      <w:r>
+        <w:t>Make explicit search box functionality – “Search for lecture by name or date…”</w:t>
+      </w:r>
+    </w:p>
+    <w:p>
+      <w:pPr>
+        <w:pStyle w:val="ListParagraph"/>
+        <w:numPr>
+          <w:ilvl w:val="1"/>
+          <w:numId w:val="15"/>
+        </w:numPr>
+      </w:pPr>
+      <w:r>
+        <w:t>Strip of extra spaces at end search didn’t work because had extra whitespace but user did not know</w:t>
+      </w:r>
+    </w:p>
+    <w:p>
+      <w:pPr>
+        <w:pStyle w:val="ListParagraph"/>
+        <w:numPr>
+          <w:ilvl w:val="0"/>
+          <w:numId w:val="15"/>
+        </w:numPr>
+      </w:pPr>
+      <w:r>
+        <w:t>Summary – Provide Feedback to a running lecture feedback session</w:t>
+      </w:r>
+    </w:p>
+    <w:p>
+      <w:pPr>
+        <w:pStyle w:val="ListParagraph"/>
+        <w:numPr>
+          <w:ilvl w:val="1"/>
+          <w:numId w:val="15"/>
+        </w:numPr>
+      </w:pPr>
+      <w:r>
+        <w:t xml:space="preserve">Success alert at bottom is not immediate to see on mobile because you </w:t>
+      </w:r>
+      <w:proofErr w:type="gramStart"/>
+      <w:r>
+        <w:t>have to</w:t>
+      </w:r>
+      <w:proofErr w:type="gramEnd"/>
+      <w:r>
+        <w:t xml:space="preserve"> scroll down</w:t>
+      </w:r>
+    </w:p>
+    <w:p>
+      <w:pPr>
+        <w:pStyle w:val="ListParagraph"/>
+        <w:numPr>
+          <w:ilvl w:val="1"/>
+          <w:numId w:val="15"/>
+        </w:numPr>
+      </w:pPr>
+      <w:r>
+        <w:t>Selecting slide to associate with should be first field</w:t>
+      </w:r>
+    </w:p>
+    <w:p>
+      <w:pPr>
+        <w:pStyle w:val="ListParagraph"/>
+        <w:numPr>
+          <w:ilvl w:val="0"/>
+          <w:numId w:val="15"/>
+        </w:numPr>
+      </w:pPr>
+      <w:r>
+        <w:t xml:space="preserve">Summary </w:t>
+      </w:r>
+      <w:r>
+        <w:t>–</w:t>
+      </w:r>
+      <w:r>
+        <w:t xml:space="preserve"> </w:t>
+      </w:r>
+      <w:r>
+        <w:t>Ask Question</w:t>
+      </w:r>
+    </w:p>
+    <w:p>
+      <w:pPr>
+        <w:pStyle w:val="ListParagraph"/>
+        <w:numPr>
+          <w:ilvl w:val="1"/>
+          <w:numId w:val="15"/>
+        </w:numPr>
+      </w:pPr>
+      <w:r>
+        <w:t>Question delete button slightly of page in mobile browser</w:t>
+      </w:r>
+    </w:p>
+    <w:p>
+      <w:pPr>
+        <w:pStyle w:val="ListParagraph"/>
+        <w:numPr>
+          <w:ilvl w:val="0"/>
+          <w:numId w:val="15"/>
+        </w:numPr>
+      </w:pPr>
+      <w:r>
+        <w:t xml:space="preserve">Summary – </w:t>
+      </w:r>
+      <w:r>
+        <w:t>Download PDF</w:t>
+      </w:r>
+    </w:p>
+    <w:p>
+      <w:pPr>
+        <w:pStyle w:val="ListParagraph"/>
+        <w:numPr>
+          <w:ilvl w:val="1"/>
+          <w:numId w:val="15"/>
+        </w:numPr>
+      </w:pPr>
+      <w:r>
+        <w:t>No Issues</w:t>
+      </w:r>
+    </w:p>
+    <w:p>
+      <w:pPr>
+        <w:pStyle w:val="ListParagraph"/>
+        <w:numPr>
+          <w:ilvl w:val="0"/>
+          <w:numId w:val="15"/>
+        </w:numPr>
+      </w:pPr>
+      <w:r>
+        <w:t xml:space="preserve">Summary – </w:t>
+      </w:r>
+      <w:r>
+        <w:t>Disconnect from Session</w:t>
+      </w:r>
+    </w:p>
+    <w:p>
+      <w:pPr>
+        <w:pStyle w:val="ListParagraph"/>
+        <w:numPr>
+          <w:ilvl w:val="1"/>
+          <w:numId w:val="15"/>
+        </w:numPr>
+      </w:pPr>
+      <w:r>
+        <w:t>Add notification of successful disconnect from session</w:t>
+      </w:r>
+    </w:p>
+    <w:bookmarkEnd w:id="1"/>
     <w:p/>
     <w:sectPr>
       <w:pgSz w:w="11906" w:h="16838"/>
@@ -6107,6 +7071,92 @@
     </w:lvl>
   </w:abstractNum>
   <w:abstractNum w:abstractNumId="1" w15:restartNumberingAfterBreak="0">
+    <w:nsid w:val="07492FB7"/>
+    <w:multiLevelType w:val="hybridMultilevel"/>
+    <w:tmpl w:val="896212F8"/>
+    <w:lvl w:ilvl="0" w:tplc="0809000F">
+      <w:start w:val="1"/>
+      <w:numFmt w:val="decimal"/>
+      <w:lvlText w:val="%1."/>
+      <w:lvlJc w:val="left"/>
+      <w:pPr>
+        <w:ind w:left="720" w:hanging="360"/>
+      </w:pPr>
+    </w:lvl>
+    <w:lvl w:ilvl="1" w:tplc="08090019" w:tentative="1">
+      <w:start w:val="1"/>
+      <w:numFmt w:val="lowerLetter"/>
+      <w:lvlText w:val="%2."/>
+      <w:lvlJc w:val="left"/>
+      <w:pPr>
+        <w:ind w:left="1440" w:hanging="360"/>
+      </w:pPr>
+    </w:lvl>
+    <w:lvl w:ilvl="2" w:tplc="0809001B" w:tentative="1">
+      <w:start w:val="1"/>
+      <w:numFmt w:val="lowerRoman"/>
+      <w:lvlText w:val="%3."/>
+      <w:lvlJc w:val="right"/>
+      <w:pPr>
+        <w:ind w:left="2160" w:hanging="180"/>
+      </w:pPr>
+    </w:lvl>
+    <w:lvl w:ilvl="3" w:tplc="0809000F" w:tentative="1">
+      <w:start w:val="1"/>
+      <w:numFmt w:val="decimal"/>
+      <w:lvlText w:val="%4."/>
+      <w:lvlJc w:val="left"/>
+      <w:pPr>
+        <w:ind w:left="2880" w:hanging="360"/>
+      </w:pPr>
+    </w:lvl>
+    <w:lvl w:ilvl="4" w:tplc="08090019" w:tentative="1">
+      <w:start w:val="1"/>
+      <w:numFmt w:val="lowerLetter"/>
+      <w:lvlText w:val="%5."/>
+      <w:lvlJc w:val="left"/>
+      <w:pPr>
+        <w:ind w:left="3600" w:hanging="360"/>
+      </w:pPr>
+    </w:lvl>
+    <w:lvl w:ilvl="5" w:tplc="0809001B" w:tentative="1">
+      <w:start w:val="1"/>
+      <w:numFmt w:val="lowerRoman"/>
+      <w:lvlText w:val="%6."/>
+      <w:lvlJc w:val="right"/>
+      <w:pPr>
+        <w:ind w:left="4320" w:hanging="180"/>
+      </w:pPr>
+    </w:lvl>
+    <w:lvl w:ilvl="6" w:tplc="0809000F" w:tentative="1">
+      <w:start w:val="1"/>
+      <w:numFmt w:val="decimal"/>
+      <w:lvlText w:val="%7."/>
+      <w:lvlJc w:val="left"/>
+      <w:pPr>
+        <w:ind w:left="5040" w:hanging="360"/>
+      </w:pPr>
+    </w:lvl>
+    <w:lvl w:ilvl="7" w:tplc="08090019" w:tentative="1">
+      <w:start w:val="1"/>
+      <w:numFmt w:val="lowerLetter"/>
+      <w:lvlText w:val="%8."/>
+      <w:lvlJc w:val="left"/>
+      <w:pPr>
+        <w:ind w:left="5760" w:hanging="360"/>
+      </w:pPr>
+    </w:lvl>
+    <w:lvl w:ilvl="8" w:tplc="0809001B" w:tentative="1">
+      <w:start w:val="1"/>
+      <w:numFmt w:val="lowerRoman"/>
+      <w:lvlText w:val="%9."/>
+      <w:lvlJc w:val="right"/>
+      <w:pPr>
+        <w:ind w:left="6480" w:hanging="180"/>
+      </w:pPr>
+    </w:lvl>
+  </w:abstractNum>
+  <w:abstractNum w:abstractNumId="2" w15:restartNumberingAfterBreak="0">
     <w:nsid w:val="1574496A"/>
     <w:multiLevelType w:val="hybridMultilevel"/>
     <w:tmpl w:val="78108308"/>
@@ -6219,7 +7269,7 @@
       </w:rPr>
     </w:lvl>
   </w:abstractNum>
-  <w:abstractNum w:abstractNumId="2" w15:restartNumberingAfterBreak="0">
+  <w:abstractNum w:abstractNumId="3" w15:restartNumberingAfterBreak="0">
     <w:nsid w:val="296A77A5"/>
     <w:multiLevelType w:val="hybridMultilevel"/>
     <w:tmpl w:val="417A58B8"/>
@@ -6332,7 +7382,120 @@
       </w:rPr>
     </w:lvl>
   </w:abstractNum>
-  <w:abstractNum w:abstractNumId="3" w15:restartNumberingAfterBreak="0">
+  <w:abstractNum w:abstractNumId="4" w15:restartNumberingAfterBreak="0">
+    <w:nsid w:val="2E966C96"/>
+    <w:multiLevelType w:val="hybridMultilevel"/>
+    <w:tmpl w:val="AABA36A4"/>
+    <w:lvl w:ilvl="0" w:tplc="0809000F">
+      <w:start w:val="1"/>
+      <w:numFmt w:val="decimal"/>
+      <w:lvlText w:val="%1."/>
+      <w:lvlJc w:val="left"/>
+      <w:pPr>
+        <w:ind w:left="720" w:hanging="360"/>
+      </w:pPr>
+      <w:rPr>
+        <w:rFonts w:hint="default"/>
+      </w:rPr>
+    </w:lvl>
+    <w:lvl w:ilvl="1" w:tplc="08090003" w:tentative="1">
+      <w:start w:val="1"/>
+      <w:numFmt w:val="bullet"/>
+      <w:lvlText w:val="o"/>
+      <w:lvlJc w:val="left"/>
+      <w:pPr>
+        <w:ind w:left="1440" w:hanging="360"/>
+      </w:pPr>
+      <w:rPr>
+        <w:rFonts w:ascii="Courier New" w:hAnsi="Courier New" w:cs="Courier New" w:hint="default"/>
+      </w:rPr>
+    </w:lvl>
+    <w:lvl w:ilvl="2" w:tplc="08090005" w:tentative="1">
+      <w:start w:val="1"/>
+      <w:numFmt w:val="bullet"/>
+      <w:lvlText w:val=""/>
+      <w:lvlJc w:val="left"/>
+      <w:pPr>
+        <w:ind w:left="2160" w:hanging="360"/>
+      </w:pPr>
+      <w:rPr>
+        <w:rFonts w:ascii="Wingdings" w:hAnsi="Wingdings" w:hint="default"/>
+      </w:rPr>
+    </w:lvl>
+    <w:lvl w:ilvl="3" w:tplc="08090001" w:tentative="1">
+      <w:start w:val="1"/>
+      <w:numFmt w:val="bullet"/>
+      <w:lvlText w:val=""/>
+      <w:lvlJc w:val="left"/>
+      <w:pPr>
+        <w:ind w:left="2880" w:hanging="360"/>
+      </w:pPr>
+      <w:rPr>
+        <w:rFonts w:ascii="Symbol" w:hAnsi="Symbol" w:hint="default"/>
+      </w:rPr>
+    </w:lvl>
+    <w:lvl w:ilvl="4" w:tplc="08090003" w:tentative="1">
+      <w:start w:val="1"/>
+      <w:numFmt w:val="bullet"/>
+      <w:lvlText w:val="o"/>
+      <w:lvlJc w:val="left"/>
+      <w:pPr>
+        <w:ind w:left="3600" w:hanging="360"/>
+      </w:pPr>
+      <w:rPr>
+        <w:rFonts w:ascii="Courier New" w:hAnsi="Courier New" w:cs="Courier New" w:hint="default"/>
+      </w:rPr>
+    </w:lvl>
+    <w:lvl w:ilvl="5" w:tplc="08090005" w:tentative="1">
+      <w:start w:val="1"/>
+      <w:numFmt w:val="bullet"/>
+      <w:lvlText w:val=""/>
+      <w:lvlJc w:val="left"/>
+      <w:pPr>
+        <w:ind w:left="4320" w:hanging="360"/>
+      </w:pPr>
+      <w:rPr>
+        <w:rFonts w:ascii="Wingdings" w:hAnsi="Wingdings" w:hint="default"/>
+      </w:rPr>
+    </w:lvl>
+    <w:lvl w:ilvl="6" w:tplc="08090001" w:tentative="1">
+      <w:start w:val="1"/>
+      <w:numFmt w:val="bullet"/>
+      <w:lvlText w:val=""/>
+      <w:lvlJc w:val="left"/>
+      <w:pPr>
+        <w:ind w:left="5040" w:hanging="360"/>
+      </w:pPr>
+      <w:rPr>
+        <w:rFonts w:ascii="Symbol" w:hAnsi="Symbol" w:hint="default"/>
+      </w:rPr>
+    </w:lvl>
+    <w:lvl w:ilvl="7" w:tplc="08090003" w:tentative="1">
+      <w:start w:val="1"/>
+      <w:numFmt w:val="bullet"/>
+      <w:lvlText w:val="o"/>
+      <w:lvlJc w:val="left"/>
+      <w:pPr>
+        <w:ind w:left="5760" w:hanging="360"/>
+      </w:pPr>
+      <w:rPr>
+        <w:rFonts w:ascii="Courier New" w:hAnsi="Courier New" w:cs="Courier New" w:hint="default"/>
+      </w:rPr>
+    </w:lvl>
+    <w:lvl w:ilvl="8" w:tplc="08090005" w:tentative="1">
+      <w:start w:val="1"/>
+      <w:numFmt w:val="bullet"/>
+      <w:lvlText w:val=""/>
+      <w:lvlJc w:val="left"/>
+      <w:pPr>
+        <w:ind w:left="6480" w:hanging="360"/>
+      </w:pPr>
+      <w:rPr>
+        <w:rFonts w:ascii="Wingdings" w:hAnsi="Wingdings" w:hint="default"/>
+      </w:rPr>
+    </w:lvl>
+  </w:abstractNum>
+  <w:abstractNum w:abstractNumId="5" w15:restartNumberingAfterBreak="0">
     <w:nsid w:val="2F366B4C"/>
     <w:multiLevelType w:val="hybridMultilevel"/>
     <w:tmpl w:val="09A8DECE"/>
@@ -6445,7 +7608,7 @@
       </w:rPr>
     </w:lvl>
   </w:abstractNum>
-  <w:abstractNum w:abstractNumId="4" w15:restartNumberingAfterBreak="0">
+  <w:abstractNum w:abstractNumId="6" w15:restartNumberingAfterBreak="0">
     <w:nsid w:val="31C76D45"/>
     <w:multiLevelType w:val="hybridMultilevel"/>
     <w:tmpl w:val="0B12F378"/>
@@ -6558,7 +7721,7 @@
       </w:rPr>
     </w:lvl>
   </w:abstractNum>
-  <w:abstractNum w:abstractNumId="5" w15:restartNumberingAfterBreak="0">
+  <w:abstractNum w:abstractNumId="7" w15:restartNumberingAfterBreak="0">
     <w:nsid w:val="3F212241"/>
     <w:multiLevelType w:val="hybridMultilevel"/>
     <w:tmpl w:val="A3823870"/>
@@ -6671,10 +7834,10 @@
       </w:rPr>
     </w:lvl>
   </w:abstractNum>
-  <w:abstractNum w:abstractNumId="6" w15:restartNumberingAfterBreak="0">
+  <w:abstractNum w:abstractNumId="8" w15:restartNumberingAfterBreak="0">
     <w:nsid w:val="4AE16FE2"/>
     <w:multiLevelType w:val="hybridMultilevel"/>
-    <w:tmpl w:val="07164878"/>
+    <w:tmpl w:val="BAB41280"/>
     <w:lvl w:ilvl="0" w:tplc="08090001">
       <w:start w:val="1"/>
       <w:numFmt w:val="bullet"/>
@@ -6687,7 +7850,7 @@
         <w:rFonts w:ascii="Symbol" w:hAnsi="Symbol" w:hint="default"/>
       </w:rPr>
     </w:lvl>
-    <w:lvl w:ilvl="1" w:tplc="08090003" w:tentative="1">
+    <w:lvl w:ilvl="1" w:tplc="08090003">
       <w:start w:val="1"/>
       <w:numFmt w:val="bullet"/>
       <w:lvlText w:val="o"/>
@@ -6784,7 +7947,96 @@
       </w:rPr>
     </w:lvl>
   </w:abstractNum>
-  <w:abstractNum w:abstractNumId="7" w15:restartNumberingAfterBreak="0">
+  <w:abstractNum w:abstractNumId="9" w15:restartNumberingAfterBreak="0">
+    <w:nsid w:val="5C8F231B"/>
+    <w:multiLevelType w:val="hybridMultilevel"/>
+    <w:tmpl w:val="386280F8"/>
+    <w:lvl w:ilvl="0" w:tplc="0809000F">
+      <w:start w:val="1"/>
+      <w:numFmt w:val="decimal"/>
+      <w:lvlText w:val="%1."/>
+      <w:lvlJc w:val="left"/>
+      <w:pPr>
+        <w:ind w:left="720" w:hanging="360"/>
+      </w:pPr>
+    </w:lvl>
+    <w:lvl w:ilvl="1" w:tplc="08090001">
+      <w:start w:val="1"/>
+      <w:numFmt w:val="bullet"/>
+      <w:lvlText w:val=""/>
+      <w:lvlJc w:val="left"/>
+      <w:pPr>
+        <w:ind w:left="1440" w:hanging="360"/>
+      </w:pPr>
+      <w:rPr>
+        <w:rFonts w:ascii="Symbol" w:hAnsi="Symbol" w:hint="default"/>
+      </w:rPr>
+    </w:lvl>
+    <w:lvl w:ilvl="2" w:tplc="0809001B">
+      <w:start w:val="1"/>
+      <w:numFmt w:val="lowerRoman"/>
+      <w:lvlText w:val="%3."/>
+      <w:lvlJc w:val="right"/>
+      <w:pPr>
+        <w:ind w:left="2160" w:hanging="180"/>
+      </w:pPr>
+    </w:lvl>
+    <w:lvl w:ilvl="3" w:tplc="0809000F" w:tentative="1">
+      <w:start w:val="1"/>
+      <w:numFmt w:val="decimal"/>
+      <w:lvlText w:val="%4."/>
+      <w:lvlJc w:val="left"/>
+      <w:pPr>
+        <w:ind w:left="2880" w:hanging="360"/>
+      </w:pPr>
+    </w:lvl>
+    <w:lvl w:ilvl="4" w:tplc="08090019" w:tentative="1">
+      <w:start w:val="1"/>
+      <w:numFmt w:val="lowerLetter"/>
+      <w:lvlText w:val="%5."/>
+      <w:lvlJc w:val="left"/>
+      <w:pPr>
+        <w:ind w:left="3600" w:hanging="360"/>
+      </w:pPr>
+    </w:lvl>
+    <w:lvl w:ilvl="5" w:tplc="0809001B" w:tentative="1">
+      <w:start w:val="1"/>
+      <w:numFmt w:val="lowerRoman"/>
+      <w:lvlText w:val="%6."/>
+      <w:lvlJc w:val="right"/>
+      <w:pPr>
+        <w:ind w:left="4320" w:hanging="180"/>
+      </w:pPr>
+    </w:lvl>
+    <w:lvl w:ilvl="6" w:tplc="0809000F" w:tentative="1">
+      <w:start w:val="1"/>
+      <w:numFmt w:val="decimal"/>
+      <w:lvlText w:val="%7."/>
+      <w:lvlJc w:val="left"/>
+      <w:pPr>
+        <w:ind w:left="5040" w:hanging="360"/>
+      </w:pPr>
+    </w:lvl>
+    <w:lvl w:ilvl="7" w:tplc="08090019" w:tentative="1">
+      <w:start w:val="1"/>
+      <w:numFmt w:val="lowerLetter"/>
+      <w:lvlText w:val="%8."/>
+      <w:lvlJc w:val="left"/>
+      <w:pPr>
+        <w:ind w:left="5760" w:hanging="360"/>
+      </w:pPr>
+    </w:lvl>
+    <w:lvl w:ilvl="8" w:tplc="0809001B" w:tentative="1">
+      <w:start w:val="1"/>
+      <w:numFmt w:val="lowerRoman"/>
+      <w:lvlText w:val="%9."/>
+      <w:lvlJc w:val="right"/>
+      <w:pPr>
+        <w:ind w:left="6480" w:hanging="180"/>
+      </w:pPr>
+    </w:lvl>
+  </w:abstractNum>
+  <w:abstractNum w:abstractNumId="10" w15:restartNumberingAfterBreak="0">
     <w:nsid w:val="64DF1A0F"/>
     <w:multiLevelType w:val="hybridMultilevel"/>
     <w:tmpl w:val="C09CAC58"/>
@@ -6870,7 +8122,7 @@
       </w:pPr>
     </w:lvl>
   </w:abstractNum>
-  <w:abstractNum w:abstractNumId="8" w15:restartNumberingAfterBreak="0">
+  <w:abstractNum w:abstractNumId="11" w15:restartNumberingAfterBreak="0">
     <w:nsid w:val="692A41E3"/>
     <w:multiLevelType w:val="hybridMultilevel"/>
     <w:tmpl w:val="3F70F658"/>
@@ -6983,7 +8235,7 @@
       </w:rPr>
     </w:lvl>
   </w:abstractNum>
-  <w:abstractNum w:abstractNumId="9" w15:restartNumberingAfterBreak="0">
+  <w:abstractNum w:abstractNumId="12" w15:restartNumberingAfterBreak="0">
     <w:nsid w:val="706E73B9"/>
     <w:multiLevelType w:val="hybridMultilevel"/>
     <w:tmpl w:val="BEF070CC"/>
@@ -7096,7 +8348,7 @@
       </w:rPr>
     </w:lvl>
   </w:abstractNum>
-  <w:abstractNum w:abstractNumId="10" w15:restartNumberingAfterBreak="0">
+  <w:abstractNum w:abstractNumId="13" w15:restartNumberingAfterBreak="0">
     <w:nsid w:val="7E1E156B"/>
     <w:multiLevelType w:val="hybridMultilevel"/>
     <w:tmpl w:val="D6C029CA"/>
@@ -7209,7 +8461,7 @@
       </w:rPr>
     </w:lvl>
   </w:abstractNum>
-  <w:abstractNum w:abstractNumId="11" w15:restartNumberingAfterBreak="0">
+  <w:abstractNum w:abstractNumId="14" w15:restartNumberingAfterBreak="0">
     <w:nsid w:val="7FA93D87"/>
     <w:multiLevelType w:val="hybridMultilevel"/>
     <w:tmpl w:val="AEC4321A"/>
@@ -7299,40 +8551,49 @@
     </w:lvl>
   </w:abstractNum>
   <w:num w:numId="1">
-    <w:abstractNumId w:val="5"/>
+    <w:abstractNumId w:val="7"/>
   </w:num>
   <w:num w:numId="2">
-    <w:abstractNumId w:val="7"/>
+    <w:abstractNumId w:val="10"/>
   </w:num>
   <w:num w:numId="3">
-    <w:abstractNumId w:val="1"/>
+    <w:abstractNumId w:val="2"/>
   </w:num>
   <w:num w:numId="4">
     <w:abstractNumId w:val="0"/>
   </w:num>
   <w:num w:numId="5">
-    <w:abstractNumId w:val="10"/>
+    <w:abstractNumId w:val="13"/>
   </w:num>
   <w:num w:numId="6">
+    <w:abstractNumId w:val="6"/>
+  </w:num>
+  <w:num w:numId="7">
+    <w:abstractNumId w:val="14"/>
+  </w:num>
+  <w:num w:numId="8">
+    <w:abstractNumId w:val="3"/>
+  </w:num>
+  <w:num w:numId="9">
+    <w:abstractNumId w:val="11"/>
+  </w:num>
+  <w:num w:numId="10">
+    <w:abstractNumId w:val="5"/>
+  </w:num>
+  <w:num w:numId="11">
+    <w:abstractNumId w:val="12"/>
+  </w:num>
+  <w:num w:numId="12">
+    <w:abstractNumId w:val="8"/>
+  </w:num>
+  <w:num w:numId="13">
+    <w:abstractNumId w:val="1"/>
+  </w:num>
+  <w:num w:numId="14">
     <w:abstractNumId w:val="4"/>
   </w:num>
-  <w:num w:numId="7">
-    <w:abstractNumId w:val="11"/>
-  </w:num>
-  <w:num w:numId="8">
-    <w:abstractNumId w:val="2"/>
-  </w:num>
-  <w:num w:numId="9">
-    <w:abstractNumId w:val="8"/>
-  </w:num>
-  <w:num w:numId="10">
-    <w:abstractNumId w:val="3"/>
-  </w:num>
-  <w:num w:numId="11">
+  <w:num w:numId="15">
     <w:abstractNumId w:val="9"/>
-  </w:num>
-  <w:num w:numId="12">
-    <w:abstractNumId w:val="6"/>
   </w:num>
 </w:numbering>
 </file>

</xml_diff>